<commit_message>
Modifying notebook - bigger comments and clearer formatting
</commit_message>
<xml_diff>
--- a/Report_Arendarczyk_Moskal.docx
+++ b/Report_Arendarczyk_Moskal.docx
@@ -1,6 +1,6 @@
 
 <file path=word/document.xml><?xml version="1.0" encoding="utf-8"?>
-<w:document xmlns:wpc="http://schemas.microsoft.com/office/word/2010/wordprocessingCanvas" xmlns:cx="http://schemas.microsoft.com/office/drawing/2014/chartex" xmlns:cx1="http://schemas.microsoft.com/office/drawing/2015/9/8/chartex" xmlns:cx2="http://schemas.microsoft.com/office/drawing/2015/10/21/chartex" xmlns:cx3="http://schemas.microsoft.com/office/drawing/2016/5/9/chartex" xmlns:cx4="http://schemas.microsoft.com/office/drawing/2016/5/10/chartex" xmlns:cx5="http://schemas.microsoft.com/office/drawing/2016/5/11/chartex" xmlns:cx6="http://schemas.microsoft.com/office/drawing/2016/5/12/chartex" xmlns:cx7="http://schemas.microsoft.com/office/drawing/2016/5/13/chartex" xmlns:cx8="http://schemas.microsoft.com/office/drawing/2016/5/14/chartex" xmlns:mc="http://schemas.openxmlformats.org/markup-compatibility/2006" xmlns:aink="http://schemas.microsoft.com/office/drawing/2016/ink" xmlns:am3d="http://schemas.microsoft.com/office/drawing/2017/model3d" xmlns:o="urn:schemas-microsoft-com:office:office" xmlns:oel="http://schemas.microsoft.com/office/2019/extlst" xmlns:r="http://schemas.openxmlformats.org/officeDocument/2006/relationships" xmlns:m="http://schemas.openxmlformats.org/officeDocument/2006/math" xmlns:v="urn:schemas-microsoft-com:vml" xmlns:wp14="http://schemas.microsoft.com/office/word/2010/wordprocessingDrawing" xmlns:wp="http://schemas.openxmlformats.org/drawingml/2006/wordprocessingDrawing" xmlns:w10="urn:schemas-microsoft-com:office:word" xmlns:w="http://schemas.openxmlformats.org/wordprocessingml/2006/main" xmlns:w14="http://schemas.microsoft.com/office/word/2010/wordml" xmlns:w15="http://schemas.microsoft.com/office/word/2012/wordml" xmlns:w16cex="http://schemas.microsoft.com/office/word/2018/wordml/cex" xmlns:w16cid="http://schemas.microsoft.com/office/word/2016/wordml/cid" xmlns:w16="http://schemas.microsoft.com/office/word/2018/wordml" xmlns:w16du="http://schemas.microsoft.com/office/word/2023/wordml/word16du" xmlns:w16sdtdh="http://schemas.microsoft.com/office/word/2020/wordml/sdtdatahash" xmlns:w16se="http://schemas.microsoft.com/office/word/2015/wordml/symex" xmlns:wpg="http://schemas.microsoft.com/office/word/2010/wordprocessingGroup" xmlns:wpi="http://schemas.microsoft.com/office/word/2010/wordprocessingInk" xmlns:wne="http://schemas.microsoft.com/office/word/2006/wordml" xmlns:wps="http://schemas.microsoft.com/office/word/2010/wordprocessingShape" mc:Ignorable="w14 w15 w16se w16cid w16 w16cex w16sdtdh w16du wp14">
+<w:document xmlns:wpc="http://schemas.microsoft.com/office/word/2010/wordprocessingCanvas" xmlns:cx="http://schemas.microsoft.com/office/drawing/2014/chartex" xmlns:cx1="http://schemas.microsoft.com/office/drawing/2015/9/8/chartex" xmlns:cx2="http://schemas.microsoft.com/office/drawing/2015/10/21/chartex" xmlns:cx3="http://schemas.microsoft.com/office/drawing/2016/5/9/chartex" xmlns:cx4="http://schemas.microsoft.com/office/drawing/2016/5/10/chartex" xmlns:cx5="http://schemas.microsoft.com/office/drawing/2016/5/11/chartex" xmlns:cx6="http://schemas.microsoft.com/office/drawing/2016/5/12/chartex" xmlns:cx7="http://schemas.microsoft.com/office/drawing/2016/5/13/chartex" xmlns:cx8="http://schemas.microsoft.com/office/drawing/2016/5/14/chartex" xmlns:mc="http://schemas.openxmlformats.org/markup-compatibility/2006" xmlns:aink="http://schemas.microsoft.com/office/drawing/2016/ink" xmlns:am3d="http://schemas.microsoft.com/office/drawing/2017/model3d" xmlns:o="urn:schemas-microsoft-com:office:office" xmlns:oel="http://schemas.microsoft.com/office/2019/extlst" xmlns:r="http://schemas.openxmlformats.org/officeDocument/2006/relationships" xmlns:m="http://schemas.openxmlformats.org/officeDocument/2006/math" xmlns:v="urn:schemas-microsoft-com:vml" xmlns:wp14="http://schemas.microsoft.com/office/word/2010/wordprocessingDrawing" xmlns:wp="http://schemas.openxmlformats.org/drawingml/2006/wordprocessingDrawing" xmlns:w10="urn:schemas-microsoft-com:office:word" xmlns:w="http://schemas.openxmlformats.org/wordprocessingml/2006/main" xmlns:w14="http://schemas.microsoft.com/office/word/2010/wordml" xmlns:w15="http://schemas.microsoft.com/office/word/2012/wordml" xmlns:w16cex="http://schemas.microsoft.com/office/word/2018/wordml/cex" xmlns:w16cid="http://schemas.microsoft.com/office/word/2016/wordml/cid" xmlns:w16="http://schemas.microsoft.com/office/word/2018/wordml" xmlns:w16du="http://schemas.microsoft.com/office/word/2023/wordml/word16du" xmlns:w16sdtdh="http://schemas.microsoft.com/office/word/2020/wordml/sdtdatahash" xmlns:w16sdtfl="http://schemas.microsoft.com/office/word/2024/wordml/sdtformatlock" xmlns:w16se="http://schemas.microsoft.com/office/word/2015/wordml/symex" xmlns:wpg="http://schemas.microsoft.com/office/word/2010/wordprocessingGroup" xmlns:wpi="http://schemas.microsoft.com/office/word/2010/wordprocessingInk" xmlns:wne="http://schemas.microsoft.com/office/word/2006/wordml" xmlns:wps="http://schemas.microsoft.com/office/word/2010/wordprocessingShape" mc:Ignorable="w14 w15 w16se w16cid w16 w16cex w16sdtdh w16sdtfl w16du wp14">
   <w:body>
     <w:p>
       <w:pPr>
@@ -53,7 +53,10 @@
       <w:commentRangeStart w:id="0"/>
       <w:commentRangeStart w:id="1"/>
       <w:r>
-        <w:t>Logistic Regression, SVM, and Random Forest</w:t>
+        <w:t>Logistic Regression, SVM, Random Forest</w:t>
+      </w:r>
+      <w:r>
+        <w:t>, and Decision Tree Bosting</w:t>
       </w:r>
       <w:r>
         <w:t xml:space="preserve"> </w:t>
@@ -160,15 +163,7 @@
         <w:t xml:space="preserve">, the cardiovascular diseases (CVDs) are the leading cause of death globally, representing 32% of all global deaths </w:t>
       </w:r>
       <w:r>
-        <w:t xml:space="preserve">in 2019 – nearly 85% of those were due to a heart attack, or a stroke. There are many different variants of cardiovascular diseases, however nearly all of them are manageable if detected early.  There are many proven behavioral (i.e.: unhealthy diet) and environmental (i.e.: air pollution) risk factors, which effects influence biomarkers, such as blood pressure. Those immediate risk factors can be measured in healthcare facilities, and thus it is possible to predict whether certain </w:t>
-      </w:r>
-      <w:proofErr w:type="gramStart"/>
-      <w:r>
-        <w:t>individual is</w:t>
-      </w:r>
-      <w:proofErr w:type="gramEnd"/>
-      <w:r>
-        <w:t xml:space="preserve"> in danger of developing a heart disease</w:t>
+        <w:t>in 2019 – nearly 85% of those were due to a heart attack, or a stroke. There are many different variants of cardiovascular diseases, however nearly all of them are manageable if detected early.  There are many proven behavioral (i.e.: unhealthy diet) and environmental (i.e.: air pollution) risk factors, which effects influence biomarkers, such as blood pressure. Those immediate risk factors can be measured in healthcare facilities, and thus it is possible to predict whether certain individual is in danger of developing a heart disease</w:t>
       </w:r>
       <w:r>
         <w:rPr>
@@ -226,6 +221,7 @@
       </w:r>
       <w:commentRangeStart w:id="2"/>
       <w:commentRangeStart w:id="3"/>
+      <w:commentRangeStart w:id="4"/>
       <w:r>
         <w:t xml:space="preserve">To achieve a didactic purpose, the </w:t>
       </w:r>
@@ -237,6 +233,21 @@
         <w:t>original dataset has been modified to slightly imbalance the data</w:t>
       </w:r>
       <w:r>
+        <w:rPr>
+          <w:b/>
+          <w:bCs/>
+        </w:rPr>
+        <w:t xml:space="preserve"> </w:t>
+      </w:r>
+      <w:r>
+        <w:t xml:space="preserve">– the positive class was randomly </w:t>
+      </w:r>
+      <w:proofErr w:type="spellStart"/>
+      <w:r>
+        <w:t>undersampled</w:t>
+      </w:r>
+      <w:proofErr w:type="spellEnd"/>
+      <w:r>
         <w:t xml:space="preserve">. </w:t>
       </w:r>
       <w:commentRangeEnd w:id="2"/>
@@ -252,6 +263,13 @@
           <w:rStyle w:val="CommentReference"/>
         </w:rPr>
         <w:commentReference w:id="3"/>
+      </w:r>
+      <w:commentRangeEnd w:id="4"/>
+      <w:r>
+        <w:rPr>
+          <w:rStyle w:val="CommentReference"/>
+        </w:rPr>
+        <w:commentReference w:id="4"/>
       </w:r>
     </w:p>
     <w:p>
@@ -815,6 +833,7 @@
           <w:i/>
           <w:iCs/>
         </w:rPr>
+        <w:lastRenderedPageBreak/>
         <w:t>ST_Slope</w:t>
       </w:r>
       <w:proofErr w:type="spellEnd"/>
@@ -846,7 +865,6 @@
         <w:jc w:val="both"/>
       </w:pPr>
       <w:r>
-        <w:lastRenderedPageBreak/>
         <w:t xml:space="preserve">Flat and </w:t>
       </w:r>
       <w:proofErr w:type="gramStart"/>
@@ -858,6 +876,15 @@
         <w:t xml:space="preserve"> indicates ischemia.</w:t>
       </w:r>
     </w:p>
+    <w:p>
+      <w:pPr>
+        <w:pStyle w:val="Heading2"/>
+      </w:pPr>
+      <w:r>
+        <w:t>Data Analysis</w:t>
+      </w:r>
+    </w:p>
+    <w:p/>
     <w:sectPr>
       <w:headerReference w:type="default" r:id="rId12"/>
       <w:pgSz w:w="11906" w:h="16838"/>
@@ -870,7 +897,7 @@
 </file>
 
 <file path=word/comments.xml><?xml version="1.0" encoding="utf-8"?>
-<w:comments xmlns:wpc="http://schemas.microsoft.com/office/word/2010/wordprocessingCanvas" xmlns:cx="http://schemas.microsoft.com/office/drawing/2014/chartex" xmlns:cx1="http://schemas.microsoft.com/office/drawing/2015/9/8/chartex" xmlns:cx2="http://schemas.microsoft.com/office/drawing/2015/10/21/chartex" xmlns:cx3="http://schemas.microsoft.com/office/drawing/2016/5/9/chartex" xmlns:cx4="http://schemas.microsoft.com/office/drawing/2016/5/10/chartex" xmlns:cx5="http://schemas.microsoft.com/office/drawing/2016/5/11/chartex" xmlns:cx6="http://schemas.microsoft.com/office/drawing/2016/5/12/chartex" xmlns:cx7="http://schemas.microsoft.com/office/drawing/2016/5/13/chartex" xmlns:cx8="http://schemas.microsoft.com/office/drawing/2016/5/14/chartex" xmlns:mc="http://schemas.openxmlformats.org/markup-compatibility/2006" xmlns:aink="http://schemas.microsoft.com/office/drawing/2016/ink" xmlns:am3d="http://schemas.microsoft.com/office/drawing/2017/model3d" xmlns:o="urn:schemas-microsoft-com:office:office" xmlns:oel="http://schemas.microsoft.com/office/2019/extlst" xmlns:r="http://schemas.openxmlformats.org/officeDocument/2006/relationships" xmlns:m="http://schemas.openxmlformats.org/officeDocument/2006/math" xmlns:v="urn:schemas-microsoft-com:vml" xmlns:wp14="http://schemas.microsoft.com/office/word/2010/wordprocessingDrawing" xmlns:wp="http://schemas.openxmlformats.org/drawingml/2006/wordprocessingDrawing" xmlns:w10="urn:schemas-microsoft-com:office:word" xmlns:w="http://schemas.openxmlformats.org/wordprocessingml/2006/main" xmlns:w14="http://schemas.microsoft.com/office/word/2010/wordml" xmlns:w15="http://schemas.microsoft.com/office/word/2012/wordml" xmlns:w16cex="http://schemas.microsoft.com/office/word/2018/wordml/cex" xmlns:w16cid="http://schemas.microsoft.com/office/word/2016/wordml/cid" xmlns:w16="http://schemas.microsoft.com/office/word/2018/wordml" xmlns:w16du="http://schemas.microsoft.com/office/word/2023/wordml/word16du" xmlns:w16sdtdh="http://schemas.microsoft.com/office/word/2020/wordml/sdtdatahash" xmlns:w16se="http://schemas.microsoft.com/office/word/2015/wordml/symex" xmlns:wpg="http://schemas.microsoft.com/office/word/2010/wordprocessingGroup" xmlns:wpi="http://schemas.microsoft.com/office/word/2010/wordprocessingInk" xmlns:wne="http://schemas.microsoft.com/office/word/2006/wordml" xmlns:wps="http://schemas.microsoft.com/office/word/2010/wordprocessingShape" mc:Ignorable="w14 w15 w16se w16cid w16 w16cex w16sdtdh w16du wp14">
+<w:comments xmlns:wpc="http://schemas.microsoft.com/office/word/2010/wordprocessingCanvas" xmlns:cx="http://schemas.microsoft.com/office/drawing/2014/chartex" xmlns:cx1="http://schemas.microsoft.com/office/drawing/2015/9/8/chartex" xmlns:cx2="http://schemas.microsoft.com/office/drawing/2015/10/21/chartex" xmlns:cx3="http://schemas.microsoft.com/office/drawing/2016/5/9/chartex" xmlns:cx4="http://schemas.microsoft.com/office/drawing/2016/5/10/chartex" xmlns:cx5="http://schemas.microsoft.com/office/drawing/2016/5/11/chartex" xmlns:cx6="http://schemas.microsoft.com/office/drawing/2016/5/12/chartex" xmlns:cx7="http://schemas.microsoft.com/office/drawing/2016/5/13/chartex" xmlns:cx8="http://schemas.microsoft.com/office/drawing/2016/5/14/chartex" xmlns:mc="http://schemas.openxmlformats.org/markup-compatibility/2006" xmlns:aink="http://schemas.microsoft.com/office/drawing/2016/ink" xmlns:am3d="http://schemas.microsoft.com/office/drawing/2017/model3d" xmlns:o="urn:schemas-microsoft-com:office:office" xmlns:oel="http://schemas.microsoft.com/office/2019/extlst" xmlns:r="http://schemas.openxmlformats.org/officeDocument/2006/relationships" xmlns:m="http://schemas.openxmlformats.org/officeDocument/2006/math" xmlns:v="urn:schemas-microsoft-com:vml" xmlns:wp14="http://schemas.microsoft.com/office/word/2010/wordprocessingDrawing" xmlns:wp="http://schemas.openxmlformats.org/drawingml/2006/wordprocessingDrawing" xmlns:w10="urn:schemas-microsoft-com:office:word" xmlns:w="http://schemas.openxmlformats.org/wordprocessingml/2006/main" xmlns:w14="http://schemas.microsoft.com/office/word/2010/wordml" xmlns:w15="http://schemas.microsoft.com/office/word/2012/wordml" xmlns:w16cex="http://schemas.microsoft.com/office/word/2018/wordml/cex" xmlns:w16cid="http://schemas.microsoft.com/office/word/2016/wordml/cid" xmlns:w16="http://schemas.microsoft.com/office/word/2018/wordml" xmlns:w16du="http://schemas.microsoft.com/office/word/2023/wordml/word16du" xmlns:w16sdtdh="http://schemas.microsoft.com/office/word/2020/wordml/sdtdatahash" xmlns:w16sdtfl="http://schemas.microsoft.com/office/word/2024/wordml/sdtformatlock" xmlns:w16se="http://schemas.microsoft.com/office/word/2015/wordml/symex" xmlns:wpg="http://schemas.microsoft.com/office/word/2010/wordprocessingGroup" xmlns:wpi="http://schemas.microsoft.com/office/word/2010/wordprocessingInk" xmlns:wne="http://schemas.microsoft.com/office/word/2006/wordml" xmlns:wps="http://schemas.microsoft.com/office/word/2010/wordprocessingShape" mc:Ignorable="w14 w15 w16se w16cid w16 w16cex w16sdtdh w16sdtfl w16du wp14">
   <w:comment w:id="0" w:author="Wiktoria Arendarczyk" w:date="2024-12-06T10:23:00Z" w:initials="A">
     <w:p>
       <w:pPr>
@@ -938,6 +965,22 @@
           <w:lang w:val="pl-PL"/>
         </w:rPr>
         <w:t>I mean the positive class was just randomly undersampled. I think you can add that.</w:t>
+      </w:r>
+    </w:p>
+  </w:comment>
+  <w:comment w:id="4" w:author="Wiktoria Arendarczyk" w:date="2025-01-03T14:14:00Z" w:initials="A">
+    <w:p>
+      <w:pPr>
+        <w:pStyle w:val="CommentText"/>
+      </w:pPr>
+      <w:r>
+        <w:rPr>
+          <w:rStyle w:val="CommentReference"/>
+        </w:rPr>
+        <w:annotationRef/>
+      </w:r>
+      <w:r>
+        <w:t>Added</w:t>
       </w:r>
     </w:p>
   </w:comment>
@@ -945,34 +988,37 @@
 </file>
 
 <file path=word/commentsExtended.xml><?xml version="1.0" encoding="utf-8"?>
-<w15:commentsEx xmlns:wpc="http://schemas.microsoft.com/office/word/2010/wordprocessingCanvas" xmlns:cx="http://schemas.microsoft.com/office/drawing/2014/chartex" xmlns:cx1="http://schemas.microsoft.com/office/drawing/2015/9/8/chartex" xmlns:cx2="http://schemas.microsoft.com/office/drawing/2015/10/21/chartex" xmlns:cx3="http://schemas.microsoft.com/office/drawing/2016/5/9/chartex" xmlns:cx4="http://schemas.microsoft.com/office/drawing/2016/5/10/chartex" xmlns:cx5="http://schemas.microsoft.com/office/drawing/2016/5/11/chartex" xmlns:cx6="http://schemas.microsoft.com/office/drawing/2016/5/12/chartex" xmlns:cx7="http://schemas.microsoft.com/office/drawing/2016/5/13/chartex" xmlns:cx8="http://schemas.microsoft.com/office/drawing/2016/5/14/chartex" xmlns:mc="http://schemas.openxmlformats.org/markup-compatibility/2006" xmlns:aink="http://schemas.microsoft.com/office/drawing/2016/ink" xmlns:am3d="http://schemas.microsoft.com/office/drawing/2017/model3d" xmlns:o="urn:schemas-microsoft-com:office:office" xmlns:oel="http://schemas.microsoft.com/office/2019/extlst" xmlns:r="http://schemas.openxmlformats.org/officeDocument/2006/relationships" xmlns:m="http://schemas.openxmlformats.org/officeDocument/2006/math" xmlns:v="urn:schemas-microsoft-com:vml" xmlns:wp14="http://schemas.microsoft.com/office/word/2010/wordprocessingDrawing" xmlns:wp="http://schemas.openxmlformats.org/drawingml/2006/wordprocessingDrawing" xmlns:w10="urn:schemas-microsoft-com:office:word" xmlns:w="http://schemas.openxmlformats.org/wordprocessingml/2006/main" xmlns:w14="http://schemas.microsoft.com/office/word/2010/wordml" xmlns:w15="http://schemas.microsoft.com/office/word/2012/wordml" xmlns:w16cex="http://schemas.microsoft.com/office/word/2018/wordml/cex" xmlns:w16cid="http://schemas.microsoft.com/office/word/2016/wordml/cid" xmlns:w16="http://schemas.microsoft.com/office/word/2018/wordml" xmlns:w16du="http://schemas.microsoft.com/office/word/2023/wordml/word16du" xmlns:w16sdtdh="http://schemas.microsoft.com/office/word/2020/wordml/sdtdatahash" xmlns:w16se="http://schemas.microsoft.com/office/word/2015/wordml/symex" xmlns:wpg="http://schemas.microsoft.com/office/word/2010/wordprocessingGroup" xmlns:wpi="http://schemas.microsoft.com/office/word/2010/wordprocessingInk" xmlns:wne="http://schemas.microsoft.com/office/word/2006/wordml" xmlns:wps="http://schemas.microsoft.com/office/word/2010/wordprocessingShape" mc:Ignorable="w14 w15 w16se w16cid w16 w16cex w16sdtdh w16du wp14">
+<w15:commentsEx xmlns:wpc="http://schemas.microsoft.com/office/word/2010/wordprocessingCanvas" xmlns:cx="http://schemas.microsoft.com/office/drawing/2014/chartex" xmlns:cx1="http://schemas.microsoft.com/office/drawing/2015/9/8/chartex" xmlns:cx2="http://schemas.microsoft.com/office/drawing/2015/10/21/chartex" xmlns:cx3="http://schemas.microsoft.com/office/drawing/2016/5/9/chartex" xmlns:cx4="http://schemas.microsoft.com/office/drawing/2016/5/10/chartex" xmlns:cx5="http://schemas.microsoft.com/office/drawing/2016/5/11/chartex" xmlns:cx6="http://schemas.microsoft.com/office/drawing/2016/5/12/chartex" xmlns:cx7="http://schemas.microsoft.com/office/drawing/2016/5/13/chartex" xmlns:cx8="http://schemas.microsoft.com/office/drawing/2016/5/14/chartex" xmlns:mc="http://schemas.openxmlformats.org/markup-compatibility/2006" xmlns:aink="http://schemas.microsoft.com/office/drawing/2016/ink" xmlns:am3d="http://schemas.microsoft.com/office/drawing/2017/model3d" xmlns:o="urn:schemas-microsoft-com:office:office" xmlns:oel="http://schemas.microsoft.com/office/2019/extlst" xmlns:r="http://schemas.openxmlformats.org/officeDocument/2006/relationships" xmlns:m="http://schemas.openxmlformats.org/officeDocument/2006/math" xmlns:v="urn:schemas-microsoft-com:vml" xmlns:wp14="http://schemas.microsoft.com/office/word/2010/wordprocessingDrawing" xmlns:wp="http://schemas.openxmlformats.org/drawingml/2006/wordprocessingDrawing" xmlns:w10="urn:schemas-microsoft-com:office:word" xmlns:w="http://schemas.openxmlformats.org/wordprocessingml/2006/main" xmlns:w14="http://schemas.microsoft.com/office/word/2010/wordml" xmlns:w15="http://schemas.microsoft.com/office/word/2012/wordml" xmlns:w16cex="http://schemas.microsoft.com/office/word/2018/wordml/cex" xmlns:w16cid="http://schemas.microsoft.com/office/word/2016/wordml/cid" xmlns:w16="http://schemas.microsoft.com/office/word/2018/wordml" xmlns:w16du="http://schemas.microsoft.com/office/word/2023/wordml/word16du" xmlns:w16sdtdh="http://schemas.microsoft.com/office/word/2020/wordml/sdtdatahash" xmlns:w16sdtfl="http://schemas.microsoft.com/office/word/2024/wordml/sdtformatlock" xmlns:w16se="http://schemas.microsoft.com/office/word/2015/wordml/symex" xmlns:wpg="http://schemas.microsoft.com/office/word/2010/wordprocessingGroup" xmlns:wpi="http://schemas.microsoft.com/office/word/2010/wordprocessingInk" xmlns:wne="http://schemas.microsoft.com/office/word/2006/wordml" xmlns:wps="http://schemas.microsoft.com/office/word/2010/wordprocessingShape" mc:Ignorable="w14 w15 w16se w16cid w16 w16cex w16sdtdh w16sdtfl w16du wp14">
   <w15:commentEx w15:paraId="3187CCEF" w15:done="0"/>
   <w15:commentEx w15:paraId="44A147B6" w15:paraIdParent="3187CCEF" w15:done="0"/>
   <w15:commentEx w15:paraId="589868A6" w15:done="0"/>
   <w15:commentEx w15:paraId="50F54DAD" w15:paraIdParent="589868A6" w15:done="0"/>
+  <w15:commentEx w15:paraId="5898EB58" w15:paraIdParent="589868A6" w15:done="0"/>
 </w15:commentsEx>
 </file>
 
 <file path=word/commentsExtensible.xml><?xml version="1.0" encoding="utf-8"?>
-<w16cex:commentsExtensible xmlns:wpc="http://schemas.microsoft.com/office/word/2010/wordprocessingCanvas" xmlns:cx="http://schemas.microsoft.com/office/drawing/2014/chartex" xmlns:cx1="http://schemas.microsoft.com/office/drawing/2015/9/8/chartex" xmlns:cx2="http://schemas.microsoft.com/office/drawing/2015/10/21/chartex" xmlns:cx3="http://schemas.microsoft.com/office/drawing/2016/5/9/chartex" xmlns:cx4="http://schemas.microsoft.com/office/drawing/2016/5/10/chartex" xmlns:cx5="http://schemas.microsoft.com/office/drawing/2016/5/11/chartex" xmlns:cx6="http://schemas.microsoft.com/office/drawing/2016/5/12/chartex" xmlns:cx7="http://schemas.microsoft.com/office/drawing/2016/5/13/chartex" xmlns:cx8="http://schemas.microsoft.com/office/drawing/2016/5/14/chartex" xmlns:cr="http://schemas.microsoft.com/office/comments/2020/reactions" xmlns:mc="http://schemas.openxmlformats.org/markup-compatibility/2006" xmlns:aink="http://schemas.microsoft.com/office/drawing/2016/ink" xmlns:am3d="http://schemas.microsoft.com/office/drawing/2017/model3d" xmlns:o="urn:schemas-microsoft-com:office:office" xmlns:oel="http://schemas.microsoft.com/office/2019/extlst" xmlns:r="http://schemas.openxmlformats.org/officeDocument/2006/relationships" xmlns:m="http://schemas.openxmlformats.org/officeDocument/2006/math" xmlns:v="urn:schemas-microsoft-com:vml" xmlns:wp14="http://schemas.microsoft.com/office/word/2010/wordprocessingDrawing" xmlns:wp="http://schemas.openxmlformats.org/drawingml/2006/wordprocessingDrawing" xmlns:w10="urn:schemas-microsoft-com:office:word" xmlns:w="http://schemas.openxmlformats.org/wordprocessingml/2006/main" xmlns:w14="http://schemas.microsoft.com/office/word/2010/wordml" xmlns:w15="http://schemas.microsoft.com/office/word/2012/wordml" xmlns:w16cex="http://schemas.microsoft.com/office/word/2018/wordml/cex" xmlns:w16cid="http://schemas.microsoft.com/office/word/2016/wordml/cid" xmlns:w16="http://schemas.microsoft.com/office/word/2018/wordml" xmlns:w16du="http://schemas.microsoft.com/office/word/2023/wordml/word16du" xmlns:w16sdtdh="http://schemas.microsoft.com/office/word/2020/wordml/sdtdatahash" xmlns:w16se="http://schemas.microsoft.com/office/word/2015/wordml/symex" xmlns:wpg="http://schemas.microsoft.com/office/word/2010/wordprocessingGroup" xmlns:wpi="http://schemas.microsoft.com/office/word/2010/wordprocessingInk" xmlns:wne="http://schemas.microsoft.com/office/word/2006/wordml" xmlns:wps="http://schemas.microsoft.com/office/word/2010/wordprocessingShape" mc:Ignorable="w14 w15 w16se w16cid w16 w16cex w16sdtdh cr w16du wp14">
+<w16cex:commentsExtensible xmlns:wpc="http://schemas.microsoft.com/office/word/2010/wordprocessingCanvas" xmlns:cx="http://schemas.microsoft.com/office/drawing/2014/chartex" xmlns:cx1="http://schemas.microsoft.com/office/drawing/2015/9/8/chartex" xmlns:cx2="http://schemas.microsoft.com/office/drawing/2015/10/21/chartex" xmlns:cx3="http://schemas.microsoft.com/office/drawing/2016/5/9/chartex" xmlns:cx4="http://schemas.microsoft.com/office/drawing/2016/5/10/chartex" xmlns:cx5="http://schemas.microsoft.com/office/drawing/2016/5/11/chartex" xmlns:cx6="http://schemas.microsoft.com/office/drawing/2016/5/12/chartex" xmlns:cx7="http://schemas.microsoft.com/office/drawing/2016/5/13/chartex" xmlns:cx8="http://schemas.microsoft.com/office/drawing/2016/5/14/chartex" xmlns:cr="http://schemas.microsoft.com/office/comments/2020/reactions" xmlns:mc="http://schemas.openxmlformats.org/markup-compatibility/2006" xmlns:aink="http://schemas.microsoft.com/office/drawing/2016/ink" xmlns:am3d="http://schemas.microsoft.com/office/drawing/2017/model3d" xmlns:o="urn:schemas-microsoft-com:office:office" xmlns:oel="http://schemas.microsoft.com/office/2019/extlst" xmlns:r="http://schemas.openxmlformats.org/officeDocument/2006/relationships" xmlns:m="http://schemas.openxmlformats.org/officeDocument/2006/math" xmlns:v="urn:schemas-microsoft-com:vml" xmlns:wp14="http://schemas.microsoft.com/office/word/2010/wordprocessingDrawing" xmlns:wp="http://schemas.openxmlformats.org/drawingml/2006/wordprocessingDrawing" xmlns:w10="urn:schemas-microsoft-com:office:word" xmlns:w="http://schemas.openxmlformats.org/wordprocessingml/2006/main" xmlns:w14="http://schemas.microsoft.com/office/word/2010/wordml" xmlns:w15="http://schemas.microsoft.com/office/word/2012/wordml" xmlns:w16cex="http://schemas.microsoft.com/office/word/2018/wordml/cex" xmlns:w16cid="http://schemas.microsoft.com/office/word/2016/wordml/cid" xmlns:w16="http://schemas.microsoft.com/office/word/2018/wordml" xmlns:w16du="http://schemas.microsoft.com/office/word/2023/wordml/word16du" xmlns:w16sdtdh="http://schemas.microsoft.com/office/word/2020/wordml/sdtdatahash" xmlns:w16sdtfl="http://schemas.microsoft.com/office/word/2024/wordml/sdtformatlock" xmlns:w16se="http://schemas.microsoft.com/office/word/2015/wordml/symex" xmlns:wpg="http://schemas.microsoft.com/office/word/2010/wordprocessingGroup" xmlns:wpi="http://schemas.microsoft.com/office/word/2010/wordprocessingInk" xmlns:wne="http://schemas.microsoft.com/office/word/2006/wordml" xmlns:wps="http://schemas.microsoft.com/office/word/2010/wordprocessingShape" mc:Ignorable="w14 w15 w16se w16cid w16 w16cex w16sdtdh w16sdtfl cr w16du wp14">
   <w16cex:commentExtensible w16cex:durableId="28AD1581" w16cex:dateUtc="2024-12-06T09:23:00Z"/>
   <w16cex:commentExtensible w16cex:durableId="735FD666" w16cex:dateUtc="2025-01-01T22:16:00Z"/>
   <w16cex:commentExtensible w16cex:durableId="7612E9EC" w16cex:dateUtc="2024-12-06T09:57:00Z"/>
   <w16cex:commentExtensible w16cex:durableId="5C18F50E" w16cex:dateUtc="2025-01-01T22:22:00Z"/>
+  <w16cex:commentExtensible w16cex:durableId="09B3499C" w16cex:dateUtc="2025-01-03T13:14:00Z"/>
 </w16cex:commentsExtensible>
 </file>
 
 <file path=word/commentsIds.xml><?xml version="1.0" encoding="utf-8"?>
-<w16cid:commentsIds xmlns:wpc="http://schemas.microsoft.com/office/word/2010/wordprocessingCanvas" xmlns:cx="http://schemas.microsoft.com/office/drawing/2014/chartex" xmlns:cx1="http://schemas.microsoft.com/office/drawing/2015/9/8/chartex" xmlns:cx2="http://schemas.microsoft.com/office/drawing/2015/10/21/chartex" xmlns:cx3="http://schemas.microsoft.com/office/drawing/2016/5/9/chartex" xmlns:cx4="http://schemas.microsoft.com/office/drawing/2016/5/10/chartex" xmlns:cx5="http://schemas.microsoft.com/office/drawing/2016/5/11/chartex" xmlns:cx6="http://schemas.microsoft.com/office/drawing/2016/5/12/chartex" xmlns:cx7="http://schemas.microsoft.com/office/drawing/2016/5/13/chartex" xmlns:cx8="http://schemas.microsoft.com/office/drawing/2016/5/14/chartex" xmlns:mc="http://schemas.openxmlformats.org/markup-compatibility/2006" xmlns:aink="http://schemas.microsoft.com/office/drawing/2016/ink" xmlns:am3d="http://schemas.microsoft.com/office/drawing/2017/model3d" xmlns:o="urn:schemas-microsoft-com:office:office" xmlns:oel="http://schemas.microsoft.com/office/2019/extlst" xmlns:r="http://schemas.openxmlformats.org/officeDocument/2006/relationships" xmlns:m="http://schemas.openxmlformats.org/officeDocument/2006/math" xmlns:v="urn:schemas-microsoft-com:vml" xmlns:wp14="http://schemas.microsoft.com/office/word/2010/wordprocessingDrawing" xmlns:wp="http://schemas.openxmlformats.org/drawingml/2006/wordprocessingDrawing" xmlns:w10="urn:schemas-microsoft-com:office:word" xmlns:w="http://schemas.openxmlformats.org/wordprocessingml/2006/main" xmlns:w14="http://schemas.microsoft.com/office/word/2010/wordml" xmlns:w15="http://schemas.microsoft.com/office/word/2012/wordml" xmlns:w16cex="http://schemas.microsoft.com/office/word/2018/wordml/cex" xmlns:w16cid="http://schemas.microsoft.com/office/word/2016/wordml/cid" xmlns:w16="http://schemas.microsoft.com/office/word/2018/wordml" xmlns:w16du="http://schemas.microsoft.com/office/word/2023/wordml/word16du" xmlns:w16sdtdh="http://schemas.microsoft.com/office/word/2020/wordml/sdtdatahash" xmlns:w16se="http://schemas.microsoft.com/office/word/2015/wordml/symex" xmlns:wpg="http://schemas.microsoft.com/office/word/2010/wordprocessingGroup" xmlns:wpi="http://schemas.microsoft.com/office/word/2010/wordprocessingInk" xmlns:wne="http://schemas.microsoft.com/office/word/2006/wordml" xmlns:wps="http://schemas.microsoft.com/office/word/2010/wordprocessingShape" mc:Ignorable="w14 w15 w16se w16cid w16 w16cex w16sdtdh w16du wp14">
+<w16cid:commentsIds xmlns:wpc="http://schemas.microsoft.com/office/word/2010/wordprocessingCanvas" xmlns:cx="http://schemas.microsoft.com/office/drawing/2014/chartex" xmlns:cx1="http://schemas.microsoft.com/office/drawing/2015/9/8/chartex" xmlns:cx2="http://schemas.microsoft.com/office/drawing/2015/10/21/chartex" xmlns:cx3="http://schemas.microsoft.com/office/drawing/2016/5/9/chartex" xmlns:cx4="http://schemas.microsoft.com/office/drawing/2016/5/10/chartex" xmlns:cx5="http://schemas.microsoft.com/office/drawing/2016/5/11/chartex" xmlns:cx6="http://schemas.microsoft.com/office/drawing/2016/5/12/chartex" xmlns:cx7="http://schemas.microsoft.com/office/drawing/2016/5/13/chartex" xmlns:cx8="http://schemas.microsoft.com/office/drawing/2016/5/14/chartex" xmlns:mc="http://schemas.openxmlformats.org/markup-compatibility/2006" xmlns:aink="http://schemas.microsoft.com/office/drawing/2016/ink" xmlns:am3d="http://schemas.microsoft.com/office/drawing/2017/model3d" xmlns:o="urn:schemas-microsoft-com:office:office" xmlns:oel="http://schemas.microsoft.com/office/2019/extlst" xmlns:r="http://schemas.openxmlformats.org/officeDocument/2006/relationships" xmlns:m="http://schemas.openxmlformats.org/officeDocument/2006/math" xmlns:v="urn:schemas-microsoft-com:vml" xmlns:wp14="http://schemas.microsoft.com/office/word/2010/wordprocessingDrawing" xmlns:wp="http://schemas.openxmlformats.org/drawingml/2006/wordprocessingDrawing" xmlns:w10="urn:schemas-microsoft-com:office:word" xmlns:w="http://schemas.openxmlformats.org/wordprocessingml/2006/main" xmlns:w14="http://schemas.microsoft.com/office/word/2010/wordml" xmlns:w15="http://schemas.microsoft.com/office/word/2012/wordml" xmlns:w16cex="http://schemas.microsoft.com/office/word/2018/wordml/cex" xmlns:w16cid="http://schemas.microsoft.com/office/word/2016/wordml/cid" xmlns:w16="http://schemas.microsoft.com/office/word/2018/wordml" xmlns:w16du="http://schemas.microsoft.com/office/word/2023/wordml/word16du" xmlns:w16sdtdh="http://schemas.microsoft.com/office/word/2020/wordml/sdtdatahash" xmlns:w16sdtfl="http://schemas.microsoft.com/office/word/2024/wordml/sdtformatlock" xmlns:w16se="http://schemas.microsoft.com/office/word/2015/wordml/symex" xmlns:wpg="http://schemas.microsoft.com/office/word/2010/wordprocessingGroup" xmlns:wpi="http://schemas.microsoft.com/office/word/2010/wordprocessingInk" xmlns:wne="http://schemas.microsoft.com/office/word/2006/wordml" xmlns:wps="http://schemas.microsoft.com/office/word/2010/wordprocessingShape" mc:Ignorable="w14 w15 w16se w16cid w16 w16cex w16sdtdh w16sdtfl w16du wp14">
   <w16cid:commentId w16cid:paraId="3187CCEF" w16cid:durableId="28AD1581"/>
   <w16cid:commentId w16cid:paraId="44A147B6" w16cid:durableId="735FD666"/>
   <w16cid:commentId w16cid:paraId="589868A6" w16cid:durableId="7612E9EC"/>
   <w16cid:commentId w16cid:paraId="50F54DAD" w16cid:durableId="5C18F50E"/>
+  <w16cid:commentId w16cid:paraId="5898EB58" w16cid:durableId="09B3499C"/>
 </w16cid:commentsIds>
 </file>
 
 <file path=word/endnotes.xml><?xml version="1.0" encoding="utf-8"?>
-<w:endnotes xmlns:wpc="http://schemas.microsoft.com/office/word/2010/wordprocessingCanvas" xmlns:cx="http://schemas.microsoft.com/office/drawing/2014/chartex" xmlns:cx1="http://schemas.microsoft.com/office/drawing/2015/9/8/chartex" xmlns:cx2="http://schemas.microsoft.com/office/drawing/2015/10/21/chartex" xmlns:cx3="http://schemas.microsoft.com/office/drawing/2016/5/9/chartex" xmlns:cx4="http://schemas.microsoft.com/office/drawing/2016/5/10/chartex" xmlns:cx5="http://schemas.microsoft.com/office/drawing/2016/5/11/chartex" xmlns:cx6="http://schemas.microsoft.com/office/drawing/2016/5/12/chartex" xmlns:cx7="http://schemas.microsoft.com/office/drawing/2016/5/13/chartex" xmlns:cx8="http://schemas.microsoft.com/office/drawing/2016/5/14/chartex" xmlns:mc="http://schemas.openxmlformats.org/markup-compatibility/2006" xmlns:aink="http://schemas.microsoft.com/office/drawing/2016/ink" xmlns:am3d="http://schemas.microsoft.com/office/drawing/2017/model3d" xmlns:o="urn:schemas-microsoft-com:office:office" xmlns:oel="http://schemas.microsoft.com/office/2019/extlst" xmlns:r="http://schemas.openxmlformats.org/officeDocument/2006/relationships" xmlns:m="http://schemas.openxmlformats.org/officeDocument/2006/math" xmlns:v="urn:schemas-microsoft-com:vml" xmlns:wp14="http://schemas.microsoft.com/office/word/2010/wordprocessingDrawing" xmlns:wp="http://schemas.openxmlformats.org/drawingml/2006/wordprocessingDrawing" xmlns:w10="urn:schemas-microsoft-com:office:word" xmlns:w="http://schemas.openxmlformats.org/wordprocessingml/2006/main" xmlns:w14="http://schemas.microsoft.com/office/word/2010/wordml" xmlns:w15="http://schemas.microsoft.com/office/word/2012/wordml" xmlns:w16cex="http://schemas.microsoft.com/office/word/2018/wordml/cex" xmlns:w16cid="http://schemas.microsoft.com/office/word/2016/wordml/cid" xmlns:w16="http://schemas.microsoft.com/office/word/2018/wordml" xmlns:w16du="http://schemas.microsoft.com/office/word/2023/wordml/word16du" xmlns:w16sdtdh="http://schemas.microsoft.com/office/word/2020/wordml/sdtdatahash" xmlns:w16se="http://schemas.microsoft.com/office/word/2015/wordml/symex" xmlns:wpg="http://schemas.microsoft.com/office/word/2010/wordprocessingGroup" xmlns:wpi="http://schemas.microsoft.com/office/word/2010/wordprocessingInk" xmlns:wne="http://schemas.microsoft.com/office/word/2006/wordml" xmlns:wps="http://schemas.microsoft.com/office/word/2010/wordprocessingShape" mc:Ignorable="w14 w15 w16se w16cid w16 w16cex w16sdtdh w16du wp14">
+<w:endnotes xmlns:wpc="http://schemas.microsoft.com/office/word/2010/wordprocessingCanvas" xmlns:cx="http://schemas.microsoft.com/office/drawing/2014/chartex" xmlns:cx1="http://schemas.microsoft.com/office/drawing/2015/9/8/chartex" xmlns:cx2="http://schemas.microsoft.com/office/drawing/2015/10/21/chartex" xmlns:cx3="http://schemas.microsoft.com/office/drawing/2016/5/9/chartex" xmlns:cx4="http://schemas.microsoft.com/office/drawing/2016/5/10/chartex" xmlns:cx5="http://schemas.microsoft.com/office/drawing/2016/5/11/chartex" xmlns:cx6="http://schemas.microsoft.com/office/drawing/2016/5/12/chartex" xmlns:cx7="http://schemas.microsoft.com/office/drawing/2016/5/13/chartex" xmlns:cx8="http://schemas.microsoft.com/office/drawing/2016/5/14/chartex" xmlns:mc="http://schemas.openxmlformats.org/markup-compatibility/2006" xmlns:aink="http://schemas.microsoft.com/office/drawing/2016/ink" xmlns:am3d="http://schemas.microsoft.com/office/drawing/2017/model3d" xmlns:o="urn:schemas-microsoft-com:office:office" xmlns:oel="http://schemas.microsoft.com/office/2019/extlst" xmlns:r="http://schemas.openxmlformats.org/officeDocument/2006/relationships" xmlns:m="http://schemas.openxmlformats.org/officeDocument/2006/math" xmlns:v="urn:schemas-microsoft-com:vml" xmlns:wp14="http://schemas.microsoft.com/office/word/2010/wordprocessingDrawing" xmlns:wp="http://schemas.openxmlformats.org/drawingml/2006/wordprocessingDrawing" xmlns:w10="urn:schemas-microsoft-com:office:word" xmlns:w="http://schemas.openxmlformats.org/wordprocessingml/2006/main" xmlns:w14="http://schemas.microsoft.com/office/word/2010/wordml" xmlns:w15="http://schemas.microsoft.com/office/word/2012/wordml" xmlns:w16cex="http://schemas.microsoft.com/office/word/2018/wordml/cex" xmlns:w16cid="http://schemas.microsoft.com/office/word/2016/wordml/cid" xmlns:w16="http://schemas.microsoft.com/office/word/2018/wordml" xmlns:w16du="http://schemas.microsoft.com/office/word/2023/wordml/word16du" xmlns:w16sdtdh="http://schemas.microsoft.com/office/word/2020/wordml/sdtdatahash" xmlns:w16sdtfl="http://schemas.microsoft.com/office/word/2024/wordml/sdtformatlock" xmlns:w16se="http://schemas.microsoft.com/office/word/2015/wordml/symex" xmlns:wpg="http://schemas.microsoft.com/office/word/2010/wordprocessingGroup" xmlns:wpi="http://schemas.microsoft.com/office/word/2010/wordprocessingInk" xmlns:wne="http://schemas.microsoft.com/office/word/2006/wordml" xmlns:wps="http://schemas.microsoft.com/office/word/2010/wordprocessingShape" mc:Ignorable="w14 w15 w16se w16cid w16 w16cex w16sdtdh w16sdtfl w16du wp14">
   <w:endnote w:type="separator" w:id="-1">
     <w:p>
       <w:pPr>
@@ -997,7 +1043,7 @@
 </file>
 
 <file path=word/footnotes.xml><?xml version="1.0" encoding="utf-8"?>
-<w:footnotes xmlns:wpc="http://schemas.microsoft.com/office/word/2010/wordprocessingCanvas" xmlns:cx="http://schemas.microsoft.com/office/drawing/2014/chartex" xmlns:cx1="http://schemas.microsoft.com/office/drawing/2015/9/8/chartex" xmlns:cx2="http://schemas.microsoft.com/office/drawing/2015/10/21/chartex" xmlns:cx3="http://schemas.microsoft.com/office/drawing/2016/5/9/chartex" xmlns:cx4="http://schemas.microsoft.com/office/drawing/2016/5/10/chartex" xmlns:cx5="http://schemas.microsoft.com/office/drawing/2016/5/11/chartex" xmlns:cx6="http://schemas.microsoft.com/office/drawing/2016/5/12/chartex" xmlns:cx7="http://schemas.microsoft.com/office/drawing/2016/5/13/chartex" xmlns:cx8="http://schemas.microsoft.com/office/drawing/2016/5/14/chartex" xmlns:mc="http://schemas.openxmlformats.org/markup-compatibility/2006" xmlns:aink="http://schemas.microsoft.com/office/drawing/2016/ink" xmlns:am3d="http://schemas.microsoft.com/office/drawing/2017/model3d" xmlns:o="urn:schemas-microsoft-com:office:office" xmlns:oel="http://schemas.microsoft.com/office/2019/extlst" xmlns:r="http://schemas.openxmlformats.org/officeDocument/2006/relationships" xmlns:m="http://schemas.openxmlformats.org/officeDocument/2006/math" xmlns:v="urn:schemas-microsoft-com:vml" xmlns:wp14="http://schemas.microsoft.com/office/word/2010/wordprocessingDrawing" xmlns:wp="http://schemas.openxmlformats.org/drawingml/2006/wordprocessingDrawing" xmlns:w10="urn:schemas-microsoft-com:office:word" xmlns:w="http://schemas.openxmlformats.org/wordprocessingml/2006/main" xmlns:w14="http://schemas.microsoft.com/office/word/2010/wordml" xmlns:w15="http://schemas.microsoft.com/office/word/2012/wordml" xmlns:w16cex="http://schemas.microsoft.com/office/word/2018/wordml/cex" xmlns:w16cid="http://schemas.microsoft.com/office/word/2016/wordml/cid" xmlns:w16="http://schemas.microsoft.com/office/word/2018/wordml" xmlns:w16du="http://schemas.microsoft.com/office/word/2023/wordml/word16du" xmlns:w16sdtdh="http://schemas.microsoft.com/office/word/2020/wordml/sdtdatahash" xmlns:w16se="http://schemas.microsoft.com/office/word/2015/wordml/symex" xmlns:wpg="http://schemas.microsoft.com/office/word/2010/wordprocessingGroup" xmlns:wpi="http://schemas.microsoft.com/office/word/2010/wordprocessingInk" xmlns:wne="http://schemas.microsoft.com/office/word/2006/wordml" xmlns:wps="http://schemas.microsoft.com/office/word/2010/wordprocessingShape" mc:Ignorable="w14 w15 w16se w16cid w16 w16cex w16sdtdh w16du wp14">
+<w:footnotes xmlns:wpc="http://schemas.microsoft.com/office/word/2010/wordprocessingCanvas" xmlns:cx="http://schemas.microsoft.com/office/drawing/2014/chartex" xmlns:cx1="http://schemas.microsoft.com/office/drawing/2015/9/8/chartex" xmlns:cx2="http://schemas.microsoft.com/office/drawing/2015/10/21/chartex" xmlns:cx3="http://schemas.microsoft.com/office/drawing/2016/5/9/chartex" xmlns:cx4="http://schemas.microsoft.com/office/drawing/2016/5/10/chartex" xmlns:cx5="http://schemas.microsoft.com/office/drawing/2016/5/11/chartex" xmlns:cx6="http://schemas.microsoft.com/office/drawing/2016/5/12/chartex" xmlns:cx7="http://schemas.microsoft.com/office/drawing/2016/5/13/chartex" xmlns:cx8="http://schemas.microsoft.com/office/drawing/2016/5/14/chartex" xmlns:mc="http://schemas.openxmlformats.org/markup-compatibility/2006" xmlns:aink="http://schemas.microsoft.com/office/drawing/2016/ink" xmlns:am3d="http://schemas.microsoft.com/office/drawing/2017/model3d" xmlns:o="urn:schemas-microsoft-com:office:office" xmlns:oel="http://schemas.microsoft.com/office/2019/extlst" xmlns:r="http://schemas.openxmlformats.org/officeDocument/2006/relationships" xmlns:m="http://schemas.openxmlformats.org/officeDocument/2006/math" xmlns:v="urn:schemas-microsoft-com:vml" xmlns:wp14="http://schemas.microsoft.com/office/word/2010/wordprocessingDrawing" xmlns:wp="http://schemas.openxmlformats.org/drawingml/2006/wordprocessingDrawing" xmlns:w10="urn:schemas-microsoft-com:office:word" xmlns:w="http://schemas.openxmlformats.org/wordprocessingml/2006/main" xmlns:w14="http://schemas.microsoft.com/office/word/2010/wordml" xmlns:w15="http://schemas.microsoft.com/office/word/2012/wordml" xmlns:w16cex="http://schemas.microsoft.com/office/word/2018/wordml/cex" xmlns:w16cid="http://schemas.microsoft.com/office/word/2016/wordml/cid" xmlns:w16="http://schemas.microsoft.com/office/word/2018/wordml" xmlns:w16du="http://schemas.microsoft.com/office/word/2023/wordml/word16du" xmlns:w16sdtdh="http://schemas.microsoft.com/office/word/2020/wordml/sdtdatahash" xmlns:w16sdtfl="http://schemas.microsoft.com/office/word/2024/wordml/sdtformatlock" xmlns:w16se="http://schemas.microsoft.com/office/word/2015/wordml/symex" xmlns:wpg="http://schemas.microsoft.com/office/word/2010/wordprocessingGroup" xmlns:wpi="http://schemas.microsoft.com/office/word/2010/wordprocessingInk" xmlns:wne="http://schemas.microsoft.com/office/word/2006/wordml" xmlns:wps="http://schemas.microsoft.com/office/word/2010/wordprocessingShape" mc:Ignorable="w14 w15 w16se w16cid w16 w16cex w16sdtdh w16sdtfl w16du wp14">
   <w:footnote w:type="separator" w:id="-1">
     <w:p>
       <w:pPr>
@@ -1155,7 +1201,7 @@
 </file>
 
 <file path=word/header1.xml><?xml version="1.0" encoding="utf-8"?>
-<w:hdr xmlns:wpc="http://schemas.microsoft.com/office/word/2010/wordprocessingCanvas" xmlns:cx="http://schemas.microsoft.com/office/drawing/2014/chartex" xmlns:cx1="http://schemas.microsoft.com/office/drawing/2015/9/8/chartex" xmlns:cx2="http://schemas.microsoft.com/office/drawing/2015/10/21/chartex" xmlns:cx3="http://schemas.microsoft.com/office/drawing/2016/5/9/chartex" xmlns:cx4="http://schemas.microsoft.com/office/drawing/2016/5/10/chartex" xmlns:cx5="http://schemas.microsoft.com/office/drawing/2016/5/11/chartex" xmlns:cx6="http://schemas.microsoft.com/office/drawing/2016/5/12/chartex" xmlns:cx7="http://schemas.microsoft.com/office/drawing/2016/5/13/chartex" xmlns:cx8="http://schemas.microsoft.com/office/drawing/2016/5/14/chartex" xmlns:mc="http://schemas.openxmlformats.org/markup-compatibility/2006" xmlns:aink="http://schemas.microsoft.com/office/drawing/2016/ink" xmlns:am3d="http://schemas.microsoft.com/office/drawing/2017/model3d" xmlns:o="urn:schemas-microsoft-com:office:office" xmlns:oel="http://schemas.microsoft.com/office/2019/extlst" xmlns:r="http://schemas.openxmlformats.org/officeDocument/2006/relationships" xmlns:m="http://schemas.openxmlformats.org/officeDocument/2006/math" xmlns:v="urn:schemas-microsoft-com:vml" xmlns:wp14="http://schemas.microsoft.com/office/word/2010/wordprocessingDrawing" xmlns:wp="http://schemas.openxmlformats.org/drawingml/2006/wordprocessingDrawing" xmlns:w10="urn:schemas-microsoft-com:office:word" xmlns:w="http://schemas.openxmlformats.org/wordprocessingml/2006/main" xmlns:w14="http://schemas.microsoft.com/office/word/2010/wordml" xmlns:w15="http://schemas.microsoft.com/office/word/2012/wordml" xmlns:w16cex="http://schemas.microsoft.com/office/word/2018/wordml/cex" xmlns:w16cid="http://schemas.microsoft.com/office/word/2016/wordml/cid" xmlns:w16="http://schemas.microsoft.com/office/word/2018/wordml" xmlns:w16du="http://schemas.microsoft.com/office/word/2023/wordml/word16du" xmlns:w16sdtdh="http://schemas.microsoft.com/office/word/2020/wordml/sdtdatahash" xmlns:w16se="http://schemas.microsoft.com/office/word/2015/wordml/symex" xmlns:wpg="http://schemas.microsoft.com/office/word/2010/wordprocessingGroup" xmlns:wpi="http://schemas.microsoft.com/office/word/2010/wordprocessingInk" xmlns:wne="http://schemas.microsoft.com/office/word/2006/wordml" xmlns:wps="http://schemas.microsoft.com/office/word/2010/wordprocessingShape" mc:Ignorable="w14 w15 w16se w16cid w16 w16cex w16sdtdh w16du wp14">
+<w:hdr xmlns:wpc="http://schemas.microsoft.com/office/word/2010/wordprocessingCanvas" xmlns:cx="http://schemas.microsoft.com/office/drawing/2014/chartex" xmlns:cx1="http://schemas.microsoft.com/office/drawing/2015/9/8/chartex" xmlns:cx2="http://schemas.microsoft.com/office/drawing/2015/10/21/chartex" xmlns:cx3="http://schemas.microsoft.com/office/drawing/2016/5/9/chartex" xmlns:cx4="http://schemas.microsoft.com/office/drawing/2016/5/10/chartex" xmlns:cx5="http://schemas.microsoft.com/office/drawing/2016/5/11/chartex" xmlns:cx6="http://schemas.microsoft.com/office/drawing/2016/5/12/chartex" xmlns:cx7="http://schemas.microsoft.com/office/drawing/2016/5/13/chartex" xmlns:cx8="http://schemas.microsoft.com/office/drawing/2016/5/14/chartex" xmlns:mc="http://schemas.openxmlformats.org/markup-compatibility/2006" xmlns:aink="http://schemas.microsoft.com/office/drawing/2016/ink" xmlns:am3d="http://schemas.microsoft.com/office/drawing/2017/model3d" xmlns:o="urn:schemas-microsoft-com:office:office" xmlns:oel="http://schemas.microsoft.com/office/2019/extlst" xmlns:r="http://schemas.openxmlformats.org/officeDocument/2006/relationships" xmlns:m="http://schemas.openxmlformats.org/officeDocument/2006/math" xmlns:v="urn:schemas-microsoft-com:vml" xmlns:wp14="http://schemas.microsoft.com/office/word/2010/wordprocessingDrawing" xmlns:wp="http://schemas.openxmlformats.org/drawingml/2006/wordprocessingDrawing" xmlns:w10="urn:schemas-microsoft-com:office:word" xmlns:w="http://schemas.openxmlformats.org/wordprocessingml/2006/main" xmlns:w14="http://schemas.microsoft.com/office/word/2010/wordml" xmlns:w15="http://schemas.microsoft.com/office/word/2012/wordml" xmlns:w16cex="http://schemas.microsoft.com/office/word/2018/wordml/cex" xmlns:w16cid="http://schemas.microsoft.com/office/word/2016/wordml/cid" xmlns:w16="http://schemas.microsoft.com/office/word/2018/wordml" xmlns:w16du="http://schemas.microsoft.com/office/word/2023/wordml/word16du" xmlns:w16sdtdh="http://schemas.microsoft.com/office/word/2020/wordml/sdtdatahash" xmlns:w16sdtfl="http://schemas.microsoft.com/office/word/2024/wordml/sdtformatlock" xmlns:w16se="http://schemas.microsoft.com/office/word/2015/wordml/symex" xmlns:wpg="http://schemas.microsoft.com/office/word/2010/wordprocessingGroup" xmlns:wpi="http://schemas.microsoft.com/office/word/2010/wordprocessingInk" xmlns:wne="http://schemas.microsoft.com/office/word/2006/wordml" xmlns:wps="http://schemas.microsoft.com/office/word/2010/wordprocessingShape" mc:Ignorable="w14 w15 w16se w16cid w16 w16cex w16sdtdh w16sdtfl w16du wp14">
   <w:p>
     <w:pPr>
       <w:pStyle w:val="Header"/>
@@ -1168,7 +1214,7 @@
 </file>
 
 <file path=word/numbering.xml><?xml version="1.0" encoding="utf-8"?>
-<w:numbering xmlns:wpc="http://schemas.microsoft.com/office/word/2010/wordprocessingCanvas" xmlns:cx="http://schemas.microsoft.com/office/drawing/2014/chartex" xmlns:cx1="http://schemas.microsoft.com/office/drawing/2015/9/8/chartex" xmlns:cx2="http://schemas.microsoft.com/office/drawing/2015/10/21/chartex" xmlns:cx3="http://schemas.microsoft.com/office/drawing/2016/5/9/chartex" xmlns:cx4="http://schemas.microsoft.com/office/drawing/2016/5/10/chartex" xmlns:cx5="http://schemas.microsoft.com/office/drawing/2016/5/11/chartex" xmlns:cx6="http://schemas.microsoft.com/office/drawing/2016/5/12/chartex" xmlns:cx7="http://schemas.microsoft.com/office/drawing/2016/5/13/chartex" xmlns:cx8="http://schemas.microsoft.com/office/drawing/2016/5/14/chartex" xmlns:mc="http://schemas.openxmlformats.org/markup-compatibility/2006" xmlns:aink="http://schemas.microsoft.com/office/drawing/2016/ink" xmlns:am3d="http://schemas.microsoft.com/office/drawing/2017/model3d" xmlns:o="urn:schemas-microsoft-com:office:office" xmlns:oel="http://schemas.microsoft.com/office/2019/extlst" xmlns:r="http://schemas.openxmlformats.org/officeDocument/2006/relationships" xmlns:m="http://schemas.openxmlformats.org/officeDocument/2006/math" xmlns:v="urn:schemas-microsoft-com:vml" xmlns:wp14="http://schemas.microsoft.com/office/word/2010/wordprocessingDrawing" xmlns:wp="http://schemas.openxmlformats.org/drawingml/2006/wordprocessingDrawing" xmlns:w10="urn:schemas-microsoft-com:office:word" xmlns:w="http://schemas.openxmlformats.org/wordprocessingml/2006/main" xmlns:w14="http://schemas.microsoft.com/office/word/2010/wordml" xmlns:w15="http://schemas.microsoft.com/office/word/2012/wordml" xmlns:w16cex="http://schemas.microsoft.com/office/word/2018/wordml/cex" xmlns:w16cid="http://schemas.microsoft.com/office/word/2016/wordml/cid" xmlns:w16="http://schemas.microsoft.com/office/word/2018/wordml" xmlns:w16du="http://schemas.microsoft.com/office/word/2023/wordml/word16du" xmlns:w16sdtdh="http://schemas.microsoft.com/office/word/2020/wordml/sdtdatahash" xmlns:w16se="http://schemas.microsoft.com/office/word/2015/wordml/symex" xmlns:wpg="http://schemas.microsoft.com/office/word/2010/wordprocessingGroup" xmlns:wpi="http://schemas.microsoft.com/office/word/2010/wordprocessingInk" xmlns:wne="http://schemas.microsoft.com/office/word/2006/wordml" xmlns:wps="http://schemas.microsoft.com/office/word/2010/wordprocessingShape" mc:Ignorable="w14 w15 w16se w16cid w16 w16cex w16sdtdh w16du wp14">
+<w:numbering xmlns:wpc="http://schemas.microsoft.com/office/word/2010/wordprocessingCanvas" xmlns:cx="http://schemas.microsoft.com/office/drawing/2014/chartex" xmlns:cx1="http://schemas.microsoft.com/office/drawing/2015/9/8/chartex" xmlns:cx2="http://schemas.microsoft.com/office/drawing/2015/10/21/chartex" xmlns:cx3="http://schemas.microsoft.com/office/drawing/2016/5/9/chartex" xmlns:cx4="http://schemas.microsoft.com/office/drawing/2016/5/10/chartex" xmlns:cx5="http://schemas.microsoft.com/office/drawing/2016/5/11/chartex" xmlns:cx6="http://schemas.microsoft.com/office/drawing/2016/5/12/chartex" xmlns:cx7="http://schemas.microsoft.com/office/drawing/2016/5/13/chartex" xmlns:cx8="http://schemas.microsoft.com/office/drawing/2016/5/14/chartex" xmlns:mc="http://schemas.openxmlformats.org/markup-compatibility/2006" xmlns:aink="http://schemas.microsoft.com/office/drawing/2016/ink" xmlns:am3d="http://schemas.microsoft.com/office/drawing/2017/model3d" xmlns:o="urn:schemas-microsoft-com:office:office" xmlns:oel="http://schemas.microsoft.com/office/2019/extlst" xmlns:r="http://schemas.openxmlformats.org/officeDocument/2006/relationships" xmlns:m="http://schemas.openxmlformats.org/officeDocument/2006/math" xmlns:v="urn:schemas-microsoft-com:vml" xmlns:wp14="http://schemas.microsoft.com/office/word/2010/wordprocessingDrawing" xmlns:wp="http://schemas.openxmlformats.org/drawingml/2006/wordprocessingDrawing" xmlns:w10="urn:schemas-microsoft-com:office:word" xmlns:w="http://schemas.openxmlformats.org/wordprocessingml/2006/main" xmlns:w14="http://schemas.microsoft.com/office/word/2010/wordml" xmlns:w15="http://schemas.microsoft.com/office/word/2012/wordml" xmlns:w16cex="http://schemas.microsoft.com/office/word/2018/wordml/cex" xmlns:w16cid="http://schemas.microsoft.com/office/word/2016/wordml/cid" xmlns:w16="http://schemas.microsoft.com/office/word/2018/wordml" xmlns:w16du="http://schemas.microsoft.com/office/word/2023/wordml/word16du" xmlns:w16sdtdh="http://schemas.microsoft.com/office/word/2020/wordml/sdtdatahash" xmlns:w16sdtfl="http://schemas.microsoft.com/office/word/2024/wordml/sdtformatlock" xmlns:w16se="http://schemas.microsoft.com/office/word/2015/wordml/symex" xmlns:wpg="http://schemas.microsoft.com/office/word/2010/wordprocessingGroup" xmlns:wpi="http://schemas.microsoft.com/office/word/2010/wordprocessingInk" xmlns:wne="http://schemas.microsoft.com/office/word/2006/wordml" xmlns:wps="http://schemas.microsoft.com/office/word/2010/wordprocessingShape" mc:Ignorable="w14 w15 w16se w16cid w16 w16cex w16sdtdh w16sdtfl w16du wp14">
   <w:abstractNum w:abstractNumId="0" w15:restartNumberingAfterBreak="0">
     <w:nsid w:val="0BF436F5"/>
     <w:multiLevelType w:val="multilevel"/>
@@ -1405,7 +1451,7 @@
 </file>
 
 <file path=word/people.xml><?xml version="1.0" encoding="utf-8"?>
-<w15:people xmlns:wpc="http://schemas.microsoft.com/office/word/2010/wordprocessingCanvas" xmlns:cx="http://schemas.microsoft.com/office/drawing/2014/chartex" xmlns:cx1="http://schemas.microsoft.com/office/drawing/2015/9/8/chartex" xmlns:cx2="http://schemas.microsoft.com/office/drawing/2015/10/21/chartex" xmlns:cx3="http://schemas.microsoft.com/office/drawing/2016/5/9/chartex" xmlns:cx4="http://schemas.microsoft.com/office/drawing/2016/5/10/chartex" xmlns:cx5="http://schemas.microsoft.com/office/drawing/2016/5/11/chartex" xmlns:cx6="http://schemas.microsoft.com/office/drawing/2016/5/12/chartex" xmlns:cx7="http://schemas.microsoft.com/office/drawing/2016/5/13/chartex" xmlns:cx8="http://schemas.microsoft.com/office/drawing/2016/5/14/chartex" xmlns:mc="http://schemas.openxmlformats.org/markup-compatibility/2006" xmlns:aink="http://schemas.microsoft.com/office/drawing/2016/ink" xmlns:am3d="http://schemas.microsoft.com/office/drawing/2017/model3d" xmlns:o="urn:schemas-microsoft-com:office:office" xmlns:oel="http://schemas.microsoft.com/office/2019/extlst" xmlns:r="http://schemas.openxmlformats.org/officeDocument/2006/relationships" xmlns:m="http://schemas.openxmlformats.org/officeDocument/2006/math" xmlns:v="urn:schemas-microsoft-com:vml" xmlns:wp14="http://schemas.microsoft.com/office/word/2010/wordprocessingDrawing" xmlns:wp="http://schemas.openxmlformats.org/drawingml/2006/wordprocessingDrawing" xmlns:w10="urn:schemas-microsoft-com:office:word" xmlns:w="http://schemas.openxmlformats.org/wordprocessingml/2006/main" xmlns:w14="http://schemas.microsoft.com/office/word/2010/wordml" xmlns:w15="http://schemas.microsoft.com/office/word/2012/wordml" xmlns:w16cex="http://schemas.microsoft.com/office/word/2018/wordml/cex" xmlns:w16cid="http://schemas.microsoft.com/office/word/2016/wordml/cid" xmlns:w16="http://schemas.microsoft.com/office/word/2018/wordml" xmlns:w16du="http://schemas.microsoft.com/office/word/2023/wordml/word16du" xmlns:w16sdtdh="http://schemas.microsoft.com/office/word/2020/wordml/sdtdatahash" xmlns:w16se="http://schemas.microsoft.com/office/word/2015/wordml/symex" xmlns:wpg="http://schemas.microsoft.com/office/word/2010/wordprocessingGroup" xmlns:wpi="http://schemas.microsoft.com/office/word/2010/wordprocessingInk" xmlns:wne="http://schemas.microsoft.com/office/word/2006/wordml" xmlns:wps="http://schemas.microsoft.com/office/word/2010/wordprocessingShape" mc:Ignorable="w14 w15 w16se w16cid w16 w16cex w16sdtdh w16du wp14">
+<w15:people xmlns:wpc="http://schemas.microsoft.com/office/word/2010/wordprocessingCanvas" xmlns:cx="http://schemas.microsoft.com/office/drawing/2014/chartex" xmlns:cx1="http://schemas.microsoft.com/office/drawing/2015/9/8/chartex" xmlns:cx2="http://schemas.microsoft.com/office/drawing/2015/10/21/chartex" xmlns:cx3="http://schemas.microsoft.com/office/drawing/2016/5/9/chartex" xmlns:cx4="http://schemas.microsoft.com/office/drawing/2016/5/10/chartex" xmlns:cx5="http://schemas.microsoft.com/office/drawing/2016/5/11/chartex" xmlns:cx6="http://schemas.microsoft.com/office/drawing/2016/5/12/chartex" xmlns:cx7="http://schemas.microsoft.com/office/drawing/2016/5/13/chartex" xmlns:cx8="http://schemas.microsoft.com/office/drawing/2016/5/14/chartex" xmlns:mc="http://schemas.openxmlformats.org/markup-compatibility/2006" xmlns:aink="http://schemas.microsoft.com/office/drawing/2016/ink" xmlns:am3d="http://schemas.microsoft.com/office/drawing/2017/model3d" xmlns:o="urn:schemas-microsoft-com:office:office" xmlns:oel="http://schemas.microsoft.com/office/2019/extlst" xmlns:r="http://schemas.openxmlformats.org/officeDocument/2006/relationships" xmlns:m="http://schemas.openxmlformats.org/officeDocument/2006/math" xmlns:v="urn:schemas-microsoft-com:vml" xmlns:wp14="http://schemas.microsoft.com/office/word/2010/wordprocessingDrawing" xmlns:wp="http://schemas.openxmlformats.org/drawingml/2006/wordprocessingDrawing" xmlns:w10="urn:schemas-microsoft-com:office:word" xmlns:w="http://schemas.openxmlformats.org/wordprocessingml/2006/main" xmlns:w14="http://schemas.microsoft.com/office/word/2010/wordml" xmlns:w15="http://schemas.microsoft.com/office/word/2012/wordml" xmlns:w16cex="http://schemas.microsoft.com/office/word/2018/wordml/cex" xmlns:w16cid="http://schemas.microsoft.com/office/word/2016/wordml/cid" xmlns:w16="http://schemas.microsoft.com/office/word/2018/wordml" xmlns:w16du="http://schemas.microsoft.com/office/word/2023/wordml/word16du" xmlns:w16sdtdh="http://schemas.microsoft.com/office/word/2020/wordml/sdtdatahash" xmlns:w16sdtfl="http://schemas.microsoft.com/office/word/2024/wordml/sdtformatlock" xmlns:w16se="http://schemas.microsoft.com/office/word/2015/wordml/symex" xmlns:wpg="http://schemas.microsoft.com/office/word/2010/wordprocessingGroup" xmlns:wpi="http://schemas.microsoft.com/office/word/2010/wordprocessingInk" xmlns:wne="http://schemas.microsoft.com/office/word/2006/wordml" xmlns:wps="http://schemas.microsoft.com/office/word/2010/wordprocessingShape" mc:Ignorable="w14 w15 w16se w16cid w16 w16cex w16sdtdh w16sdtfl w16du wp14">
   <w15:person w15:author="Wiktoria Arendarczyk">
     <w15:presenceInfo w15:providerId="AD" w15:userId="S::warendarczyk@student.agh.edu.pl::1c081a37-6da8-495a-b904-f3a8c74263e1"/>
   </w15:person>
@@ -1416,7 +1462,7 @@
 </file>
 
 <file path=word/styles.xml><?xml version="1.0" encoding="utf-8"?>
-<w:styles xmlns:mc="http://schemas.openxmlformats.org/markup-compatibility/2006" xmlns:r="http://schemas.openxmlformats.org/officeDocument/2006/relationships" xmlns:w="http://schemas.openxmlformats.org/wordprocessingml/2006/main" xmlns:w14="http://schemas.microsoft.com/office/word/2010/wordml" xmlns:w15="http://schemas.microsoft.com/office/word/2012/wordml" xmlns:w16cex="http://schemas.microsoft.com/office/word/2018/wordml/cex" xmlns:w16cid="http://schemas.microsoft.com/office/word/2016/wordml/cid" xmlns:w16="http://schemas.microsoft.com/office/word/2018/wordml" xmlns:w16du="http://schemas.microsoft.com/office/word/2023/wordml/word16du" xmlns:w16sdtdh="http://schemas.microsoft.com/office/word/2020/wordml/sdtdatahash" xmlns:w16se="http://schemas.microsoft.com/office/word/2015/wordml/symex" mc:Ignorable="w14 w15 w16se w16cid w16 w16cex w16sdtdh w16du">
+<w:styles xmlns:mc="http://schemas.openxmlformats.org/markup-compatibility/2006" xmlns:r="http://schemas.openxmlformats.org/officeDocument/2006/relationships" xmlns:w="http://schemas.openxmlformats.org/wordprocessingml/2006/main" xmlns:w14="http://schemas.microsoft.com/office/word/2010/wordml" xmlns:w15="http://schemas.microsoft.com/office/word/2012/wordml" xmlns:w16cex="http://schemas.microsoft.com/office/word/2018/wordml/cex" xmlns:w16cid="http://schemas.microsoft.com/office/word/2016/wordml/cid" xmlns:w16="http://schemas.microsoft.com/office/word/2018/wordml" xmlns:w16du="http://schemas.microsoft.com/office/word/2023/wordml/word16du" xmlns:w16sdtdh="http://schemas.microsoft.com/office/word/2020/wordml/sdtdatahash" xmlns:w16sdtfl="http://schemas.microsoft.com/office/word/2024/wordml/sdtformatlock" xmlns:w16se="http://schemas.microsoft.com/office/word/2015/wordml/symex" mc:Ignorable="w14 w15 w16se w16cid w16 w16cex w16sdtdh w16sdtfl w16du">
   <w:docDefaults>
     <w:rPrDefault>
       <w:rPr>

</xml_diff>

<commit_message>
WORD finishing version 1.0
</commit_message>
<xml_diff>
--- a/Report_Arendarczyk_Moskal.docx
+++ b/Report_Arendarczyk_Moskal.docx
@@ -980,24 +980,14 @@
       <w:r>
         <w:t xml:space="preserve">Table </w:t>
       </w:r>
-      <w:r>
-        <w:fldChar w:fldCharType="begin"/>
-      </w:r>
-      <w:r>
-        <w:instrText xml:space="preserve"> SEQ Table \* ARABIC </w:instrText>
-      </w:r>
-      <w:r>
-        <w:fldChar w:fldCharType="separate"/>
-      </w:r>
-      <w:r>
-        <w:rPr>
-          <w:noProof/>
-        </w:rPr>
-        <w:t>1</w:t>
-      </w:r>
-      <w:r>
-        <w:fldChar w:fldCharType="end"/>
-      </w:r>
+      <w:fldSimple w:instr=" SEQ Table \* ARABIC ">
+        <w:r>
+          <w:rPr>
+            <w:noProof/>
+          </w:rPr>
+          <w:t>1</w:t>
+        </w:r>
+      </w:fldSimple>
       <w:r>
         <w:t xml:space="preserve"> Summary Statistics for numeric variables</w:t>
       </w:r>
@@ -1041,7 +1031,7 @@
           <w:p>
             <w:pPr>
               <w:spacing w:line="276" w:lineRule="auto"/>
-              <w:jc w:val="both"/>
+              <w:jc w:val="center"/>
               <w:cnfStyle w:val="100000000000" w:firstRow="1" w:lastRow="0" w:firstColumn="0" w:lastColumn="0" w:oddVBand="0" w:evenVBand="0" w:oddHBand="0" w:evenHBand="0" w:firstRowFirstColumn="0" w:firstRowLastColumn="0" w:lastRowFirstColumn="0" w:lastRowLastColumn="0"/>
             </w:pPr>
             <w:r>
@@ -1057,7 +1047,7 @@
           <w:p>
             <w:pPr>
               <w:spacing w:line="276" w:lineRule="auto"/>
-              <w:jc w:val="both"/>
+              <w:jc w:val="center"/>
               <w:cnfStyle w:val="100000000000" w:firstRow="1" w:lastRow="0" w:firstColumn="0" w:lastColumn="0" w:oddVBand="0" w:evenVBand="0" w:oddHBand="0" w:evenHBand="0" w:firstRowFirstColumn="0" w:firstRowLastColumn="0" w:lastRowFirstColumn="0" w:lastRowLastColumn="0"/>
             </w:pPr>
             <w:proofErr w:type="spellStart"/>
@@ -1075,7 +1065,7 @@
           <w:p>
             <w:pPr>
               <w:spacing w:line="276" w:lineRule="auto"/>
-              <w:jc w:val="both"/>
+              <w:jc w:val="center"/>
               <w:cnfStyle w:val="100000000000" w:firstRow="1" w:lastRow="0" w:firstColumn="0" w:lastColumn="0" w:oddVBand="0" w:evenVBand="0" w:oddHBand="0" w:evenHBand="0" w:firstRowFirstColumn="0" w:firstRowLastColumn="0" w:lastRowFirstColumn="0" w:lastRowLastColumn="0"/>
             </w:pPr>
             <w:r>
@@ -1091,7 +1081,7 @@
           <w:p>
             <w:pPr>
               <w:spacing w:line="276" w:lineRule="auto"/>
-              <w:jc w:val="both"/>
+              <w:jc w:val="center"/>
               <w:cnfStyle w:val="100000000000" w:firstRow="1" w:lastRow="0" w:firstColumn="0" w:lastColumn="0" w:oddVBand="0" w:evenVBand="0" w:oddHBand="0" w:evenHBand="0" w:firstRowFirstColumn="0" w:firstRowLastColumn="0" w:lastRowFirstColumn="0" w:lastRowLastColumn="0"/>
             </w:pPr>
             <w:proofErr w:type="spellStart"/>
@@ -1109,7 +1099,7 @@
           <w:p>
             <w:pPr>
               <w:spacing w:line="276" w:lineRule="auto"/>
-              <w:jc w:val="both"/>
+              <w:jc w:val="center"/>
               <w:cnfStyle w:val="100000000000" w:firstRow="1" w:lastRow="0" w:firstColumn="0" w:lastColumn="0" w:oddVBand="0" w:evenVBand="0" w:oddHBand="0" w:evenHBand="0" w:firstRowFirstColumn="0" w:firstRowLastColumn="0" w:lastRowFirstColumn="0" w:lastRowLastColumn="0"/>
             </w:pPr>
             <w:proofErr w:type="spellStart"/>
@@ -1156,7 +1146,7 @@
           <w:p>
             <w:pPr>
               <w:spacing w:line="276" w:lineRule="auto"/>
-              <w:jc w:val="both"/>
+              <w:jc w:val="center"/>
               <w:cnfStyle w:val="000000100000" w:firstRow="0" w:lastRow="0" w:firstColumn="0" w:lastColumn="0" w:oddVBand="0" w:evenVBand="0" w:oddHBand="1" w:evenHBand="0" w:firstRowFirstColumn="0" w:firstRowLastColumn="0" w:lastRowFirstColumn="0" w:lastRowLastColumn="0"/>
             </w:pPr>
             <w:r>
@@ -1172,7 +1162,7 @@
           <w:p>
             <w:pPr>
               <w:spacing w:line="276" w:lineRule="auto"/>
-              <w:jc w:val="both"/>
+              <w:jc w:val="center"/>
               <w:cnfStyle w:val="000000100000" w:firstRow="0" w:lastRow="0" w:firstColumn="0" w:lastColumn="0" w:oddVBand="0" w:evenVBand="0" w:oddHBand="1" w:evenHBand="0" w:firstRowFirstColumn="0" w:firstRowLastColumn="0" w:lastRowFirstColumn="0" w:lastRowLastColumn="0"/>
             </w:pPr>
             <w:r>
@@ -1188,7 +1178,7 @@
           <w:p>
             <w:pPr>
               <w:spacing w:line="276" w:lineRule="auto"/>
-              <w:jc w:val="both"/>
+              <w:jc w:val="center"/>
               <w:cnfStyle w:val="000000100000" w:firstRow="0" w:lastRow="0" w:firstColumn="0" w:lastColumn="0" w:oddVBand="0" w:evenVBand="0" w:oddHBand="1" w:evenHBand="0" w:firstRowFirstColumn="0" w:firstRowLastColumn="0" w:lastRowFirstColumn="0" w:lastRowLastColumn="0"/>
             </w:pPr>
             <w:r>
@@ -1204,7 +1194,7 @@
           <w:p>
             <w:pPr>
               <w:spacing w:line="276" w:lineRule="auto"/>
-              <w:jc w:val="both"/>
+              <w:jc w:val="center"/>
               <w:cnfStyle w:val="000000100000" w:firstRow="0" w:lastRow="0" w:firstColumn="0" w:lastColumn="0" w:oddVBand="0" w:evenVBand="0" w:oddHBand="1" w:evenHBand="0" w:firstRowFirstColumn="0" w:firstRowLastColumn="0" w:lastRowFirstColumn="0" w:lastRowLastColumn="0"/>
             </w:pPr>
             <w:r>
@@ -1220,7 +1210,7 @@
           <w:p>
             <w:pPr>
               <w:spacing w:line="276" w:lineRule="auto"/>
-              <w:jc w:val="both"/>
+              <w:jc w:val="center"/>
               <w:cnfStyle w:val="000000100000" w:firstRow="0" w:lastRow="0" w:firstColumn="0" w:lastColumn="0" w:oddVBand="0" w:evenVBand="0" w:oddHBand="1" w:evenHBand="0" w:firstRowFirstColumn="0" w:firstRowLastColumn="0" w:lastRowFirstColumn="0" w:lastRowLastColumn="0"/>
             </w:pPr>
             <w:r>
@@ -1262,7 +1252,7 @@
           <w:p>
             <w:pPr>
               <w:spacing w:line="276" w:lineRule="auto"/>
-              <w:jc w:val="both"/>
+              <w:jc w:val="center"/>
               <w:cnfStyle w:val="000000000000" w:firstRow="0" w:lastRow="0" w:firstColumn="0" w:lastColumn="0" w:oddVBand="0" w:evenVBand="0" w:oddHBand="0" w:evenHBand="0" w:firstRowFirstColumn="0" w:firstRowLastColumn="0" w:lastRowFirstColumn="0" w:lastRowLastColumn="0"/>
             </w:pPr>
             <w:r>
@@ -1278,7 +1268,7 @@
           <w:p>
             <w:pPr>
               <w:spacing w:line="276" w:lineRule="auto"/>
-              <w:jc w:val="both"/>
+              <w:jc w:val="center"/>
               <w:cnfStyle w:val="000000000000" w:firstRow="0" w:lastRow="0" w:firstColumn="0" w:lastColumn="0" w:oddVBand="0" w:evenVBand="0" w:oddHBand="0" w:evenHBand="0" w:firstRowFirstColumn="0" w:firstRowLastColumn="0" w:lastRowFirstColumn="0" w:lastRowLastColumn="0"/>
             </w:pPr>
             <w:r>
@@ -1294,7 +1284,7 @@
           <w:p>
             <w:pPr>
               <w:spacing w:line="276" w:lineRule="auto"/>
-              <w:jc w:val="both"/>
+              <w:jc w:val="center"/>
               <w:cnfStyle w:val="000000000000" w:firstRow="0" w:lastRow="0" w:firstColumn="0" w:lastColumn="0" w:oddVBand="0" w:evenVBand="0" w:oddHBand="0" w:evenHBand="0" w:firstRowFirstColumn="0" w:firstRowLastColumn="0" w:lastRowFirstColumn="0" w:lastRowLastColumn="0"/>
             </w:pPr>
             <w:r>
@@ -1310,7 +1300,7 @@
           <w:p>
             <w:pPr>
               <w:spacing w:line="276" w:lineRule="auto"/>
-              <w:jc w:val="both"/>
+              <w:jc w:val="center"/>
               <w:cnfStyle w:val="000000000000" w:firstRow="0" w:lastRow="0" w:firstColumn="0" w:lastColumn="0" w:oddVBand="0" w:evenVBand="0" w:oddHBand="0" w:evenHBand="0" w:firstRowFirstColumn="0" w:firstRowLastColumn="0" w:lastRowFirstColumn="0" w:lastRowLastColumn="0"/>
             </w:pPr>
             <w:r>
@@ -1326,7 +1316,7 @@
           <w:p>
             <w:pPr>
               <w:spacing w:line="276" w:lineRule="auto"/>
-              <w:jc w:val="both"/>
+              <w:jc w:val="center"/>
               <w:cnfStyle w:val="000000000000" w:firstRow="0" w:lastRow="0" w:firstColumn="0" w:lastColumn="0" w:oddVBand="0" w:evenVBand="0" w:oddHBand="0" w:evenHBand="0" w:firstRowFirstColumn="0" w:firstRowLastColumn="0" w:lastRowFirstColumn="0" w:lastRowLastColumn="0"/>
             </w:pPr>
             <w:r>
@@ -1371,7 +1361,7 @@
           <w:p>
             <w:pPr>
               <w:spacing w:line="276" w:lineRule="auto"/>
-              <w:jc w:val="both"/>
+              <w:jc w:val="center"/>
               <w:cnfStyle w:val="000000100000" w:firstRow="0" w:lastRow="0" w:firstColumn="0" w:lastColumn="0" w:oddVBand="0" w:evenVBand="0" w:oddHBand="1" w:evenHBand="0" w:firstRowFirstColumn="0" w:firstRowLastColumn="0" w:lastRowFirstColumn="0" w:lastRowLastColumn="0"/>
             </w:pPr>
             <w:r>
@@ -1387,7 +1377,7 @@
           <w:p>
             <w:pPr>
               <w:spacing w:line="276" w:lineRule="auto"/>
-              <w:jc w:val="both"/>
+              <w:jc w:val="center"/>
               <w:cnfStyle w:val="000000100000" w:firstRow="0" w:lastRow="0" w:firstColumn="0" w:lastColumn="0" w:oddVBand="0" w:evenVBand="0" w:oddHBand="1" w:evenHBand="0" w:firstRowFirstColumn="0" w:firstRowLastColumn="0" w:lastRowFirstColumn="0" w:lastRowLastColumn="0"/>
             </w:pPr>
             <w:r>
@@ -1403,7 +1393,7 @@
           <w:p>
             <w:pPr>
               <w:spacing w:line="276" w:lineRule="auto"/>
-              <w:jc w:val="both"/>
+              <w:jc w:val="center"/>
               <w:cnfStyle w:val="000000100000" w:firstRow="0" w:lastRow="0" w:firstColumn="0" w:lastColumn="0" w:oddVBand="0" w:evenVBand="0" w:oddHBand="1" w:evenHBand="0" w:firstRowFirstColumn="0" w:firstRowLastColumn="0" w:lastRowFirstColumn="0" w:lastRowLastColumn="0"/>
             </w:pPr>
             <w:r>
@@ -1419,7 +1409,7 @@
           <w:p>
             <w:pPr>
               <w:spacing w:line="276" w:lineRule="auto"/>
-              <w:jc w:val="both"/>
+              <w:jc w:val="center"/>
               <w:cnfStyle w:val="000000100000" w:firstRow="0" w:lastRow="0" w:firstColumn="0" w:lastColumn="0" w:oddVBand="0" w:evenVBand="0" w:oddHBand="1" w:evenHBand="0" w:firstRowFirstColumn="0" w:firstRowLastColumn="0" w:lastRowFirstColumn="0" w:lastRowLastColumn="0"/>
             </w:pPr>
             <w:r>
@@ -1435,7 +1425,7 @@
           <w:p>
             <w:pPr>
               <w:spacing w:line="276" w:lineRule="auto"/>
-              <w:jc w:val="both"/>
+              <w:jc w:val="center"/>
               <w:cnfStyle w:val="000000100000" w:firstRow="0" w:lastRow="0" w:firstColumn="0" w:lastColumn="0" w:oddVBand="0" w:evenVBand="0" w:oddHBand="1" w:evenHBand="0" w:firstRowFirstColumn="0" w:firstRowLastColumn="0" w:lastRowFirstColumn="0" w:lastRowLastColumn="0"/>
             </w:pPr>
             <w:r>
@@ -1477,7 +1467,7 @@
           <w:p>
             <w:pPr>
               <w:spacing w:line="276" w:lineRule="auto"/>
-              <w:jc w:val="both"/>
+              <w:jc w:val="center"/>
               <w:cnfStyle w:val="000000000000" w:firstRow="0" w:lastRow="0" w:firstColumn="0" w:lastColumn="0" w:oddVBand="0" w:evenVBand="0" w:oddHBand="0" w:evenHBand="0" w:firstRowFirstColumn="0" w:firstRowLastColumn="0" w:lastRowFirstColumn="0" w:lastRowLastColumn="0"/>
             </w:pPr>
             <w:r>
@@ -1493,7 +1483,7 @@
           <w:p>
             <w:pPr>
               <w:spacing w:line="276" w:lineRule="auto"/>
-              <w:jc w:val="both"/>
+              <w:jc w:val="center"/>
               <w:cnfStyle w:val="000000000000" w:firstRow="0" w:lastRow="0" w:firstColumn="0" w:lastColumn="0" w:oddVBand="0" w:evenVBand="0" w:oddHBand="0" w:evenHBand="0" w:firstRowFirstColumn="0" w:firstRowLastColumn="0" w:lastRowFirstColumn="0" w:lastRowLastColumn="0"/>
             </w:pPr>
             <w:r>
@@ -1509,7 +1499,7 @@
           <w:p>
             <w:pPr>
               <w:spacing w:line="276" w:lineRule="auto"/>
-              <w:jc w:val="both"/>
+              <w:jc w:val="center"/>
               <w:cnfStyle w:val="000000000000" w:firstRow="0" w:lastRow="0" w:firstColumn="0" w:lastColumn="0" w:oddVBand="0" w:evenVBand="0" w:oddHBand="0" w:evenHBand="0" w:firstRowFirstColumn="0" w:firstRowLastColumn="0" w:lastRowFirstColumn="0" w:lastRowLastColumn="0"/>
             </w:pPr>
             <w:r>
@@ -1525,7 +1515,7 @@
           <w:p>
             <w:pPr>
               <w:spacing w:line="276" w:lineRule="auto"/>
-              <w:jc w:val="both"/>
+              <w:jc w:val="center"/>
               <w:cnfStyle w:val="000000000000" w:firstRow="0" w:lastRow="0" w:firstColumn="0" w:lastColumn="0" w:oddVBand="0" w:evenVBand="0" w:oddHBand="0" w:evenHBand="0" w:firstRowFirstColumn="0" w:firstRowLastColumn="0" w:lastRowFirstColumn="0" w:lastRowLastColumn="0"/>
             </w:pPr>
             <w:r>
@@ -1541,7 +1531,7 @@
           <w:p>
             <w:pPr>
               <w:spacing w:line="276" w:lineRule="auto"/>
-              <w:jc w:val="both"/>
+              <w:jc w:val="center"/>
               <w:cnfStyle w:val="000000000000" w:firstRow="0" w:lastRow="0" w:firstColumn="0" w:lastColumn="0" w:oddVBand="0" w:evenVBand="0" w:oddHBand="0" w:evenHBand="0" w:firstRowFirstColumn="0" w:firstRowLastColumn="0" w:lastRowFirstColumn="0" w:lastRowLastColumn="0"/>
             </w:pPr>
             <w:r>
@@ -1586,7 +1576,7 @@
           <w:p>
             <w:pPr>
               <w:spacing w:line="276" w:lineRule="auto"/>
-              <w:jc w:val="both"/>
+              <w:jc w:val="center"/>
               <w:cnfStyle w:val="000000100000" w:firstRow="0" w:lastRow="0" w:firstColumn="0" w:lastColumn="0" w:oddVBand="0" w:evenVBand="0" w:oddHBand="1" w:evenHBand="0" w:firstRowFirstColumn="0" w:firstRowLastColumn="0" w:lastRowFirstColumn="0" w:lastRowLastColumn="0"/>
             </w:pPr>
             <w:r>
@@ -1602,7 +1592,7 @@
           <w:p>
             <w:pPr>
               <w:spacing w:line="276" w:lineRule="auto"/>
-              <w:jc w:val="both"/>
+              <w:jc w:val="center"/>
               <w:cnfStyle w:val="000000100000" w:firstRow="0" w:lastRow="0" w:firstColumn="0" w:lastColumn="0" w:oddVBand="0" w:evenVBand="0" w:oddHBand="1" w:evenHBand="0" w:firstRowFirstColumn="0" w:firstRowLastColumn="0" w:lastRowFirstColumn="0" w:lastRowLastColumn="0"/>
             </w:pPr>
             <w:r>
@@ -1618,7 +1608,7 @@
           <w:p>
             <w:pPr>
               <w:spacing w:line="276" w:lineRule="auto"/>
-              <w:jc w:val="both"/>
+              <w:jc w:val="center"/>
               <w:cnfStyle w:val="000000100000" w:firstRow="0" w:lastRow="0" w:firstColumn="0" w:lastColumn="0" w:oddVBand="0" w:evenVBand="0" w:oddHBand="1" w:evenHBand="0" w:firstRowFirstColumn="0" w:firstRowLastColumn="0" w:lastRowFirstColumn="0" w:lastRowLastColumn="0"/>
             </w:pPr>
             <w:r>
@@ -1634,7 +1624,7 @@
           <w:p>
             <w:pPr>
               <w:spacing w:line="276" w:lineRule="auto"/>
-              <w:jc w:val="both"/>
+              <w:jc w:val="center"/>
               <w:cnfStyle w:val="000000100000" w:firstRow="0" w:lastRow="0" w:firstColumn="0" w:lastColumn="0" w:oddVBand="0" w:evenVBand="0" w:oddHBand="1" w:evenHBand="0" w:firstRowFirstColumn="0" w:firstRowLastColumn="0" w:lastRowFirstColumn="0" w:lastRowLastColumn="0"/>
             </w:pPr>
             <w:r>
@@ -1650,7 +1640,7 @@
           <w:p>
             <w:pPr>
               <w:spacing w:line="276" w:lineRule="auto"/>
-              <w:jc w:val="both"/>
+              <w:jc w:val="center"/>
               <w:cnfStyle w:val="000000100000" w:firstRow="0" w:lastRow="0" w:firstColumn="0" w:lastColumn="0" w:oddVBand="0" w:evenVBand="0" w:oddHBand="1" w:evenHBand="0" w:firstRowFirstColumn="0" w:firstRowLastColumn="0" w:lastRowFirstColumn="0" w:lastRowLastColumn="0"/>
             </w:pPr>
             <w:r>
@@ -1692,7 +1682,7 @@
           <w:p>
             <w:pPr>
               <w:spacing w:line="276" w:lineRule="auto"/>
-              <w:jc w:val="both"/>
+              <w:jc w:val="center"/>
               <w:cnfStyle w:val="000000000000" w:firstRow="0" w:lastRow="0" w:firstColumn="0" w:lastColumn="0" w:oddVBand="0" w:evenVBand="0" w:oddHBand="0" w:evenHBand="0" w:firstRowFirstColumn="0" w:firstRowLastColumn="0" w:lastRowFirstColumn="0" w:lastRowLastColumn="0"/>
             </w:pPr>
             <w:r>
@@ -1708,7 +1698,7 @@
           <w:p>
             <w:pPr>
               <w:spacing w:line="276" w:lineRule="auto"/>
-              <w:jc w:val="both"/>
+              <w:jc w:val="center"/>
               <w:cnfStyle w:val="000000000000" w:firstRow="0" w:lastRow="0" w:firstColumn="0" w:lastColumn="0" w:oddVBand="0" w:evenVBand="0" w:oddHBand="0" w:evenHBand="0" w:firstRowFirstColumn="0" w:firstRowLastColumn="0" w:lastRowFirstColumn="0" w:lastRowLastColumn="0"/>
             </w:pPr>
             <w:r>
@@ -1724,7 +1714,7 @@
           <w:p>
             <w:pPr>
               <w:spacing w:line="276" w:lineRule="auto"/>
-              <w:jc w:val="both"/>
+              <w:jc w:val="center"/>
               <w:cnfStyle w:val="000000000000" w:firstRow="0" w:lastRow="0" w:firstColumn="0" w:lastColumn="0" w:oddVBand="0" w:evenVBand="0" w:oddHBand="0" w:evenHBand="0" w:firstRowFirstColumn="0" w:firstRowLastColumn="0" w:lastRowFirstColumn="0" w:lastRowLastColumn="0"/>
             </w:pPr>
             <w:r>
@@ -1740,7 +1730,7 @@
           <w:p>
             <w:pPr>
               <w:spacing w:line="276" w:lineRule="auto"/>
-              <w:jc w:val="both"/>
+              <w:jc w:val="center"/>
               <w:cnfStyle w:val="000000000000" w:firstRow="0" w:lastRow="0" w:firstColumn="0" w:lastColumn="0" w:oddVBand="0" w:evenVBand="0" w:oddHBand="0" w:evenHBand="0" w:firstRowFirstColumn="0" w:firstRowLastColumn="0" w:lastRowFirstColumn="0" w:lastRowLastColumn="0"/>
             </w:pPr>
             <w:r>
@@ -1756,7 +1746,7 @@
           <w:p>
             <w:pPr>
               <w:spacing w:line="276" w:lineRule="auto"/>
-              <w:jc w:val="both"/>
+              <w:jc w:val="center"/>
               <w:cnfStyle w:val="000000000000" w:firstRow="0" w:lastRow="0" w:firstColumn="0" w:lastColumn="0" w:oddVBand="0" w:evenVBand="0" w:oddHBand="0" w:evenHBand="0" w:firstRowFirstColumn="0" w:firstRowLastColumn="0" w:lastRowFirstColumn="0" w:lastRowLastColumn="0"/>
             </w:pPr>
             <w:r>
@@ -1801,7 +1791,7 @@
           <w:p>
             <w:pPr>
               <w:spacing w:line="276" w:lineRule="auto"/>
-              <w:jc w:val="both"/>
+              <w:jc w:val="center"/>
               <w:cnfStyle w:val="000000100000" w:firstRow="0" w:lastRow="0" w:firstColumn="0" w:lastColumn="0" w:oddVBand="0" w:evenVBand="0" w:oddHBand="1" w:evenHBand="0" w:firstRowFirstColumn="0" w:firstRowLastColumn="0" w:lastRowFirstColumn="0" w:lastRowLastColumn="0"/>
             </w:pPr>
             <w:r>
@@ -1817,7 +1807,7 @@
           <w:p>
             <w:pPr>
               <w:spacing w:line="276" w:lineRule="auto"/>
-              <w:jc w:val="both"/>
+              <w:jc w:val="center"/>
               <w:cnfStyle w:val="000000100000" w:firstRow="0" w:lastRow="0" w:firstColumn="0" w:lastColumn="0" w:oddVBand="0" w:evenVBand="0" w:oddHBand="1" w:evenHBand="0" w:firstRowFirstColumn="0" w:firstRowLastColumn="0" w:lastRowFirstColumn="0" w:lastRowLastColumn="0"/>
             </w:pPr>
             <w:r>
@@ -1833,7 +1823,7 @@
           <w:p>
             <w:pPr>
               <w:spacing w:line="276" w:lineRule="auto"/>
-              <w:jc w:val="both"/>
+              <w:jc w:val="center"/>
               <w:cnfStyle w:val="000000100000" w:firstRow="0" w:lastRow="0" w:firstColumn="0" w:lastColumn="0" w:oddVBand="0" w:evenVBand="0" w:oddHBand="1" w:evenHBand="0" w:firstRowFirstColumn="0" w:firstRowLastColumn="0" w:lastRowFirstColumn="0" w:lastRowLastColumn="0"/>
             </w:pPr>
             <w:r>
@@ -1849,7 +1839,7 @@
           <w:p>
             <w:pPr>
               <w:spacing w:line="276" w:lineRule="auto"/>
-              <w:jc w:val="both"/>
+              <w:jc w:val="center"/>
               <w:cnfStyle w:val="000000100000" w:firstRow="0" w:lastRow="0" w:firstColumn="0" w:lastColumn="0" w:oddVBand="0" w:evenVBand="0" w:oddHBand="1" w:evenHBand="0" w:firstRowFirstColumn="0" w:firstRowLastColumn="0" w:lastRowFirstColumn="0" w:lastRowLastColumn="0"/>
             </w:pPr>
             <w:r>
@@ -1865,7 +1855,7 @@
           <w:p>
             <w:pPr>
               <w:spacing w:line="276" w:lineRule="auto"/>
-              <w:jc w:val="both"/>
+              <w:jc w:val="center"/>
               <w:cnfStyle w:val="000000100000" w:firstRow="0" w:lastRow="0" w:firstColumn="0" w:lastColumn="0" w:oddVBand="0" w:evenVBand="0" w:oddHBand="1" w:evenHBand="0" w:firstRowFirstColumn="0" w:firstRowLastColumn="0" w:lastRowFirstColumn="0" w:lastRowLastColumn="0"/>
             </w:pPr>
             <w:r>
@@ -1907,7 +1897,7 @@
           <w:p>
             <w:pPr>
               <w:spacing w:line="276" w:lineRule="auto"/>
-              <w:jc w:val="both"/>
+              <w:jc w:val="center"/>
               <w:cnfStyle w:val="000000000000" w:firstRow="0" w:lastRow="0" w:firstColumn="0" w:lastColumn="0" w:oddVBand="0" w:evenVBand="0" w:oddHBand="0" w:evenHBand="0" w:firstRowFirstColumn="0" w:firstRowLastColumn="0" w:lastRowFirstColumn="0" w:lastRowLastColumn="0"/>
             </w:pPr>
             <w:r>
@@ -1923,7 +1913,7 @@
           <w:p>
             <w:pPr>
               <w:spacing w:line="276" w:lineRule="auto"/>
-              <w:jc w:val="both"/>
+              <w:jc w:val="center"/>
               <w:cnfStyle w:val="000000000000" w:firstRow="0" w:lastRow="0" w:firstColumn="0" w:lastColumn="0" w:oddVBand="0" w:evenVBand="0" w:oddHBand="0" w:evenHBand="0" w:firstRowFirstColumn="0" w:firstRowLastColumn="0" w:lastRowFirstColumn="0" w:lastRowLastColumn="0"/>
             </w:pPr>
             <w:r>
@@ -1939,7 +1929,7 @@
           <w:p>
             <w:pPr>
               <w:spacing w:line="276" w:lineRule="auto"/>
-              <w:jc w:val="both"/>
+              <w:jc w:val="center"/>
               <w:cnfStyle w:val="000000000000" w:firstRow="0" w:lastRow="0" w:firstColumn="0" w:lastColumn="0" w:oddVBand="0" w:evenVBand="0" w:oddHBand="0" w:evenHBand="0" w:firstRowFirstColumn="0" w:firstRowLastColumn="0" w:lastRowFirstColumn="0" w:lastRowLastColumn="0"/>
             </w:pPr>
             <w:r>
@@ -1955,7 +1945,7 @@
           <w:p>
             <w:pPr>
               <w:spacing w:line="276" w:lineRule="auto"/>
-              <w:jc w:val="both"/>
+              <w:jc w:val="center"/>
               <w:cnfStyle w:val="000000000000" w:firstRow="0" w:lastRow="0" w:firstColumn="0" w:lastColumn="0" w:oddVBand="0" w:evenVBand="0" w:oddHBand="0" w:evenHBand="0" w:firstRowFirstColumn="0" w:firstRowLastColumn="0" w:lastRowFirstColumn="0" w:lastRowLastColumn="0"/>
             </w:pPr>
             <w:r>
@@ -1971,7 +1961,7 @@
           <w:p>
             <w:pPr>
               <w:spacing w:line="276" w:lineRule="auto"/>
-              <w:jc w:val="both"/>
+              <w:jc w:val="center"/>
               <w:cnfStyle w:val="000000000000" w:firstRow="0" w:lastRow="0" w:firstColumn="0" w:lastColumn="0" w:oddVBand="0" w:evenVBand="0" w:oddHBand="0" w:evenHBand="0" w:firstRowFirstColumn="0" w:firstRowLastColumn="0" w:lastRowFirstColumn="0" w:lastRowLastColumn="0"/>
             </w:pPr>
             <w:r>
@@ -1990,6 +1980,7 @@
         <w:rPr>
           <w:b/>
           <w:bCs/>
+          <w:noProof/>
         </w:rPr>
         <w:drawing>
           <wp:anchor distT="0" distB="0" distL="114300" distR="114300" simplePos="0" relativeHeight="251661312" behindDoc="0" locked="0" layoutInCell="1" allowOverlap="1" wp14:anchorId="708C784E" wp14:editId="07F4D8A6">
@@ -2096,24 +2087,14 @@
                             <w:r>
                               <w:t xml:space="preserve">Figure </w:t>
                             </w:r>
-                            <w:r>
-                              <w:fldChar w:fldCharType="begin"/>
-                            </w:r>
-                            <w:r>
-                              <w:instrText xml:space="preserve"> SEQ Figure \* ARABIC </w:instrText>
-                            </w:r>
-                            <w:r>
-                              <w:fldChar w:fldCharType="separate"/>
-                            </w:r>
-                            <w:r>
-                              <w:rPr>
-                                <w:noProof/>
-                              </w:rPr>
-                              <w:t>1</w:t>
-                            </w:r>
-                            <w:r>
-                              <w:fldChar w:fldCharType="end"/>
-                            </w:r>
+                            <w:fldSimple w:instr=" SEQ Figure \* ARABIC ">
+                              <w:r>
+                                <w:rPr>
+                                  <w:noProof/>
+                                </w:rPr>
+                                <w:t>1</w:t>
+                              </w:r>
+                            </w:fldSimple>
                             <w:r>
                               <w:t xml:space="preserve"> Box plot of Cholesterol </w:t>
                             </w:r>
@@ -2161,24 +2142,14 @@
                       <w:r>
                         <w:t xml:space="preserve">Figure </w:t>
                       </w:r>
-                      <w:r>
-                        <w:fldChar w:fldCharType="begin"/>
-                      </w:r>
-                      <w:r>
-                        <w:instrText xml:space="preserve"> SEQ Figure \* ARABIC </w:instrText>
-                      </w:r>
-                      <w:r>
-                        <w:fldChar w:fldCharType="separate"/>
-                      </w:r>
-                      <w:r>
-                        <w:rPr>
-                          <w:noProof/>
-                        </w:rPr>
-                        <w:t>1</w:t>
-                      </w:r>
-                      <w:r>
-                        <w:fldChar w:fldCharType="end"/>
-                      </w:r>
+                      <w:fldSimple w:instr=" SEQ Figure \* ARABIC ">
+                        <w:r>
+                          <w:rPr>
+                            <w:noProof/>
+                          </w:rPr>
+                          <w:t>1</w:t>
+                        </w:r>
+                      </w:fldSimple>
                       <w:r>
                         <w:t xml:space="preserve"> Box plot of Cholesterol </w:t>
                       </w:r>
@@ -2210,7 +2181,6 @@
         </w:rPr>
         <w:t xml:space="preserve">For numerical variables, distributions were assessed to identify </w:t>
       </w:r>
-      <w:proofErr w:type="gramStart"/>
       <w:r>
         <w:rPr>
           <w:b/>
@@ -2230,9 +2200,8 @@
           <w:b/>
           <w:bCs/>
         </w:rPr>
-        <w:t xml:space="preserve"> and</w:t>
-      </w:r>
-      <w:proofErr w:type="gramEnd"/>
+        <w:t>and</w:t>
+      </w:r>
       <w:r>
         <w:rPr>
           <w:b/>
@@ -2377,24 +2346,14 @@
       <w:r>
         <w:t xml:space="preserve">Table </w:t>
       </w:r>
-      <w:r>
-        <w:fldChar w:fldCharType="begin"/>
-      </w:r>
-      <w:r>
-        <w:instrText xml:space="preserve"> SEQ Table \* ARABIC </w:instrText>
-      </w:r>
-      <w:r>
-        <w:fldChar w:fldCharType="separate"/>
-      </w:r>
-      <w:r>
-        <w:rPr>
-          <w:noProof/>
-        </w:rPr>
-        <w:t>2</w:t>
-      </w:r>
-      <w:r>
-        <w:fldChar w:fldCharType="end"/>
-      </w:r>
+      <w:fldSimple w:instr=" SEQ Table \* ARABIC ">
+        <w:r>
+          <w:rPr>
+            <w:noProof/>
+          </w:rPr>
+          <w:t>2</w:t>
+        </w:r>
+      </w:fldSimple>
       <w:r>
         <w:t xml:space="preserve"> Correlations among predictors</w:t>
       </w:r>
@@ -2439,7 +2398,7 @@
           <w:p>
             <w:pPr>
               <w:spacing w:line="276" w:lineRule="auto"/>
-              <w:jc w:val="both"/>
+              <w:jc w:val="center"/>
               <w:cnfStyle w:val="100000000000" w:firstRow="1" w:lastRow="0" w:firstColumn="0" w:lastColumn="0" w:oddVBand="0" w:evenVBand="0" w:oddHBand="0" w:evenHBand="0" w:firstRowFirstColumn="0" w:firstRowLastColumn="0" w:lastRowFirstColumn="0" w:lastRowLastColumn="0"/>
             </w:pPr>
             <w:r>
@@ -2455,7 +2414,7 @@
           <w:p>
             <w:pPr>
               <w:spacing w:line="276" w:lineRule="auto"/>
-              <w:jc w:val="both"/>
+              <w:jc w:val="center"/>
               <w:cnfStyle w:val="100000000000" w:firstRow="1" w:lastRow="0" w:firstColumn="0" w:lastColumn="0" w:oddVBand="0" w:evenVBand="0" w:oddHBand="0" w:evenHBand="0" w:firstRowFirstColumn="0" w:firstRowLastColumn="0" w:lastRowFirstColumn="0" w:lastRowLastColumn="0"/>
             </w:pPr>
             <w:proofErr w:type="spellStart"/>
@@ -2473,7 +2432,7 @@
           <w:p>
             <w:pPr>
               <w:spacing w:line="276" w:lineRule="auto"/>
-              <w:jc w:val="both"/>
+              <w:jc w:val="center"/>
               <w:cnfStyle w:val="100000000000" w:firstRow="1" w:lastRow="0" w:firstColumn="0" w:lastColumn="0" w:oddVBand="0" w:evenVBand="0" w:oddHBand="0" w:evenHBand="0" w:firstRowFirstColumn="0" w:firstRowLastColumn="0" w:lastRowFirstColumn="0" w:lastRowLastColumn="0"/>
             </w:pPr>
             <w:r>
@@ -2489,7 +2448,7 @@
           <w:p>
             <w:pPr>
               <w:spacing w:line="276" w:lineRule="auto"/>
-              <w:jc w:val="both"/>
+              <w:jc w:val="center"/>
               <w:cnfStyle w:val="100000000000" w:firstRow="1" w:lastRow="0" w:firstColumn="0" w:lastColumn="0" w:oddVBand="0" w:evenVBand="0" w:oddHBand="0" w:evenHBand="0" w:firstRowFirstColumn="0" w:firstRowLastColumn="0" w:lastRowFirstColumn="0" w:lastRowLastColumn="0"/>
             </w:pPr>
             <w:proofErr w:type="spellStart"/>
@@ -2507,7 +2466,7 @@
           <w:p>
             <w:pPr>
               <w:spacing w:line="276" w:lineRule="auto"/>
-              <w:jc w:val="both"/>
+              <w:jc w:val="center"/>
               <w:cnfStyle w:val="100000000000" w:firstRow="1" w:lastRow="0" w:firstColumn="0" w:lastColumn="0" w:oddVBand="0" w:evenVBand="0" w:oddHBand="0" w:evenHBand="0" w:firstRowFirstColumn="0" w:firstRowLastColumn="0" w:lastRowFirstColumn="0" w:lastRowLastColumn="0"/>
             </w:pPr>
             <w:proofErr w:type="spellStart"/>
@@ -2554,7 +2513,7 @@
           <w:p>
             <w:pPr>
               <w:spacing w:line="276" w:lineRule="auto"/>
-              <w:jc w:val="both"/>
+              <w:jc w:val="center"/>
               <w:cnfStyle w:val="000000100000" w:firstRow="0" w:lastRow="0" w:firstColumn="0" w:lastColumn="0" w:oddVBand="0" w:evenVBand="0" w:oddHBand="1" w:evenHBand="0" w:firstRowFirstColumn="0" w:firstRowLastColumn="0" w:lastRowFirstColumn="0" w:lastRowLastColumn="0"/>
             </w:pPr>
             <w:r>
@@ -2570,7 +2529,7 @@
           <w:p>
             <w:pPr>
               <w:spacing w:line="276" w:lineRule="auto"/>
-              <w:jc w:val="both"/>
+              <w:jc w:val="center"/>
               <w:cnfStyle w:val="000000100000" w:firstRow="0" w:lastRow="0" w:firstColumn="0" w:lastColumn="0" w:oddVBand="0" w:evenVBand="0" w:oddHBand="1" w:evenHBand="0" w:firstRowFirstColumn="0" w:firstRowLastColumn="0" w:lastRowFirstColumn="0" w:lastRowLastColumn="0"/>
             </w:pPr>
             <w:r>
@@ -2586,7 +2545,7 @@
           <w:p>
             <w:pPr>
               <w:spacing w:line="276" w:lineRule="auto"/>
-              <w:jc w:val="both"/>
+              <w:jc w:val="center"/>
               <w:cnfStyle w:val="000000100000" w:firstRow="0" w:lastRow="0" w:firstColumn="0" w:lastColumn="0" w:oddVBand="0" w:evenVBand="0" w:oddHBand="1" w:evenHBand="0" w:firstRowFirstColumn="0" w:firstRowLastColumn="0" w:lastRowFirstColumn="0" w:lastRowLastColumn="0"/>
             </w:pPr>
             <w:r>
@@ -2602,7 +2561,7 @@
           <w:p>
             <w:pPr>
               <w:spacing w:line="276" w:lineRule="auto"/>
-              <w:jc w:val="both"/>
+              <w:jc w:val="center"/>
               <w:cnfStyle w:val="000000100000" w:firstRow="0" w:lastRow="0" w:firstColumn="0" w:lastColumn="0" w:oddVBand="0" w:evenVBand="0" w:oddHBand="1" w:evenHBand="0" w:firstRowFirstColumn="0" w:firstRowLastColumn="0" w:lastRowFirstColumn="0" w:lastRowLastColumn="0"/>
             </w:pPr>
             <w:r>
@@ -2618,7 +2577,7 @@
           <w:p>
             <w:pPr>
               <w:spacing w:line="276" w:lineRule="auto"/>
-              <w:jc w:val="both"/>
+              <w:jc w:val="center"/>
               <w:cnfStyle w:val="000000100000" w:firstRow="0" w:lastRow="0" w:firstColumn="0" w:lastColumn="0" w:oddVBand="0" w:evenVBand="0" w:oddHBand="1" w:evenHBand="0" w:firstRowFirstColumn="0" w:firstRowLastColumn="0" w:lastRowFirstColumn="0" w:lastRowLastColumn="0"/>
             </w:pPr>
             <w:r>
@@ -2662,7 +2621,7 @@
           <w:p>
             <w:pPr>
               <w:spacing w:line="276" w:lineRule="auto"/>
-              <w:jc w:val="both"/>
+              <w:jc w:val="center"/>
               <w:cnfStyle w:val="000000000000" w:firstRow="0" w:lastRow="0" w:firstColumn="0" w:lastColumn="0" w:oddVBand="0" w:evenVBand="0" w:oddHBand="0" w:evenHBand="0" w:firstRowFirstColumn="0" w:firstRowLastColumn="0" w:lastRowFirstColumn="0" w:lastRowLastColumn="0"/>
             </w:pPr>
             <w:r>
@@ -2678,7 +2637,7 @@
           <w:p>
             <w:pPr>
               <w:spacing w:line="276" w:lineRule="auto"/>
-              <w:jc w:val="both"/>
+              <w:jc w:val="center"/>
               <w:cnfStyle w:val="000000000000" w:firstRow="0" w:lastRow="0" w:firstColumn="0" w:lastColumn="0" w:oddVBand="0" w:evenVBand="0" w:oddHBand="0" w:evenHBand="0" w:firstRowFirstColumn="0" w:firstRowLastColumn="0" w:lastRowFirstColumn="0" w:lastRowLastColumn="0"/>
             </w:pPr>
             <w:r>
@@ -2694,7 +2653,7 @@
           <w:p>
             <w:pPr>
               <w:spacing w:line="276" w:lineRule="auto"/>
-              <w:jc w:val="both"/>
+              <w:jc w:val="center"/>
               <w:cnfStyle w:val="000000000000" w:firstRow="0" w:lastRow="0" w:firstColumn="0" w:lastColumn="0" w:oddVBand="0" w:evenVBand="0" w:oddHBand="0" w:evenHBand="0" w:firstRowFirstColumn="0" w:firstRowLastColumn="0" w:lastRowFirstColumn="0" w:lastRowLastColumn="0"/>
             </w:pPr>
             <w:r>
@@ -2710,7 +2669,7 @@
           <w:p>
             <w:pPr>
               <w:spacing w:line="276" w:lineRule="auto"/>
-              <w:jc w:val="both"/>
+              <w:jc w:val="center"/>
               <w:cnfStyle w:val="000000000000" w:firstRow="0" w:lastRow="0" w:firstColumn="0" w:lastColumn="0" w:oddVBand="0" w:evenVBand="0" w:oddHBand="0" w:evenHBand="0" w:firstRowFirstColumn="0" w:firstRowLastColumn="0" w:lastRowFirstColumn="0" w:lastRowLastColumn="0"/>
             </w:pPr>
             <w:r>
@@ -2726,7 +2685,7 @@
           <w:p>
             <w:pPr>
               <w:spacing w:line="276" w:lineRule="auto"/>
-              <w:jc w:val="both"/>
+              <w:jc w:val="center"/>
               <w:cnfStyle w:val="000000000000" w:firstRow="0" w:lastRow="0" w:firstColumn="0" w:lastColumn="0" w:oddVBand="0" w:evenVBand="0" w:oddHBand="0" w:evenHBand="0" w:firstRowFirstColumn="0" w:firstRowLastColumn="0" w:lastRowFirstColumn="0" w:lastRowLastColumn="0"/>
             </w:pPr>
             <w:r>
@@ -2771,7 +2730,7 @@
           <w:p>
             <w:pPr>
               <w:spacing w:line="276" w:lineRule="auto"/>
-              <w:jc w:val="both"/>
+              <w:jc w:val="center"/>
               <w:cnfStyle w:val="000000100000" w:firstRow="0" w:lastRow="0" w:firstColumn="0" w:lastColumn="0" w:oddVBand="0" w:evenVBand="0" w:oddHBand="1" w:evenHBand="0" w:firstRowFirstColumn="0" w:firstRowLastColumn="0" w:lastRowFirstColumn="0" w:lastRowLastColumn="0"/>
             </w:pPr>
             <w:r>
@@ -2787,7 +2746,7 @@
           <w:p>
             <w:pPr>
               <w:spacing w:line="276" w:lineRule="auto"/>
-              <w:jc w:val="both"/>
+              <w:jc w:val="center"/>
               <w:cnfStyle w:val="000000100000" w:firstRow="0" w:lastRow="0" w:firstColumn="0" w:lastColumn="0" w:oddVBand="0" w:evenVBand="0" w:oddHBand="1" w:evenHBand="0" w:firstRowFirstColumn="0" w:firstRowLastColumn="0" w:lastRowFirstColumn="0" w:lastRowLastColumn="0"/>
             </w:pPr>
             <w:r>
@@ -2803,7 +2762,7 @@
           <w:p>
             <w:pPr>
               <w:spacing w:line="276" w:lineRule="auto"/>
-              <w:jc w:val="both"/>
+              <w:jc w:val="center"/>
               <w:cnfStyle w:val="000000100000" w:firstRow="0" w:lastRow="0" w:firstColumn="0" w:lastColumn="0" w:oddVBand="0" w:evenVBand="0" w:oddHBand="1" w:evenHBand="0" w:firstRowFirstColumn="0" w:firstRowLastColumn="0" w:lastRowFirstColumn="0" w:lastRowLastColumn="0"/>
             </w:pPr>
             <w:r>
@@ -2819,7 +2778,7 @@
           <w:p>
             <w:pPr>
               <w:spacing w:line="276" w:lineRule="auto"/>
-              <w:jc w:val="both"/>
+              <w:jc w:val="center"/>
               <w:cnfStyle w:val="000000100000" w:firstRow="0" w:lastRow="0" w:firstColumn="0" w:lastColumn="0" w:oddVBand="0" w:evenVBand="0" w:oddHBand="1" w:evenHBand="0" w:firstRowFirstColumn="0" w:firstRowLastColumn="0" w:lastRowFirstColumn="0" w:lastRowLastColumn="0"/>
             </w:pPr>
             <w:r>
@@ -2835,7 +2794,7 @@
           <w:p>
             <w:pPr>
               <w:spacing w:line="276" w:lineRule="auto"/>
-              <w:jc w:val="both"/>
+              <w:jc w:val="center"/>
               <w:cnfStyle w:val="000000100000" w:firstRow="0" w:lastRow="0" w:firstColumn="0" w:lastColumn="0" w:oddVBand="0" w:evenVBand="0" w:oddHBand="1" w:evenHBand="0" w:firstRowFirstColumn="0" w:firstRowLastColumn="0" w:lastRowFirstColumn="0" w:lastRowLastColumn="0"/>
             </w:pPr>
             <w:r>
@@ -2879,7 +2838,7 @@
           <w:p>
             <w:pPr>
               <w:spacing w:line="276" w:lineRule="auto"/>
-              <w:jc w:val="both"/>
+              <w:jc w:val="center"/>
               <w:cnfStyle w:val="000000000000" w:firstRow="0" w:lastRow="0" w:firstColumn="0" w:lastColumn="0" w:oddVBand="0" w:evenVBand="0" w:oddHBand="0" w:evenHBand="0" w:firstRowFirstColumn="0" w:firstRowLastColumn="0" w:lastRowFirstColumn="0" w:lastRowLastColumn="0"/>
             </w:pPr>
             <w:r>
@@ -2895,7 +2854,7 @@
           <w:p>
             <w:pPr>
               <w:spacing w:line="276" w:lineRule="auto"/>
-              <w:jc w:val="both"/>
+              <w:jc w:val="center"/>
               <w:cnfStyle w:val="000000000000" w:firstRow="0" w:lastRow="0" w:firstColumn="0" w:lastColumn="0" w:oddVBand="0" w:evenVBand="0" w:oddHBand="0" w:evenHBand="0" w:firstRowFirstColumn="0" w:firstRowLastColumn="0" w:lastRowFirstColumn="0" w:lastRowLastColumn="0"/>
             </w:pPr>
             <w:r>
@@ -2911,7 +2870,7 @@
           <w:p>
             <w:pPr>
               <w:spacing w:line="276" w:lineRule="auto"/>
-              <w:jc w:val="both"/>
+              <w:jc w:val="center"/>
               <w:cnfStyle w:val="000000000000" w:firstRow="0" w:lastRow="0" w:firstColumn="0" w:lastColumn="0" w:oddVBand="0" w:evenVBand="0" w:oddHBand="0" w:evenHBand="0" w:firstRowFirstColumn="0" w:firstRowLastColumn="0" w:lastRowFirstColumn="0" w:lastRowLastColumn="0"/>
             </w:pPr>
             <w:r>
@@ -2927,7 +2886,7 @@
           <w:p>
             <w:pPr>
               <w:spacing w:line="276" w:lineRule="auto"/>
-              <w:jc w:val="both"/>
+              <w:jc w:val="center"/>
               <w:cnfStyle w:val="000000000000" w:firstRow="0" w:lastRow="0" w:firstColumn="0" w:lastColumn="0" w:oddVBand="0" w:evenVBand="0" w:oddHBand="0" w:evenHBand="0" w:firstRowFirstColumn="0" w:firstRowLastColumn="0" w:lastRowFirstColumn="0" w:lastRowLastColumn="0"/>
             </w:pPr>
             <w:r>
@@ -2943,7 +2902,7 @@
           <w:p>
             <w:pPr>
               <w:spacing w:line="276" w:lineRule="auto"/>
-              <w:jc w:val="both"/>
+              <w:jc w:val="center"/>
               <w:cnfStyle w:val="000000000000" w:firstRow="0" w:lastRow="0" w:firstColumn="0" w:lastColumn="0" w:oddVBand="0" w:evenVBand="0" w:oddHBand="0" w:evenHBand="0" w:firstRowFirstColumn="0" w:firstRowLastColumn="0" w:lastRowFirstColumn="0" w:lastRowLastColumn="0"/>
             </w:pPr>
             <w:r>
@@ -2990,7 +2949,7 @@
           <w:p>
             <w:pPr>
               <w:spacing w:line="276" w:lineRule="auto"/>
-              <w:jc w:val="both"/>
+              <w:jc w:val="center"/>
               <w:cnfStyle w:val="000000100000" w:firstRow="0" w:lastRow="0" w:firstColumn="0" w:lastColumn="0" w:oddVBand="0" w:evenVBand="0" w:oddHBand="1" w:evenHBand="0" w:firstRowFirstColumn="0" w:firstRowLastColumn="0" w:lastRowFirstColumn="0" w:lastRowLastColumn="0"/>
             </w:pPr>
             <w:r>
@@ -3006,7 +2965,7 @@
           <w:p>
             <w:pPr>
               <w:spacing w:line="276" w:lineRule="auto"/>
-              <w:jc w:val="both"/>
+              <w:jc w:val="center"/>
               <w:cnfStyle w:val="000000100000" w:firstRow="0" w:lastRow="0" w:firstColumn="0" w:lastColumn="0" w:oddVBand="0" w:evenVBand="0" w:oddHBand="1" w:evenHBand="0" w:firstRowFirstColumn="0" w:firstRowLastColumn="0" w:lastRowFirstColumn="0" w:lastRowLastColumn="0"/>
             </w:pPr>
             <w:r>
@@ -3022,7 +2981,7 @@
           <w:p>
             <w:pPr>
               <w:spacing w:line="276" w:lineRule="auto"/>
-              <w:jc w:val="both"/>
+              <w:jc w:val="center"/>
               <w:cnfStyle w:val="000000100000" w:firstRow="0" w:lastRow="0" w:firstColumn="0" w:lastColumn="0" w:oddVBand="0" w:evenVBand="0" w:oddHBand="1" w:evenHBand="0" w:firstRowFirstColumn="0" w:firstRowLastColumn="0" w:lastRowFirstColumn="0" w:lastRowLastColumn="0"/>
             </w:pPr>
             <w:r>
@@ -3038,7 +2997,7 @@
           <w:p>
             <w:pPr>
               <w:spacing w:line="276" w:lineRule="auto"/>
-              <w:jc w:val="both"/>
+              <w:jc w:val="center"/>
               <w:cnfStyle w:val="000000100000" w:firstRow="0" w:lastRow="0" w:firstColumn="0" w:lastColumn="0" w:oddVBand="0" w:evenVBand="0" w:oddHBand="1" w:evenHBand="0" w:firstRowFirstColumn="0" w:firstRowLastColumn="0" w:lastRowFirstColumn="0" w:lastRowLastColumn="0"/>
             </w:pPr>
             <w:r>
@@ -3054,7 +3013,7 @@
           <w:p>
             <w:pPr>
               <w:spacing w:line="276" w:lineRule="auto"/>
-              <w:jc w:val="both"/>
+              <w:jc w:val="center"/>
               <w:cnfStyle w:val="000000100000" w:firstRow="0" w:lastRow="0" w:firstColumn="0" w:lastColumn="0" w:oddVBand="0" w:evenVBand="0" w:oddHBand="1" w:evenHBand="0" w:firstRowFirstColumn="0" w:firstRowLastColumn="0" w:lastRowFirstColumn="0" w:lastRowLastColumn="0"/>
             </w:pPr>
             <w:r>
@@ -3173,7 +3132,7 @@
           <w:p>
             <w:pPr>
               <w:spacing w:before="240" w:line="276" w:lineRule="auto"/>
-              <w:jc w:val="both"/>
+              <w:jc w:val="center"/>
               <w:cnfStyle w:val="100000000000" w:firstRow="1" w:lastRow="0" w:firstColumn="0" w:lastColumn="0" w:oddVBand="0" w:evenVBand="0" w:oddHBand="0" w:evenHBand="0" w:firstRowFirstColumn="0" w:firstRowLastColumn="0" w:lastRowFirstColumn="0" w:lastRowLastColumn="0"/>
             </w:pPr>
             <w:r>
@@ -3236,7 +3195,7 @@
           <w:p>
             <w:pPr>
               <w:spacing w:line="276" w:lineRule="auto"/>
-              <w:jc w:val="both"/>
+              <w:jc w:val="center"/>
               <w:cnfStyle w:val="000000100000" w:firstRow="0" w:lastRow="0" w:firstColumn="0" w:lastColumn="0" w:oddVBand="0" w:evenVBand="0" w:oddHBand="1" w:evenHBand="0" w:firstRowFirstColumn="0" w:firstRowLastColumn="0" w:lastRowFirstColumn="0" w:lastRowLastColumn="0"/>
               <w:rPr>
                 <w:rFonts w:eastAsia="Times New Roman" w:cs="Times New Roman"/>
@@ -3290,7 +3249,7 @@
           <w:p>
             <w:pPr>
               <w:spacing w:line="276" w:lineRule="auto"/>
-              <w:jc w:val="both"/>
+              <w:jc w:val="center"/>
               <w:cnfStyle w:val="000000000000" w:firstRow="0" w:lastRow="0" w:firstColumn="0" w:lastColumn="0" w:oddVBand="0" w:evenVBand="0" w:oddHBand="0" w:evenHBand="0" w:firstRowFirstColumn="0" w:firstRowLastColumn="0" w:lastRowFirstColumn="0" w:lastRowLastColumn="0"/>
               <w:rPr>
                 <w:rFonts w:eastAsia="Times New Roman" w:cs="Times New Roman"/>
@@ -3345,7 +3304,7 @@
           <w:p>
             <w:pPr>
               <w:spacing w:line="276" w:lineRule="auto"/>
-              <w:jc w:val="both"/>
+              <w:jc w:val="center"/>
               <w:cnfStyle w:val="000000100000" w:firstRow="0" w:lastRow="0" w:firstColumn="0" w:lastColumn="0" w:oddVBand="0" w:evenVBand="0" w:oddHBand="1" w:evenHBand="0" w:firstRowFirstColumn="0" w:firstRowLastColumn="0" w:lastRowFirstColumn="0" w:lastRowLastColumn="0"/>
               <w:rPr>
                 <w:rFonts w:eastAsia="Times New Roman" w:cs="Times New Roman"/>
@@ -3399,7 +3358,7 @@
           <w:p>
             <w:pPr>
               <w:spacing w:line="276" w:lineRule="auto"/>
-              <w:jc w:val="both"/>
+              <w:jc w:val="center"/>
               <w:cnfStyle w:val="000000000000" w:firstRow="0" w:lastRow="0" w:firstColumn="0" w:lastColumn="0" w:oddVBand="0" w:evenVBand="0" w:oddHBand="0" w:evenHBand="0" w:firstRowFirstColumn="0" w:firstRowLastColumn="0" w:lastRowFirstColumn="0" w:lastRowLastColumn="0"/>
               <w:rPr>
                 <w:rFonts w:eastAsia="Times New Roman" w:cs="Times New Roman"/>
@@ -3456,7 +3415,7 @@
           <w:p>
             <w:pPr>
               <w:spacing w:line="276" w:lineRule="auto"/>
-              <w:jc w:val="both"/>
+              <w:jc w:val="center"/>
               <w:cnfStyle w:val="000000100000" w:firstRow="0" w:lastRow="0" w:firstColumn="0" w:lastColumn="0" w:oddVBand="0" w:evenVBand="0" w:oddHBand="1" w:evenHBand="0" w:firstRowFirstColumn="0" w:firstRowLastColumn="0" w:lastRowFirstColumn="0" w:lastRowLastColumn="0"/>
               <w:rPr>
                 <w:rFonts w:eastAsia="Times New Roman" w:cs="Times New Roman"/>
@@ -3481,24 +3440,14 @@
       <w:r>
         <w:t xml:space="preserve">Table </w:t>
       </w:r>
-      <w:r>
-        <w:fldChar w:fldCharType="begin"/>
-      </w:r>
-      <w:r>
-        <w:instrText xml:space="preserve"> SEQ Table \* ARABIC </w:instrText>
-      </w:r>
-      <w:r>
-        <w:fldChar w:fldCharType="separate"/>
-      </w:r>
-      <w:r>
-        <w:rPr>
-          <w:noProof/>
-        </w:rPr>
-        <w:t>3</w:t>
-      </w:r>
-      <w:r>
-        <w:fldChar w:fldCharType="end"/>
-      </w:r>
+      <w:fldSimple w:instr=" SEQ Table \* ARABIC ">
+        <w:r>
+          <w:rPr>
+            <w:noProof/>
+          </w:rPr>
+          <w:t>3</w:t>
+        </w:r>
+      </w:fldSimple>
       <w:r>
         <w:t xml:space="preserve"> Correlations between numerical predictors and the response variable</w:t>
       </w:r>
@@ -3607,24 +3556,14 @@
       <w:r>
         <w:t xml:space="preserve">Table </w:t>
       </w:r>
-      <w:r>
-        <w:fldChar w:fldCharType="begin"/>
-      </w:r>
-      <w:r>
-        <w:instrText xml:space="preserve"> SEQ Table \* ARABIC </w:instrText>
-      </w:r>
-      <w:r>
-        <w:fldChar w:fldCharType="separate"/>
-      </w:r>
-      <w:r>
-        <w:rPr>
-          <w:noProof/>
-        </w:rPr>
-        <w:t>4</w:t>
-      </w:r>
-      <w:r>
-        <w:fldChar w:fldCharType="end"/>
-      </w:r>
+      <w:fldSimple w:instr=" SEQ Table \* ARABIC ">
+        <w:r>
+          <w:rPr>
+            <w:noProof/>
+          </w:rPr>
+          <w:t>4</w:t>
+        </w:r>
+      </w:fldSimple>
       <w:r>
         <w:t xml:space="preserve"> Associations between categorical predictors and the response variable</w:t>
       </w:r>
@@ -3666,7 +3605,7 @@
           <w:p>
             <w:pPr>
               <w:spacing w:line="276" w:lineRule="auto"/>
-              <w:jc w:val="both"/>
+              <w:jc w:val="center"/>
               <w:cnfStyle w:val="100000000000" w:firstRow="1" w:lastRow="0" w:firstColumn="0" w:lastColumn="0" w:oddVBand="0" w:evenVBand="0" w:oddHBand="0" w:evenHBand="0" w:firstRowFirstColumn="0" w:firstRowLastColumn="0" w:lastRowFirstColumn="0" w:lastRowLastColumn="0"/>
             </w:pPr>
             <w:r>
@@ -3714,7 +3653,7 @@
           <w:p>
             <w:pPr>
               <w:spacing w:line="276" w:lineRule="auto"/>
-              <w:jc w:val="both"/>
+              <w:jc w:val="center"/>
               <w:cnfStyle w:val="000000100000" w:firstRow="0" w:lastRow="0" w:firstColumn="0" w:lastColumn="0" w:oddVBand="0" w:evenVBand="0" w:oddHBand="1" w:evenHBand="0" w:firstRowFirstColumn="0" w:firstRowLastColumn="0" w:lastRowFirstColumn="0" w:lastRowLastColumn="0"/>
               <w:rPr>
                 <w:rFonts w:eastAsia="Times New Roman" w:cs="Times New Roman"/>
@@ -3773,7 +3712,7 @@
           <w:p>
             <w:pPr>
               <w:spacing w:line="276" w:lineRule="auto"/>
-              <w:jc w:val="both"/>
+              <w:jc w:val="center"/>
               <w:cnfStyle w:val="000000000000" w:firstRow="0" w:lastRow="0" w:firstColumn="0" w:lastColumn="0" w:oddVBand="0" w:evenVBand="0" w:oddHBand="0" w:evenHBand="0" w:firstRowFirstColumn="0" w:firstRowLastColumn="0" w:lastRowFirstColumn="0" w:lastRowLastColumn="0"/>
               <w:rPr>
                 <w:rFonts w:eastAsia="Times New Roman" w:cs="Times New Roman"/>
@@ -3835,7 +3774,7 @@
           <w:p>
             <w:pPr>
               <w:spacing w:line="276" w:lineRule="auto"/>
-              <w:jc w:val="both"/>
+              <w:jc w:val="center"/>
               <w:cnfStyle w:val="000000100000" w:firstRow="0" w:lastRow="0" w:firstColumn="0" w:lastColumn="0" w:oddVBand="0" w:evenVBand="0" w:oddHBand="1" w:evenHBand="0" w:firstRowFirstColumn="0" w:firstRowLastColumn="0" w:lastRowFirstColumn="0" w:lastRowLastColumn="0"/>
               <w:rPr>
                 <w:rFonts w:eastAsia="Times New Roman" w:cs="Times New Roman"/>
@@ -3894,7 +3833,7 @@
           <w:p>
             <w:pPr>
               <w:spacing w:line="276" w:lineRule="auto"/>
-              <w:jc w:val="both"/>
+              <w:jc w:val="center"/>
               <w:cnfStyle w:val="000000000000" w:firstRow="0" w:lastRow="0" w:firstColumn="0" w:lastColumn="0" w:oddVBand="0" w:evenVBand="0" w:oddHBand="0" w:evenHBand="0" w:firstRowFirstColumn="0" w:firstRowLastColumn="0" w:lastRowFirstColumn="0" w:lastRowLastColumn="0"/>
               <w:rPr>
                 <w:rFonts w:eastAsia="Times New Roman" w:cs="Times New Roman"/>
@@ -3956,7 +3895,7 @@
           <w:p>
             <w:pPr>
               <w:spacing w:line="276" w:lineRule="auto"/>
-              <w:jc w:val="both"/>
+              <w:jc w:val="center"/>
               <w:cnfStyle w:val="000000100000" w:firstRow="0" w:lastRow="0" w:firstColumn="0" w:lastColumn="0" w:oddVBand="0" w:evenVBand="0" w:oddHBand="1" w:evenHBand="0" w:firstRowFirstColumn="0" w:firstRowLastColumn="0" w:lastRowFirstColumn="0" w:lastRowLastColumn="0"/>
               <w:rPr>
                 <w:rFonts w:eastAsia="Times New Roman" w:cs="Times New Roman"/>
@@ -4010,7 +3949,7 @@
           <w:p>
             <w:pPr>
               <w:spacing w:line="276" w:lineRule="auto"/>
-              <w:jc w:val="both"/>
+              <w:jc w:val="center"/>
               <w:cnfStyle w:val="000000000000" w:firstRow="0" w:lastRow="0" w:firstColumn="0" w:lastColumn="0" w:oddVBand="0" w:evenVBand="0" w:oddHBand="0" w:evenHBand="0" w:firstRowFirstColumn="0" w:firstRowLastColumn="0" w:lastRowFirstColumn="0" w:lastRowLastColumn="0"/>
             </w:pPr>
             <w:r>
@@ -4156,6 +4095,7 @@
     <w:p>
       <w:pPr>
         <w:pStyle w:val="Heading2"/>
+        <w:jc w:val="both"/>
       </w:pPr>
       <w:r>
         <w:t>Chosen models</w:t>
@@ -4305,6 +4245,7 @@
     <w:p>
       <w:pPr>
         <w:pStyle w:val="Heading2"/>
+        <w:jc w:val="both"/>
       </w:pPr>
       <w:r>
         <w:lastRenderedPageBreak/>
@@ -4498,13 +4439,7 @@
         <w:t xml:space="preserve">NearMiss-3 </w:t>
       </w:r>
       <w:r>
-        <w:t xml:space="preserve">– A hybrid approach that selects a given number of majority class instances for each minority class instance, </w:t>
-      </w:r>
-      <w:r>
-        <w:t>balancing</w:t>
-      </w:r>
-      <w:r>
-        <w:t xml:space="preserve"> proximity and distribution.</w:t>
+        <w:t>– A hybrid approach that selects a given number of majority class instances for each minority class instance, balancing proximity and distribution.</w:t>
       </w:r>
       <w:commentRangeEnd w:id="6"/>
       <w:r>
@@ -4640,6 +4575,7 @@
     <w:p>
       <w:pPr>
         <w:pStyle w:val="Heading2"/>
+        <w:jc w:val="both"/>
       </w:pPr>
       <w:r>
         <w:lastRenderedPageBreak/>
@@ -4740,14 +4676,7 @@
           <w:b/>
           <w:bCs/>
         </w:rPr>
-        <w:t>was carried out using the</w:t>
-      </w:r>
-      <w:r>
-        <w:rPr>
-          <w:b/>
-          <w:bCs/>
-        </w:rPr>
-        <w:t xml:space="preserve"> </w:t>
+        <w:t xml:space="preserve">was carried out using the </w:t>
       </w:r>
       <w:r>
         <w:rPr>
@@ -4779,14 +4708,7 @@
           <w:b/>
           <w:bCs/>
         </w:rPr>
-        <w:t xml:space="preserve">The tuning process </w:t>
-      </w:r>
-      <w:r>
-        <w:rPr>
-          <w:b/>
-          <w:bCs/>
-        </w:rPr>
-        <w:t xml:space="preserve">of </w:t>
+        <w:t xml:space="preserve">The tuning process of </w:t>
       </w:r>
       <w:r>
         <w:rPr>
@@ -4811,14 +4733,7 @@
           <w:b/>
           <w:bCs/>
         </w:rPr>
-        <w:t xml:space="preserve"> </w:t>
-      </w:r>
-      <w:r>
-        <w:rPr>
-          <w:b/>
-          <w:bCs/>
-        </w:rPr>
-        <w:t xml:space="preserve">uses </w:t>
+        <w:t xml:space="preserve"> uses </w:t>
       </w:r>
       <w:r>
         <w:rPr>
@@ -5026,28 +4941,19 @@
       <w:pPr>
         <w:pStyle w:val="Caption"/>
         <w:keepNext/>
+        <w:jc w:val="both"/>
       </w:pPr>
       <w:r>
         <w:t xml:space="preserve">Table </w:t>
       </w:r>
-      <w:r>
-        <w:fldChar w:fldCharType="begin"/>
-      </w:r>
-      <w:r>
-        <w:instrText xml:space="preserve"> SEQ Table \* ARABIC </w:instrText>
-      </w:r>
-      <w:r>
-        <w:fldChar w:fldCharType="separate"/>
-      </w:r>
-      <w:r>
-        <w:rPr>
-          <w:noProof/>
-        </w:rPr>
-        <w:t>5</w:t>
-      </w:r>
-      <w:r>
-        <w:fldChar w:fldCharType="end"/>
-      </w:r>
+      <w:fldSimple w:instr=" SEQ Table \* ARABIC ">
+        <w:r>
+          <w:rPr>
+            <w:noProof/>
+          </w:rPr>
+          <w:t>5</w:t>
+        </w:r>
+      </w:fldSimple>
       <w:r>
         <w:t xml:space="preserve"> Hyperparameters of SVM</w:t>
       </w:r>
@@ -5074,7 +4980,7 @@
           </w:tcPr>
           <w:p>
             <w:pPr>
-              <w:jc w:val="center"/>
+              <w:jc w:val="both"/>
             </w:pPr>
             <w:r>
               <w:t>Kernel Type</w:t>
@@ -5087,7 +4993,7 @@
           </w:tcPr>
           <w:p>
             <w:pPr>
-              <w:jc w:val="center"/>
+              <w:jc w:val="both"/>
               <w:cnfStyle w:val="100000000000" w:firstRow="1" w:lastRow="0" w:firstColumn="0" w:lastColumn="0" w:oddVBand="0" w:evenVBand="0" w:oddHBand="0" w:evenHBand="0" w:firstRowFirstColumn="0" w:firstRowLastColumn="0" w:lastRowFirstColumn="0" w:lastRowLastColumn="0"/>
             </w:pPr>
             <w:r>
@@ -5121,7 +5027,7 @@
           </w:tcPr>
           <w:p>
             <w:pPr>
-              <w:jc w:val="center"/>
+              <w:jc w:val="both"/>
             </w:pPr>
             <w:r>
               <w:t>Linear</w:t>
@@ -5131,20 +5037,6 @@
         <w:tc>
           <w:tcPr>
             <w:tcW w:w="2013" w:type="dxa"/>
-          </w:tcPr>
-          <w:p>
-            <w:pPr>
-              <w:jc w:val="center"/>
-              <w:cnfStyle w:val="000000100000" w:firstRow="0" w:lastRow="0" w:firstColumn="0" w:lastColumn="0" w:oddVBand="0" w:evenVBand="0" w:oddHBand="1" w:evenHBand="0" w:firstRowFirstColumn="0" w:firstRowLastColumn="0" w:lastRowFirstColumn="0" w:lastRowLastColumn="0"/>
-            </w:pPr>
-            <w:r>
-              <w:t>C</w:t>
-            </w:r>
-          </w:p>
-        </w:tc>
-        <w:tc>
-          <w:tcPr>
-            <w:tcW w:w="5497" w:type="dxa"/>
           </w:tcPr>
           <w:p>
             <w:pPr>
@@ -5152,6 +5044,20 @@
               <w:cnfStyle w:val="000000100000" w:firstRow="0" w:lastRow="0" w:firstColumn="0" w:lastColumn="0" w:oddVBand="0" w:evenVBand="0" w:oddHBand="1" w:evenHBand="0" w:firstRowFirstColumn="0" w:firstRowLastColumn="0" w:lastRowFirstColumn="0" w:lastRowLastColumn="0"/>
             </w:pPr>
             <w:r>
+              <w:t>C</w:t>
+            </w:r>
+          </w:p>
+        </w:tc>
+        <w:tc>
+          <w:tcPr>
+            <w:tcW w:w="5497" w:type="dxa"/>
+          </w:tcPr>
+          <w:p>
+            <w:pPr>
+              <w:jc w:val="both"/>
+              <w:cnfStyle w:val="000000100000" w:firstRow="0" w:lastRow="0" w:firstColumn="0" w:lastColumn="0" w:oddVBand="0" w:evenVBand="0" w:oddHBand="1" w:evenHBand="0" w:firstRowFirstColumn="0" w:firstRowLastColumn="0" w:lastRowFirstColumn="0" w:lastRowLastColumn="0"/>
+            </w:pPr>
+            <w:r>
               <w:t>Regularization strength controlling the trade-off between margin size and misclassification.</w:t>
             </w:r>
           </w:p>
@@ -5165,7 +5071,7 @@
           </w:tcPr>
           <w:p>
             <w:pPr>
-              <w:jc w:val="center"/>
+              <w:jc w:val="both"/>
             </w:pPr>
             <w:r>
               <w:lastRenderedPageBreak/>
@@ -5179,7 +5085,7 @@
           </w:tcPr>
           <w:p>
             <w:pPr>
-              <w:jc w:val="center"/>
+              <w:jc w:val="both"/>
               <w:cnfStyle w:val="000000000000" w:firstRow="0" w:lastRow="0" w:firstColumn="0" w:lastColumn="0" w:oddVBand="0" w:evenVBand="0" w:oddHBand="0" w:evenHBand="0" w:firstRowFirstColumn="0" w:firstRowLastColumn="0" w:lastRowFirstColumn="0" w:lastRowLastColumn="0"/>
             </w:pPr>
             <w:r>
@@ -5213,7 +5119,7 @@
           </w:tcPr>
           <w:p>
             <w:pPr>
-              <w:jc w:val="center"/>
+              <w:jc w:val="both"/>
             </w:pPr>
             <w:r>
               <w:t>Polynomial</w:t>
@@ -5223,20 +5129,6 @@
         <w:tc>
           <w:tcPr>
             <w:tcW w:w="2013" w:type="dxa"/>
-          </w:tcPr>
-          <w:p>
-            <w:pPr>
-              <w:jc w:val="center"/>
-              <w:cnfStyle w:val="000000100000" w:firstRow="0" w:lastRow="0" w:firstColumn="0" w:lastColumn="0" w:oddVBand="0" w:evenVBand="0" w:oddHBand="1" w:evenHBand="0" w:firstRowFirstColumn="0" w:firstRowLastColumn="0" w:lastRowFirstColumn="0" w:lastRowLastColumn="0"/>
-            </w:pPr>
-            <w:r>
-              <w:t>Degree</w:t>
-            </w:r>
-          </w:p>
-        </w:tc>
-        <w:tc>
-          <w:tcPr>
-            <w:tcW w:w="5497" w:type="dxa"/>
           </w:tcPr>
           <w:p>
             <w:pPr>
@@ -5244,10 +5136,21 @@
               <w:cnfStyle w:val="000000100000" w:firstRow="0" w:lastRow="0" w:firstColumn="0" w:lastColumn="0" w:oddVBand="0" w:evenVBand="0" w:oddHBand="1" w:evenHBand="0" w:firstRowFirstColumn="0" w:firstRowLastColumn="0" w:lastRowFirstColumn="0" w:lastRowLastColumn="0"/>
             </w:pPr>
             <w:r>
-              <w:t xml:space="preserve">Degree of the polynomial kernel. Higher degrees allow for more complex decision </w:t>
-            </w:r>
-            <w:r>
-              <w:t>boundaries</w:t>
+              <w:t>Degree</w:t>
+            </w:r>
+          </w:p>
+        </w:tc>
+        <w:tc>
+          <w:tcPr>
+            <w:tcW w:w="5497" w:type="dxa"/>
+          </w:tcPr>
+          <w:p>
+            <w:pPr>
+              <w:jc w:val="both"/>
+              <w:cnfStyle w:val="000000100000" w:firstRow="0" w:lastRow="0" w:firstColumn="0" w:lastColumn="0" w:oddVBand="0" w:evenVBand="0" w:oddHBand="1" w:evenHBand="0" w:firstRowFirstColumn="0" w:firstRowLastColumn="0" w:lastRowFirstColumn="0" w:lastRowLastColumn="0"/>
+            </w:pPr>
+            <w:r>
+              <w:t>Degree of the polynomial kernel. Higher degrees allow for more complex decision boundaries</w:t>
             </w:r>
             <w:r>
               <w:t xml:space="preserve"> but can lead to overfitting.</w:t>
@@ -5263,7 +5166,7 @@
           </w:tcPr>
           <w:p>
             <w:pPr>
-              <w:jc w:val="center"/>
+              <w:jc w:val="both"/>
             </w:pPr>
             <w:r>
               <w:t>Polynomial</w:t>
@@ -5276,7 +5179,7 @@
           </w:tcPr>
           <w:p>
             <w:pPr>
-              <w:jc w:val="center"/>
+              <w:jc w:val="both"/>
               <w:cnfStyle w:val="000000000000" w:firstRow="0" w:lastRow="0" w:firstColumn="0" w:lastColumn="0" w:oddVBand="0" w:evenVBand="0" w:oddHBand="0" w:evenHBand="0" w:firstRowFirstColumn="0" w:firstRowLastColumn="0" w:lastRowFirstColumn="0" w:lastRowLastColumn="0"/>
             </w:pPr>
             <w:r>
@@ -5310,7 +5213,7 @@
           </w:tcPr>
           <w:p>
             <w:pPr>
-              <w:jc w:val="center"/>
+              <w:jc w:val="both"/>
             </w:pPr>
             <w:r>
               <w:t>RBF</w:t>
@@ -5320,20 +5223,6 @@
         <w:tc>
           <w:tcPr>
             <w:tcW w:w="2013" w:type="dxa"/>
-          </w:tcPr>
-          <w:p>
-            <w:pPr>
-              <w:jc w:val="center"/>
-              <w:cnfStyle w:val="000000100000" w:firstRow="0" w:lastRow="0" w:firstColumn="0" w:lastColumn="0" w:oddVBand="0" w:evenVBand="0" w:oddHBand="1" w:evenHBand="0" w:firstRowFirstColumn="0" w:firstRowLastColumn="0" w:lastRowFirstColumn="0" w:lastRowLastColumn="0"/>
-            </w:pPr>
-            <w:r>
-              <w:t>C</w:t>
-            </w:r>
-          </w:p>
-        </w:tc>
-        <w:tc>
-          <w:tcPr>
-            <w:tcW w:w="5497" w:type="dxa"/>
           </w:tcPr>
           <w:p>
             <w:pPr>
@@ -5341,6 +5230,20 @@
               <w:cnfStyle w:val="000000100000" w:firstRow="0" w:lastRow="0" w:firstColumn="0" w:lastColumn="0" w:oddVBand="0" w:evenVBand="0" w:oddHBand="1" w:evenHBand="0" w:firstRowFirstColumn="0" w:firstRowLastColumn="0" w:lastRowFirstColumn="0" w:lastRowLastColumn="0"/>
             </w:pPr>
             <w:r>
+              <w:t>C</w:t>
+            </w:r>
+          </w:p>
+        </w:tc>
+        <w:tc>
+          <w:tcPr>
+            <w:tcW w:w="5497" w:type="dxa"/>
+          </w:tcPr>
+          <w:p>
+            <w:pPr>
+              <w:jc w:val="both"/>
+              <w:cnfStyle w:val="000000100000" w:firstRow="0" w:lastRow="0" w:firstColumn="0" w:lastColumn="0" w:oddVBand="0" w:evenVBand="0" w:oddHBand="1" w:evenHBand="0" w:firstRowFirstColumn="0" w:firstRowLastColumn="0" w:lastRowFirstColumn="0" w:lastRowLastColumn="0"/>
+            </w:pPr>
+            <w:r>
               <w:t>-</w:t>
             </w:r>
           </w:p>
@@ -5354,7 +5257,7 @@
           </w:tcPr>
           <w:p>
             <w:pPr>
-              <w:jc w:val="center"/>
+              <w:jc w:val="both"/>
             </w:pPr>
             <w:r>
               <w:t>RBF</w:t>
@@ -5367,7 +5270,7 @@
           </w:tcPr>
           <w:p>
             <w:pPr>
-              <w:jc w:val="center"/>
+              <w:jc w:val="both"/>
               <w:cnfStyle w:val="000000000000" w:firstRow="0" w:lastRow="0" w:firstColumn="0" w:lastColumn="0" w:oddVBand="0" w:evenVBand="0" w:oddHBand="0" w:evenHBand="0" w:firstRowFirstColumn="0" w:firstRowLastColumn="0" w:lastRowFirstColumn="0" w:lastRowLastColumn="0"/>
             </w:pPr>
             <w:r>
@@ -5545,6 +5448,7 @@
     </w:p>
     <w:p>
       <w:pPr>
+        <w:jc w:val="both"/>
         <w:rPr>
           <w:rFonts w:asciiTheme="majorHAnsi" w:eastAsiaTheme="majorEastAsia" w:hAnsiTheme="majorHAnsi" w:cstheme="majorBidi"/>
           <w:color w:val="0F4761" w:themeColor="accent1" w:themeShade="BF"/>
@@ -5559,6 +5463,7 @@
     <w:p>
       <w:pPr>
         <w:pStyle w:val="Heading1"/>
+        <w:jc w:val="both"/>
       </w:pPr>
       <w:r>
         <w:lastRenderedPageBreak/>
@@ -5567,16 +5472,3295 @@
     </w:p>
     <w:p>
       <w:pPr>
-        <w:pStyle w:val="Heading2"/>
-      </w:pPr>
-    </w:p>
-    <w:p>
-      <w:pPr>
         <w:jc w:val="both"/>
       </w:pPr>
+      <w:r>
+        <w:t xml:space="preserve">To evaluate the performance of our models, </w:t>
+      </w:r>
+      <w:r>
+        <w:rPr>
+          <w:i/>
+          <w:iCs/>
+        </w:rPr>
+        <w:t>Diagnostic Odds Ratio (DOR)</w:t>
+      </w:r>
+      <w:r>
+        <w:rPr>
+          <w:i/>
+          <w:iCs/>
+        </w:rPr>
+        <w:t xml:space="preserve"> </w:t>
+      </w:r>
+      <w:r>
+        <w:t>has been employed</w:t>
+      </w:r>
+      <w:r>
+        <w:rPr>
+          <w:i/>
+          <w:iCs/>
+        </w:rPr>
+        <w:t xml:space="preserve"> </w:t>
+      </w:r>
+      <w:r>
+        <w:t>as the primary metric. The DOR is a single indicator of test performance that combines sensitivity and specificity into one value. It is calculated as:</w:t>
+      </w:r>
+    </w:p>
+    <w:p>
+      <w:pPr>
+        <w:jc w:val="both"/>
+      </w:pPr>
+      <m:oMathPara>
+        <m:oMath>
+          <m:r>
+            <w:rPr>
+              <w:rFonts w:ascii="Cambria Math" w:hAnsi="Cambria Math"/>
+            </w:rPr>
+            <m:t xml:space="preserve">DOR= </m:t>
+          </m:r>
+          <m:f>
+            <m:fPr>
+              <m:ctrlPr>
+                <w:rPr>
+                  <w:rFonts w:ascii="Cambria Math" w:hAnsi="Cambria Math"/>
+                  <w:i/>
+                </w:rPr>
+              </m:ctrlPr>
+            </m:fPr>
+            <m:num>
+              <m:f>
+                <m:fPr>
+                  <m:type m:val="skw"/>
+                  <m:ctrlPr>
+                    <w:rPr>
+                      <w:rFonts w:ascii="Cambria Math" w:hAnsi="Cambria Math"/>
+                      <w:i/>
+                    </w:rPr>
+                  </m:ctrlPr>
+                </m:fPr>
+                <m:num>
+                  <m:r>
+                    <w:rPr>
+                      <w:rFonts w:ascii="Cambria Math" w:hAnsi="Cambria Math"/>
+                    </w:rPr>
+                    <m:t>True Positive</m:t>
+                  </m:r>
+                </m:num>
+                <m:den>
+                  <m:r>
+                    <w:rPr>
+                      <w:rFonts w:ascii="Cambria Math" w:hAnsi="Cambria Math"/>
+                    </w:rPr>
+                    <m:t>False Negative</m:t>
+                  </m:r>
+                </m:den>
+              </m:f>
+            </m:num>
+            <m:den>
+              <m:f>
+                <m:fPr>
+                  <m:type m:val="skw"/>
+                  <m:ctrlPr>
+                    <w:rPr>
+                      <w:rFonts w:ascii="Cambria Math" w:hAnsi="Cambria Math"/>
+                      <w:i/>
+                    </w:rPr>
+                  </m:ctrlPr>
+                </m:fPr>
+                <m:num>
+                  <m:r>
+                    <w:rPr>
+                      <w:rFonts w:ascii="Cambria Math" w:hAnsi="Cambria Math"/>
+                    </w:rPr>
+                    <m:t>False Positive</m:t>
+                  </m:r>
+                </m:num>
+                <m:den>
+                  <m:r>
+                    <w:rPr>
+                      <w:rFonts w:ascii="Cambria Math" w:hAnsi="Cambria Math"/>
+                    </w:rPr>
+                    <m:t>True Negative</m:t>
+                  </m:r>
+                </m:den>
+              </m:f>
+            </m:den>
+          </m:f>
+        </m:oMath>
+      </m:oMathPara>
+    </w:p>
+    <w:p>
+      <w:pPr>
+        <w:jc w:val="both"/>
+      </w:pPr>
+      <w:r>
+        <w:t xml:space="preserve">This metric reflects the odds of a positive result being correctly diagnosed relative to the odds of an incorrect positive result. </w:t>
+      </w:r>
+      <w:r>
+        <w:rPr>
+          <w:b/>
+          <w:bCs/>
+        </w:rPr>
+        <w:t>A higher DOR indicates better model performance, as it signifies a strong distinction between the positive and negative classes.</w:t>
+      </w:r>
+      <w:r>
+        <w:t xml:space="preserve"> DOR is particularly useful when dealing with imbalanced datasets, as it provides a balanced perspective on model performance without being overly influenced by class prevalence.</w:t>
+      </w:r>
+    </w:p>
+    <w:p>
+      <w:pPr>
+        <w:jc w:val="both"/>
+        <w:rPr>
+          <w:b/>
+          <w:bCs/>
+        </w:rPr>
+      </w:pPr>
+      <w:r>
+        <w:rPr>
+          <w:b/>
+          <w:bCs/>
+        </w:rPr>
+        <w:t>The results for training (Table 6) and testing (Table 7) datasets are presented below:</w:t>
+      </w:r>
+    </w:p>
+    <w:p>
+      <w:pPr>
+        <w:pStyle w:val="Caption"/>
+        <w:keepNext/>
+      </w:pPr>
+      <w:r>
+        <w:t xml:space="preserve">Table </w:t>
+      </w:r>
+      <w:fldSimple w:instr=" SEQ Table \* ARABIC ">
+        <w:r>
+          <w:rPr>
+            <w:noProof/>
+          </w:rPr>
+          <w:t>6</w:t>
+        </w:r>
+      </w:fldSimple>
+      <w:r>
+        <w:t xml:space="preserve"> DOR for training dataset (the highest value is marked in red)</w:t>
+      </w:r>
+    </w:p>
+    <w:tbl>
+      <w:tblPr>
+        <w:tblStyle w:val="GridTable7Colorful-Accent1"/>
+        <w:tblW w:w="9217" w:type="dxa"/>
+        <w:tblInd w:w="20" w:type="dxa"/>
+        <w:tblLook w:val="04A0" w:firstRow="1" w:lastRow="0" w:firstColumn="1" w:lastColumn="0" w:noHBand="0" w:noVBand="1"/>
+      </w:tblPr>
+      <w:tblGrid>
+        <w:gridCol w:w="2368"/>
+        <w:gridCol w:w="1316"/>
+        <w:gridCol w:w="1843"/>
+        <w:gridCol w:w="1846"/>
+        <w:gridCol w:w="1844"/>
+      </w:tblGrid>
+      <w:tr>
+        <w:trPr>
+          <w:cnfStyle w:val="100000000000" w:firstRow="1" w:lastRow="0" w:firstColumn="0" w:lastColumn="0" w:oddVBand="0" w:evenVBand="0" w:oddHBand="0" w:evenHBand="0" w:firstRowFirstColumn="0" w:firstRowLastColumn="0" w:lastRowFirstColumn="0" w:lastRowLastColumn="0"/>
+          <w:trHeight w:val="175"/>
+        </w:trPr>
+        <w:tc>
+          <w:tcPr>
+            <w:cnfStyle w:val="001000000100" w:firstRow="0" w:lastRow="0" w:firstColumn="1" w:lastColumn="0" w:oddVBand="0" w:evenVBand="0" w:oddHBand="0" w:evenHBand="0" w:firstRowFirstColumn="1" w:firstRowLastColumn="0" w:lastRowFirstColumn="0" w:lastRowLastColumn="0"/>
+            <w:tcW w:w="2368" w:type="dxa"/>
+            <w:vAlign w:val="center"/>
+          </w:tcPr>
+          <w:p>
+            <w:pPr>
+              <w:spacing w:line="276" w:lineRule="auto"/>
+              <w:jc w:val="center"/>
+            </w:pPr>
+          </w:p>
+        </w:tc>
+        <w:tc>
+          <w:tcPr>
+            <w:tcW w:w="1316" w:type="dxa"/>
+            <w:vAlign w:val="center"/>
+          </w:tcPr>
+          <w:p>
+            <w:pPr>
+              <w:spacing w:line="276" w:lineRule="auto"/>
+              <w:jc w:val="center"/>
+              <w:cnfStyle w:val="100000000000" w:firstRow="1" w:lastRow="0" w:firstColumn="0" w:lastColumn="0" w:oddVBand="0" w:evenVBand="0" w:oddHBand="0" w:evenHBand="0" w:firstRowFirstColumn="0" w:firstRowLastColumn="0" w:lastRowFirstColumn="0" w:lastRowLastColumn="0"/>
+            </w:pPr>
+            <w:r>
+              <w:t>Regular</w:t>
+            </w:r>
+          </w:p>
+        </w:tc>
+        <w:tc>
+          <w:tcPr>
+            <w:tcW w:w="1843" w:type="dxa"/>
+            <w:vAlign w:val="center"/>
+          </w:tcPr>
+          <w:p>
+            <w:pPr>
+              <w:spacing w:line="276" w:lineRule="auto"/>
+              <w:jc w:val="center"/>
+              <w:cnfStyle w:val="100000000000" w:firstRow="1" w:lastRow="0" w:firstColumn="0" w:lastColumn="0" w:oddVBand="0" w:evenVBand="0" w:oddHBand="0" w:evenHBand="0" w:firstRowFirstColumn="0" w:firstRowLastColumn="0" w:lastRowFirstColumn="0" w:lastRowLastColumn="0"/>
+            </w:pPr>
+            <w:r>
+              <w:t>Weighted</w:t>
+            </w:r>
+          </w:p>
+        </w:tc>
+        <w:tc>
+          <w:tcPr>
+            <w:tcW w:w="1846" w:type="dxa"/>
+            <w:vAlign w:val="center"/>
+          </w:tcPr>
+          <w:p>
+            <w:pPr>
+              <w:spacing w:line="276" w:lineRule="auto"/>
+              <w:jc w:val="center"/>
+              <w:cnfStyle w:val="100000000000" w:firstRow="1" w:lastRow="0" w:firstColumn="0" w:lastColumn="0" w:oddVBand="0" w:evenVBand="0" w:oddHBand="0" w:evenHBand="0" w:firstRowFirstColumn="0" w:firstRowLastColumn="0" w:lastRowFirstColumn="0" w:lastRowLastColumn="0"/>
+            </w:pPr>
+            <w:proofErr w:type="spellStart"/>
+            <w:r>
+              <w:t>Undersampled</w:t>
+            </w:r>
+            <w:proofErr w:type="spellEnd"/>
+          </w:p>
+        </w:tc>
+        <w:tc>
+          <w:tcPr>
+            <w:tcW w:w="1844" w:type="dxa"/>
+            <w:vAlign w:val="center"/>
+          </w:tcPr>
+          <w:p>
+            <w:pPr>
+              <w:spacing w:line="276" w:lineRule="auto"/>
+              <w:jc w:val="center"/>
+              <w:cnfStyle w:val="100000000000" w:firstRow="1" w:lastRow="0" w:firstColumn="0" w:lastColumn="0" w:oddVBand="0" w:evenVBand="0" w:oddHBand="0" w:evenHBand="0" w:firstRowFirstColumn="0" w:firstRowLastColumn="0" w:lastRowFirstColumn="0" w:lastRowLastColumn="0"/>
+            </w:pPr>
+            <w:r>
+              <w:t>Oversampled</w:t>
+            </w:r>
+          </w:p>
+        </w:tc>
+      </w:tr>
+      <w:tr>
+        <w:trPr>
+          <w:cnfStyle w:val="000000100000" w:firstRow="0" w:lastRow="0" w:firstColumn="0" w:lastColumn="0" w:oddVBand="0" w:evenVBand="0" w:oddHBand="1" w:evenHBand="0" w:firstRowFirstColumn="0" w:firstRowLastColumn="0" w:lastRowFirstColumn="0" w:lastRowLastColumn="0"/>
+          <w:trHeight w:val="344"/>
+        </w:trPr>
+        <w:tc>
+          <w:tcPr>
+            <w:cnfStyle w:val="001000000000" w:firstRow="0" w:lastRow="0" w:firstColumn="1" w:lastColumn="0" w:oddVBand="0" w:evenVBand="0" w:oddHBand="0" w:evenHBand="0" w:firstRowFirstColumn="0" w:firstRowLastColumn="0" w:lastRowFirstColumn="0" w:lastRowLastColumn="0"/>
+            <w:tcW w:w="2368" w:type="dxa"/>
+            <w:vAlign w:val="center"/>
+          </w:tcPr>
+          <w:p>
+            <w:pPr>
+              <w:spacing w:line="276" w:lineRule="auto"/>
+              <w:jc w:val="left"/>
+              <w:rPr>
+                <w:b/>
+                <w:bCs/>
+              </w:rPr>
+            </w:pPr>
+            <w:r>
+              <w:rPr>
+                <w:b/>
+                <w:bCs/>
+              </w:rPr>
+              <w:t>L</w:t>
+            </w:r>
+            <w:r>
+              <w:rPr>
+                <w:b/>
+                <w:bCs/>
+              </w:rPr>
+              <w:t>ogistic</w:t>
+            </w:r>
+            <w:r>
+              <w:rPr>
+                <w:b/>
+                <w:bCs/>
+              </w:rPr>
+              <w:t xml:space="preserve"> R</w:t>
+            </w:r>
+            <w:r>
+              <w:rPr>
+                <w:b/>
+                <w:bCs/>
+              </w:rPr>
+              <w:t>egression</w:t>
+            </w:r>
+          </w:p>
+        </w:tc>
+        <w:tc>
+          <w:tcPr>
+            <w:tcW w:w="1316" w:type="dxa"/>
+            <w:vAlign w:val="center"/>
+          </w:tcPr>
+          <w:p>
+            <w:pPr>
+              <w:spacing w:line="276" w:lineRule="auto"/>
+              <w:jc w:val="center"/>
+              <w:cnfStyle w:val="000000100000" w:firstRow="0" w:lastRow="0" w:firstColumn="0" w:lastColumn="0" w:oddVBand="0" w:evenVBand="0" w:oddHBand="1" w:evenHBand="0" w:firstRowFirstColumn="0" w:firstRowLastColumn="0" w:lastRowFirstColumn="0" w:lastRowLastColumn="0"/>
+            </w:pPr>
+            <w:r>
+              <w:t>18.685714</w:t>
+            </w:r>
+          </w:p>
+        </w:tc>
+        <w:tc>
+          <w:tcPr>
+            <w:tcW w:w="1843" w:type="dxa"/>
+            <w:vAlign w:val="center"/>
+          </w:tcPr>
+          <w:p>
+            <w:pPr>
+              <w:spacing w:line="276" w:lineRule="auto"/>
+              <w:jc w:val="center"/>
+              <w:cnfStyle w:val="000000100000" w:firstRow="0" w:lastRow="0" w:firstColumn="0" w:lastColumn="0" w:oddVBand="0" w:evenVBand="0" w:oddHBand="1" w:evenHBand="0" w:firstRowFirstColumn="0" w:firstRowLastColumn="0" w:lastRowFirstColumn="0" w:lastRowLastColumn="0"/>
+            </w:pPr>
+            <w:r>
+              <w:t>16.05</w:t>
+            </w:r>
+          </w:p>
+        </w:tc>
+        <w:tc>
+          <w:tcPr>
+            <w:tcW w:w="1846" w:type="dxa"/>
+            <w:vAlign w:val="center"/>
+          </w:tcPr>
+          <w:p>
+            <w:pPr>
+              <w:spacing w:line="276" w:lineRule="auto"/>
+              <w:jc w:val="center"/>
+              <w:cnfStyle w:val="000000100000" w:firstRow="0" w:lastRow="0" w:firstColumn="0" w:lastColumn="0" w:oddVBand="0" w:evenVBand="0" w:oddHBand="1" w:evenHBand="0" w:firstRowFirstColumn="0" w:firstRowLastColumn="0" w:lastRowFirstColumn="0" w:lastRowLastColumn="0"/>
+            </w:pPr>
+            <w:r>
+              <w:t>28.171429</w:t>
+            </w:r>
+          </w:p>
+        </w:tc>
+        <w:tc>
+          <w:tcPr>
+            <w:tcW w:w="1844" w:type="dxa"/>
+            <w:vAlign w:val="center"/>
+          </w:tcPr>
+          <w:p>
+            <w:pPr>
+              <w:spacing w:line="276" w:lineRule="auto"/>
+              <w:jc w:val="center"/>
+              <w:cnfStyle w:val="000000100000" w:firstRow="0" w:lastRow="0" w:firstColumn="0" w:lastColumn="0" w:oddVBand="0" w:evenVBand="0" w:oddHBand="1" w:evenHBand="0" w:firstRowFirstColumn="0" w:firstRowLastColumn="0" w:lastRowFirstColumn="0" w:lastRowLastColumn="0"/>
+            </w:pPr>
+            <w:r>
+              <w:t>16.7375</w:t>
+            </w:r>
+          </w:p>
+        </w:tc>
+      </w:tr>
+      <w:tr>
+        <w:trPr>
+          <w:trHeight w:val="344"/>
+        </w:trPr>
+        <w:tc>
+          <w:tcPr>
+            <w:cnfStyle w:val="001000000000" w:firstRow="0" w:lastRow="0" w:firstColumn="1" w:lastColumn="0" w:oddVBand="0" w:evenVBand="0" w:oddHBand="0" w:evenHBand="0" w:firstRowFirstColumn="0" w:firstRowLastColumn="0" w:lastRowFirstColumn="0" w:lastRowLastColumn="0"/>
+            <w:tcW w:w="2368" w:type="dxa"/>
+            <w:vAlign w:val="center"/>
+          </w:tcPr>
+          <w:p>
+            <w:pPr>
+              <w:spacing w:line="276" w:lineRule="auto"/>
+              <w:jc w:val="left"/>
+              <w:rPr>
+                <w:b/>
+                <w:bCs/>
+              </w:rPr>
+            </w:pPr>
+            <w:r>
+              <w:rPr>
+                <w:b/>
+                <w:bCs/>
+              </w:rPr>
+              <w:t>R</w:t>
+            </w:r>
+            <w:r>
+              <w:rPr>
+                <w:b/>
+                <w:bCs/>
+              </w:rPr>
+              <w:t>andom</w:t>
+            </w:r>
+            <w:r>
+              <w:rPr>
+                <w:b/>
+                <w:bCs/>
+              </w:rPr>
+              <w:t xml:space="preserve"> F</w:t>
+            </w:r>
+            <w:r>
+              <w:rPr>
+                <w:b/>
+                <w:bCs/>
+              </w:rPr>
+              <w:t>orest</w:t>
+            </w:r>
+          </w:p>
+        </w:tc>
+        <w:tc>
+          <w:tcPr>
+            <w:tcW w:w="1316" w:type="dxa"/>
+            <w:vAlign w:val="center"/>
+          </w:tcPr>
+          <w:p>
+            <w:pPr>
+              <w:spacing w:line="276" w:lineRule="auto"/>
+              <w:jc w:val="center"/>
+              <w:cnfStyle w:val="000000000000" w:firstRow="0" w:lastRow="0" w:firstColumn="0" w:lastColumn="0" w:oddVBand="0" w:evenVBand="0" w:oddHBand="0" w:evenHBand="0" w:firstRowFirstColumn="0" w:firstRowLastColumn="0" w:lastRowFirstColumn="0" w:lastRowLastColumn="0"/>
+            </w:pPr>
+            <w:r>
+              <w:rPr>
+                <w:color w:val="FF0000"/>
+              </w:rPr>
+              <w:t>80.452381</w:t>
+            </w:r>
+          </w:p>
+        </w:tc>
+        <w:tc>
+          <w:tcPr>
+            <w:tcW w:w="1843" w:type="dxa"/>
+            <w:vAlign w:val="center"/>
+          </w:tcPr>
+          <w:p>
+            <w:pPr>
+              <w:spacing w:line="276" w:lineRule="auto"/>
+              <w:jc w:val="center"/>
+              <w:cnfStyle w:val="000000000000" w:firstRow="0" w:lastRow="0" w:firstColumn="0" w:lastColumn="0" w:oddVBand="0" w:evenVBand="0" w:oddHBand="0" w:evenHBand="0" w:firstRowFirstColumn="0" w:firstRowLastColumn="0" w:lastRowFirstColumn="0" w:lastRowLastColumn="0"/>
+            </w:pPr>
+            <w:r>
+              <w:t>39.487179</w:t>
+            </w:r>
+          </w:p>
+        </w:tc>
+        <w:tc>
+          <w:tcPr>
+            <w:tcW w:w="1846" w:type="dxa"/>
+            <w:vAlign w:val="center"/>
+          </w:tcPr>
+          <w:p>
+            <w:pPr>
+              <w:spacing w:line="276" w:lineRule="auto"/>
+              <w:jc w:val="center"/>
+              <w:cnfStyle w:val="000000000000" w:firstRow="0" w:lastRow="0" w:firstColumn="0" w:lastColumn="0" w:oddVBand="0" w:evenVBand="0" w:oddHBand="0" w:evenHBand="0" w:firstRowFirstColumn="0" w:firstRowLastColumn="0" w:lastRowFirstColumn="0" w:lastRowLastColumn="0"/>
+            </w:pPr>
+            <w:r>
+              <w:t>20.264706</w:t>
+            </w:r>
+          </w:p>
+        </w:tc>
+        <w:tc>
+          <w:tcPr>
+            <w:tcW w:w="1844" w:type="dxa"/>
+            <w:vAlign w:val="center"/>
+          </w:tcPr>
+          <w:p>
+            <w:pPr>
+              <w:spacing w:line="276" w:lineRule="auto"/>
+              <w:jc w:val="center"/>
+              <w:cnfStyle w:val="000000000000" w:firstRow="0" w:lastRow="0" w:firstColumn="0" w:lastColumn="0" w:oddVBand="0" w:evenVBand="0" w:oddHBand="0" w:evenHBand="0" w:firstRowFirstColumn="0" w:firstRowLastColumn="0" w:lastRowFirstColumn="0" w:lastRowLastColumn="0"/>
+            </w:pPr>
+            <w:r>
+              <w:t>46.764706</w:t>
+            </w:r>
+          </w:p>
+        </w:tc>
+      </w:tr>
+      <w:tr>
+        <w:trPr>
+          <w:cnfStyle w:val="000000100000" w:firstRow="0" w:lastRow="0" w:firstColumn="0" w:lastColumn="0" w:oddVBand="0" w:evenVBand="0" w:oddHBand="1" w:evenHBand="0" w:firstRowFirstColumn="0" w:firstRowLastColumn="0" w:lastRowFirstColumn="0" w:lastRowLastColumn="0"/>
+          <w:trHeight w:val="175"/>
+        </w:trPr>
+        <w:tc>
+          <w:tcPr>
+            <w:cnfStyle w:val="001000000000" w:firstRow="0" w:lastRow="0" w:firstColumn="1" w:lastColumn="0" w:oddVBand="0" w:evenVBand="0" w:oddHBand="0" w:evenHBand="0" w:firstRowFirstColumn="0" w:firstRowLastColumn="0" w:lastRowFirstColumn="0" w:lastRowLastColumn="0"/>
+            <w:tcW w:w="2368" w:type="dxa"/>
+            <w:vAlign w:val="center"/>
+          </w:tcPr>
+          <w:p>
+            <w:pPr>
+              <w:spacing w:line="276" w:lineRule="auto"/>
+              <w:jc w:val="left"/>
+              <w:rPr>
+                <w:b/>
+                <w:bCs/>
+              </w:rPr>
+            </w:pPr>
+            <w:r>
+              <w:rPr>
+                <w:b/>
+                <w:bCs/>
+              </w:rPr>
+              <w:t>B</w:t>
+            </w:r>
+            <w:r>
+              <w:rPr>
+                <w:b/>
+                <w:bCs/>
+              </w:rPr>
+              <w:t>oosting</w:t>
+            </w:r>
+          </w:p>
+        </w:tc>
+        <w:tc>
+          <w:tcPr>
+            <w:tcW w:w="1316" w:type="dxa"/>
+            <w:vAlign w:val="center"/>
+          </w:tcPr>
+          <w:p>
+            <w:pPr>
+              <w:spacing w:line="276" w:lineRule="auto"/>
+              <w:jc w:val="center"/>
+              <w:cnfStyle w:val="000000100000" w:firstRow="0" w:lastRow="0" w:firstColumn="0" w:lastColumn="0" w:oddVBand="0" w:evenVBand="0" w:oddHBand="1" w:evenHBand="0" w:firstRowFirstColumn="0" w:firstRowLastColumn="0" w:lastRowFirstColumn="0" w:lastRowLastColumn="0"/>
+            </w:pPr>
+            <w:r>
+              <w:t>13.082707</w:t>
+            </w:r>
+          </w:p>
+        </w:tc>
+        <w:tc>
+          <w:tcPr>
+            <w:tcW w:w="1843" w:type="dxa"/>
+            <w:vAlign w:val="center"/>
+          </w:tcPr>
+          <w:p>
+            <w:pPr>
+              <w:spacing w:line="276" w:lineRule="auto"/>
+              <w:jc w:val="center"/>
+              <w:cnfStyle w:val="000000100000" w:firstRow="0" w:lastRow="0" w:firstColumn="0" w:lastColumn="0" w:oddVBand="0" w:evenVBand="0" w:oddHBand="1" w:evenHBand="0" w:firstRowFirstColumn="0" w:firstRowLastColumn="0" w:lastRowFirstColumn="0" w:lastRowLastColumn="0"/>
+            </w:pPr>
+            <w:r>
+              <w:t>39.487179</w:t>
+            </w:r>
+          </w:p>
+        </w:tc>
+        <w:tc>
+          <w:tcPr>
+            <w:tcW w:w="1846" w:type="dxa"/>
+            <w:vAlign w:val="center"/>
+          </w:tcPr>
+          <w:p>
+            <w:pPr>
+              <w:spacing w:line="276" w:lineRule="auto"/>
+              <w:jc w:val="center"/>
+              <w:cnfStyle w:val="000000100000" w:firstRow="0" w:lastRow="0" w:firstColumn="0" w:lastColumn="0" w:oddVBand="0" w:evenVBand="0" w:oddHBand="1" w:evenHBand="0" w:firstRowFirstColumn="0" w:firstRowLastColumn="0" w:lastRowFirstColumn="0" w:lastRowLastColumn="0"/>
+            </w:pPr>
+            <w:r>
+              <w:t>7.5625</w:t>
+            </w:r>
+          </w:p>
+        </w:tc>
+        <w:tc>
+          <w:tcPr>
+            <w:tcW w:w="1844" w:type="dxa"/>
+            <w:vAlign w:val="center"/>
+          </w:tcPr>
+          <w:p>
+            <w:pPr>
+              <w:spacing w:line="276" w:lineRule="auto"/>
+              <w:jc w:val="center"/>
+              <w:cnfStyle w:val="000000100000" w:firstRow="0" w:lastRow="0" w:firstColumn="0" w:lastColumn="0" w:oddVBand="0" w:evenVBand="0" w:oddHBand="1" w:evenHBand="0" w:firstRowFirstColumn="0" w:firstRowLastColumn="0" w:lastRowFirstColumn="0" w:lastRowLastColumn="0"/>
+            </w:pPr>
+            <w:r>
+              <w:t>17.28</w:t>
+            </w:r>
+          </w:p>
+        </w:tc>
+      </w:tr>
+      <w:tr>
+        <w:trPr>
+          <w:trHeight w:val="175"/>
+        </w:trPr>
+        <w:tc>
+          <w:tcPr>
+            <w:cnfStyle w:val="001000000000" w:firstRow="0" w:lastRow="0" w:firstColumn="1" w:lastColumn="0" w:oddVBand="0" w:evenVBand="0" w:oddHBand="0" w:evenHBand="0" w:firstRowFirstColumn="0" w:firstRowLastColumn="0" w:lastRowFirstColumn="0" w:lastRowLastColumn="0"/>
+            <w:tcW w:w="2368" w:type="dxa"/>
+            <w:vAlign w:val="center"/>
+          </w:tcPr>
+          <w:p>
+            <w:pPr>
+              <w:spacing w:line="276" w:lineRule="auto"/>
+              <w:jc w:val="left"/>
+              <w:rPr>
+                <w:b/>
+                <w:bCs/>
+              </w:rPr>
+            </w:pPr>
+            <w:r>
+              <w:rPr>
+                <w:b/>
+                <w:bCs/>
+              </w:rPr>
+              <w:t>SVM</w:t>
+            </w:r>
+          </w:p>
+        </w:tc>
+        <w:tc>
+          <w:tcPr>
+            <w:tcW w:w="1316" w:type="dxa"/>
+            <w:vAlign w:val="center"/>
+          </w:tcPr>
+          <w:p>
+            <w:pPr>
+              <w:spacing w:line="276" w:lineRule="auto"/>
+              <w:jc w:val="center"/>
+              <w:cnfStyle w:val="000000000000" w:firstRow="0" w:lastRow="0" w:firstColumn="0" w:lastColumn="0" w:oddVBand="0" w:evenVBand="0" w:oddHBand="0" w:evenHBand="0" w:firstRowFirstColumn="0" w:firstRowLastColumn="0" w:lastRowFirstColumn="0" w:lastRowLastColumn="0"/>
+            </w:pPr>
+            <w:r>
+              <w:t>23.221154</w:t>
+            </w:r>
+          </w:p>
+        </w:tc>
+        <w:tc>
+          <w:tcPr>
+            <w:tcW w:w="1843" w:type="dxa"/>
+            <w:vAlign w:val="center"/>
+          </w:tcPr>
+          <w:p>
+            <w:pPr>
+              <w:spacing w:line="276" w:lineRule="auto"/>
+              <w:jc w:val="center"/>
+              <w:cnfStyle w:val="000000000000" w:firstRow="0" w:lastRow="0" w:firstColumn="0" w:lastColumn="0" w:oddVBand="0" w:evenVBand="0" w:oddHBand="0" w:evenHBand="0" w:firstRowFirstColumn="0" w:firstRowLastColumn="0" w:lastRowFirstColumn="0" w:lastRowLastColumn="0"/>
+            </w:pPr>
+            <w:r>
+              <w:t>18.631579</w:t>
+            </w:r>
+          </w:p>
+        </w:tc>
+        <w:tc>
+          <w:tcPr>
+            <w:tcW w:w="1846" w:type="dxa"/>
+            <w:vAlign w:val="center"/>
+          </w:tcPr>
+          <w:p>
+            <w:pPr>
+              <w:spacing w:line="276" w:lineRule="auto"/>
+              <w:jc w:val="center"/>
+              <w:cnfStyle w:val="000000000000" w:firstRow="0" w:lastRow="0" w:firstColumn="0" w:lastColumn="0" w:oddVBand="0" w:evenVBand="0" w:oddHBand="0" w:evenHBand="0" w:firstRowFirstColumn="0" w:firstRowLastColumn="0" w:lastRowFirstColumn="0" w:lastRowLastColumn="0"/>
+            </w:pPr>
+            <w:r>
+              <w:t>18.208333</w:t>
+            </w:r>
+          </w:p>
+        </w:tc>
+        <w:tc>
+          <w:tcPr>
+            <w:tcW w:w="1844" w:type="dxa"/>
+            <w:vAlign w:val="center"/>
+          </w:tcPr>
+          <w:p>
+            <w:pPr>
+              <w:spacing w:line="276" w:lineRule="auto"/>
+              <w:jc w:val="center"/>
+              <w:cnfStyle w:val="000000000000" w:firstRow="0" w:lastRow="0" w:firstColumn="0" w:lastColumn="0" w:oddVBand="0" w:evenVBand="0" w:oddHBand="0" w:evenHBand="0" w:firstRowFirstColumn="0" w:firstRowLastColumn="0" w:lastRowFirstColumn="0" w:lastRowLastColumn="0"/>
+            </w:pPr>
+            <w:r>
+              <w:t>41.166667</w:t>
+            </w:r>
+          </w:p>
+        </w:tc>
+      </w:tr>
+    </w:tbl>
+    <w:p>
+      <w:pPr>
+        <w:jc w:val="both"/>
+      </w:pPr>
+    </w:p>
+    <w:p>
+      <w:pPr>
+        <w:pStyle w:val="Caption"/>
+        <w:keepNext/>
+      </w:pPr>
+      <w:r>
+        <w:t xml:space="preserve">Table </w:t>
+      </w:r>
+      <w:fldSimple w:instr=" SEQ Table \* ARABIC ">
+        <w:r>
+          <w:rPr>
+            <w:noProof/>
+          </w:rPr>
+          <w:t>7</w:t>
+        </w:r>
+      </w:fldSimple>
+      <w:r>
+        <w:t xml:space="preserve"> DOR for testing dataset (the highest value is marked in red)</w:t>
+      </w:r>
+    </w:p>
+    <w:tbl>
+      <w:tblPr>
+        <w:tblStyle w:val="GridTable7Colorful-Accent1"/>
+        <w:tblW w:w="9232" w:type="dxa"/>
+        <w:tblInd w:w="20" w:type="dxa"/>
+        <w:tblLook w:val="04A0" w:firstRow="1" w:lastRow="0" w:firstColumn="1" w:lastColumn="0" w:noHBand="0" w:noVBand="1"/>
+      </w:tblPr>
+      <w:tblGrid>
+        <w:gridCol w:w="2347"/>
+        <w:gridCol w:w="1439"/>
+        <w:gridCol w:w="1808"/>
+        <w:gridCol w:w="1836"/>
+        <w:gridCol w:w="1802"/>
+      </w:tblGrid>
+      <w:tr>
+        <w:trPr>
+          <w:cnfStyle w:val="100000000000" w:firstRow="1" w:lastRow="0" w:firstColumn="0" w:lastColumn="0" w:oddVBand="0" w:evenVBand="0" w:oddHBand="0" w:evenHBand="0" w:firstRowFirstColumn="0" w:firstRowLastColumn="0" w:lastRowFirstColumn="0" w:lastRowLastColumn="0"/>
+          <w:trHeight w:val="127"/>
+        </w:trPr>
+        <w:tc>
+          <w:tcPr>
+            <w:cnfStyle w:val="001000000100" w:firstRow="0" w:lastRow="0" w:firstColumn="1" w:lastColumn="0" w:oddVBand="0" w:evenVBand="0" w:oddHBand="0" w:evenHBand="0" w:firstRowFirstColumn="1" w:firstRowLastColumn="0" w:lastRowFirstColumn="0" w:lastRowLastColumn="0"/>
+            <w:tcW w:w="2347" w:type="dxa"/>
+            <w:vAlign w:val="center"/>
+          </w:tcPr>
+          <w:p>
+            <w:pPr>
+              <w:spacing w:line="276" w:lineRule="auto"/>
+              <w:jc w:val="center"/>
+            </w:pPr>
+          </w:p>
+        </w:tc>
+        <w:tc>
+          <w:tcPr>
+            <w:tcW w:w="1439" w:type="dxa"/>
+            <w:vAlign w:val="center"/>
+          </w:tcPr>
+          <w:p>
+            <w:pPr>
+              <w:spacing w:line="276" w:lineRule="auto"/>
+              <w:jc w:val="center"/>
+              <w:cnfStyle w:val="100000000000" w:firstRow="1" w:lastRow="0" w:firstColumn="0" w:lastColumn="0" w:oddVBand="0" w:evenVBand="0" w:oddHBand="0" w:evenHBand="0" w:firstRowFirstColumn="0" w:firstRowLastColumn="0" w:lastRowFirstColumn="0" w:lastRowLastColumn="0"/>
+            </w:pPr>
+            <w:r>
+              <w:t>Regular</w:t>
+            </w:r>
+          </w:p>
+        </w:tc>
+        <w:tc>
+          <w:tcPr>
+            <w:tcW w:w="1808" w:type="dxa"/>
+            <w:vAlign w:val="center"/>
+          </w:tcPr>
+          <w:p>
+            <w:pPr>
+              <w:spacing w:line="276" w:lineRule="auto"/>
+              <w:jc w:val="center"/>
+              <w:cnfStyle w:val="100000000000" w:firstRow="1" w:lastRow="0" w:firstColumn="0" w:lastColumn="0" w:oddVBand="0" w:evenVBand="0" w:oddHBand="0" w:evenHBand="0" w:firstRowFirstColumn="0" w:firstRowLastColumn="0" w:lastRowFirstColumn="0" w:lastRowLastColumn="0"/>
+            </w:pPr>
+            <w:r>
+              <w:t>Weighted</w:t>
+            </w:r>
+          </w:p>
+        </w:tc>
+        <w:tc>
+          <w:tcPr>
+            <w:tcW w:w="1836" w:type="dxa"/>
+            <w:vAlign w:val="center"/>
+          </w:tcPr>
+          <w:p>
+            <w:pPr>
+              <w:spacing w:line="276" w:lineRule="auto"/>
+              <w:jc w:val="center"/>
+              <w:cnfStyle w:val="100000000000" w:firstRow="1" w:lastRow="0" w:firstColumn="0" w:lastColumn="0" w:oddVBand="0" w:evenVBand="0" w:oddHBand="0" w:evenHBand="0" w:firstRowFirstColumn="0" w:firstRowLastColumn="0" w:lastRowFirstColumn="0" w:lastRowLastColumn="0"/>
+            </w:pPr>
+            <w:proofErr w:type="spellStart"/>
+            <w:r>
+              <w:t>Undersampled</w:t>
+            </w:r>
+            <w:proofErr w:type="spellEnd"/>
+          </w:p>
+        </w:tc>
+        <w:tc>
+          <w:tcPr>
+            <w:tcW w:w="1802" w:type="dxa"/>
+            <w:vAlign w:val="center"/>
+          </w:tcPr>
+          <w:p>
+            <w:pPr>
+              <w:spacing w:line="276" w:lineRule="auto"/>
+              <w:jc w:val="center"/>
+              <w:cnfStyle w:val="100000000000" w:firstRow="1" w:lastRow="0" w:firstColumn="0" w:lastColumn="0" w:oddVBand="0" w:evenVBand="0" w:oddHBand="0" w:evenHBand="0" w:firstRowFirstColumn="0" w:firstRowLastColumn="0" w:lastRowFirstColumn="0" w:lastRowLastColumn="0"/>
+            </w:pPr>
+            <w:r>
+              <w:t>Oversampled</w:t>
+            </w:r>
+          </w:p>
+        </w:tc>
+      </w:tr>
+      <w:tr>
+        <w:trPr>
+          <w:cnfStyle w:val="000000100000" w:firstRow="0" w:lastRow="0" w:firstColumn="0" w:lastColumn="0" w:oddVBand="0" w:evenVBand="0" w:oddHBand="1" w:evenHBand="0" w:firstRowFirstColumn="0" w:firstRowLastColumn="0" w:lastRowFirstColumn="0" w:lastRowLastColumn="0"/>
+          <w:trHeight w:val="251"/>
+        </w:trPr>
+        <w:tc>
+          <w:tcPr>
+            <w:cnfStyle w:val="001000000000" w:firstRow="0" w:lastRow="0" w:firstColumn="1" w:lastColumn="0" w:oddVBand="0" w:evenVBand="0" w:oddHBand="0" w:evenHBand="0" w:firstRowFirstColumn="0" w:firstRowLastColumn="0" w:lastRowFirstColumn="0" w:lastRowLastColumn="0"/>
+            <w:tcW w:w="2347" w:type="dxa"/>
+            <w:vAlign w:val="center"/>
+          </w:tcPr>
+          <w:p>
+            <w:pPr>
+              <w:spacing w:line="276" w:lineRule="auto"/>
+              <w:jc w:val="left"/>
+              <w:rPr>
+                <w:b/>
+                <w:bCs/>
+              </w:rPr>
+            </w:pPr>
+            <w:r>
+              <w:rPr>
+                <w:b/>
+                <w:bCs/>
+              </w:rPr>
+              <w:t>Logistic Regression</w:t>
+            </w:r>
+          </w:p>
+        </w:tc>
+        <w:tc>
+          <w:tcPr>
+            <w:tcW w:w="1439" w:type="dxa"/>
+          </w:tcPr>
+          <w:p>
+            <w:pPr>
+              <w:spacing w:line="276" w:lineRule="auto"/>
+              <w:jc w:val="center"/>
+              <w:cnfStyle w:val="000000100000" w:firstRow="0" w:lastRow="0" w:firstColumn="0" w:lastColumn="0" w:oddVBand="0" w:evenVBand="0" w:oddHBand="1" w:evenHBand="0" w:firstRowFirstColumn="0" w:firstRowLastColumn="0" w:lastRowFirstColumn="0" w:lastRowLastColumn="0"/>
+            </w:pPr>
+            <w:r>
+              <w:t>45.241935</w:t>
+            </w:r>
+          </w:p>
+        </w:tc>
+        <w:tc>
+          <w:tcPr>
+            <w:tcW w:w="1808" w:type="dxa"/>
+          </w:tcPr>
+          <w:p>
+            <w:pPr>
+              <w:spacing w:line="276" w:lineRule="auto"/>
+              <w:jc w:val="center"/>
+              <w:cnfStyle w:val="000000100000" w:firstRow="0" w:lastRow="0" w:firstColumn="0" w:lastColumn="0" w:oddVBand="0" w:evenVBand="0" w:oddHBand="1" w:evenHBand="0" w:firstRowFirstColumn="0" w:firstRowLastColumn="0" w:lastRowFirstColumn="0" w:lastRowLastColumn="0"/>
+            </w:pPr>
+            <w:r>
+              <w:t>36.417778</w:t>
+            </w:r>
+          </w:p>
+        </w:tc>
+        <w:tc>
+          <w:tcPr>
+            <w:tcW w:w="1836" w:type="dxa"/>
+          </w:tcPr>
+          <w:p>
+            <w:pPr>
+              <w:spacing w:line="276" w:lineRule="auto"/>
+              <w:jc w:val="center"/>
+              <w:cnfStyle w:val="000000100000" w:firstRow="0" w:lastRow="0" w:firstColumn="0" w:lastColumn="0" w:oddVBand="0" w:evenVBand="0" w:oddHBand="1" w:evenHBand="0" w:firstRowFirstColumn="0" w:firstRowLastColumn="0" w:lastRowFirstColumn="0" w:lastRowLastColumn="0"/>
+            </w:pPr>
+            <w:r>
+              <w:t>42.47619</w:t>
+            </w:r>
+          </w:p>
+        </w:tc>
+        <w:tc>
+          <w:tcPr>
+            <w:tcW w:w="1802" w:type="dxa"/>
+          </w:tcPr>
+          <w:p>
+            <w:pPr>
+              <w:spacing w:line="276" w:lineRule="auto"/>
+              <w:jc w:val="center"/>
+              <w:cnfStyle w:val="000000100000" w:firstRow="0" w:lastRow="0" w:firstColumn="0" w:lastColumn="0" w:oddVBand="0" w:evenVBand="0" w:oddHBand="1" w:evenHBand="0" w:firstRowFirstColumn="0" w:firstRowLastColumn="0" w:lastRowFirstColumn="0" w:lastRowLastColumn="0"/>
+            </w:pPr>
+            <w:r>
+              <w:t>36.186667</w:t>
+            </w:r>
+          </w:p>
+        </w:tc>
+      </w:tr>
+      <w:tr>
+        <w:trPr>
+          <w:trHeight w:val="251"/>
+        </w:trPr>
+        <w:tc>
+          <w:tcPr>
+            <w:cnfStyle w:val="001000000000" w:firstRow="0" w:lastRow="0" w:firstColumn="1" w:lastColumn="0" w:oddVBand="0" w:evenVBand="0" w:oddHBand="0" w:evenHBand="0" w:firstRowFirstColumn="0" w:firstRowLastColumn="0" w:lastRowFirstColumn="0" w:lastRowLastColumn="0"/>
+            <w:tcW w:w="2347" w:type="dxa"/>
+            <w:vAlign w:val="center"/>
+          </w:tcPr>
+          <w:p>
+            <w:pPr>
+              <w:spacing w:line="276" w:lineRule="auto"/>
+              <w:jc w:val="left"/>
+              <w:rPr>
+                <w:b/>
+                <w:bCs/>
+              </w:rPr>
+            </w:pPr>
+            <w:r>
+              <w:rPr>
+                <w:b/>
+                <w:bCs/>
+              </w:rPr>
+              <w:t>Random Forest</w:t>
+            </w:r>
+          </w:p>
+        </w:tc>
+        <w:tc>
+          <w:tcPr>
+            <w:tcW w:w="1439" w:type="dxa"/>
+          </w:tcPr>
+          <w:p>
+            <w:pPr>
+              <w:spacing w:line="276" w:lineRule="auto"/>
+              <w:jc w:val="center"/>
+              <w:cnfStyle w:val="000000000000" w:firstRow="0" w:lastRow="0" w:firstColumn="0" w:lastColumn="0" w:oddVBand="0" w:evenVBand="0" w:oddHBand="0" w:evenHBand="0" w:firstRowFirstColumn="0" w:firstRowLastColumn="0" w:lastRowFirstColumn="0" w:lastRowLastColumn="0"/>
+            </w:pPr>
+            <w:r>
+              <w:rPr>
+                <w:color w:val="FF0000"/>
+              </w:rPr>
+              <w:t>149.390244</w:t>
+            </w:r>
+          </w:p>
+        </w:tc>
+        <w:tc>
+          <w:tcPr>
+            <w:tcW w:w="1808" w:type="dxa"/>
+          </w:tcPr>
+          <w:p>
+            <w:pPr>
+              <w:spacing w:line="276" w:lineRule="auto"/>
+              <w:jc w:val="center"/>
+              <w:cnfStyle w:val="000000000000" w:firstRow="0" w:lastRow="0" w:firstColumn="0" w:lastColumn="0" w:oddVBand="0" w:evenVBand="0" w:oddHBand="0" w:evenHBand="0" w:firstRowFirstColumn="0" w:firstRowLastColumn="0" w:lastRowFirstColumn="0" w:lastRowLastColumn="0"/>
+            </w:pPr>
+            <w:r>
+              <w:t>128.472222</w:t>
+            </w:r>
+          </w:p>
+        </w:tc>
+        <w:tc>
+          <w:tcPr>
+            <w:tcW w:w="1836" w:type="dxa"/>
+          </w:tcPr>
+          <w:p>
+            <w:pPr>
+              <w:spacing w:line="276" w:lineRule="auto"/>
+              <w:jc w:val="center"/>
+              <w:cnfStyle w:val="000000000000" w:firstRow="0" w:lastRow="0" w:firstColumn="0" w:lastColumn="0" w:oddVBand="0" w:evenVBand="0" w:oddHBand="0" w:evenHBand="0" w:firstRowFirstColumn="0" w:firstRowLastColumn="0" w:lastRowFirstColumn="0" w:lastRowLastColumn="0"/>
+            </w:pPr>
+            <w:r>
+              <w:t>124.586667</w:t>
+            </w:r>
+          </w:p>
+        </w:tc>
+        <w:tc>
+          <w:tcPr>
+            <w:tcW w:w="1802" w:type="dxa"/>
+          </w:tcPr>
+          <w:p>
+            <w:pPr>
+              <w:spacing w:line="276" w:lineRule="auto"/>
+              <w:jc w:val="center"/>
+              <w:cnfStyle w:val="000000000000" w:firstRow="0" w:lastRow="0" w:firstColumn="0" w:lastColumn="0" w:oddVBand="0" w:evenVBand="0" w:oddHBand="0" w:evenHBand="0" w:firstRowFirstColumn="0" w:firstRowLastColumn="0" w:lastRowFirstColumn="0" w:lastRowLastColumn="0"/>
+            </w:pPr>
+            <w:r>
+              <w:t>113.775</w:t>
+            </w:r>
+          </w:p>
+        </w:tc>
+      </w:tr>
+      <w:tr>
+        <w:trPr>
+          <w:cnfStyle w:val="000000100000" w:firstRow="0" w:lastRow="0" w:firstColumn="0" w:lastColumn="0" w:oddVBand="0" w:evenVBand="0" w:oddHBand="1" w:evenHBand="0" w:firstRowFirstColumn="0" w:firstRowLastColumn="0" w:lastRowFirstColumn="0" w:lastRowLastColumn="0"/>
+          <w:trHeight w:val="127"/>
+        </w:trPr>
+        <w:tc>
+          <w:tcPr>
+            <w:cnfStyle w:val="001000000000" w:firstRow="0" w:lastRow="0" w:firstColumn="1" w:lastColumn="0" w:oddVBand="0" w:evenVBand="0" w:oddHBand="0" w:evenHBand="0" w:firstRowFirstColumn="0" w:firstRowLastColumn="0" w:lastRowFirstColumn="0" w:lastRowLastColumn="0"/>
+            <w:tcW w:w="2347" w:type="dxa"/>
+            <w:vAlign w:val="center"/>
+          </w:tcPr>
+          <w:p>
+            <w:pPr>
+              <w:spacing w:line="276" w:lineRule="auto"/>
+              <w:jc w:val="left"/>
+              <w:rPr>
+                <w:b/>
+                <w:bCs/>
+              </w:rPr>
+            </w:pPr>
+            <w:r>
+              <w:rPr>
+                <w:b/>
+                <w:bCs/>
+              </w:rPr>
+              <w:t>Boosting</w:t>
+            </w:r>
+          </w:p>
+        </w:tc>
+        <w:tc>
+          <w:tcPr>
+            <w:tcW w:w="1439" w:type="dxa"/>
+          </w:tcPr>
+          <w:p>
+            <w:pPr>
+              <w:spacing w:line="276" w:lineRule="auto"/>
+              <w:jc w:val="center"/>
+              <w:cnfStyle w:val="000000100000" w:firstRow="0" w:lastRow="0" w:firstColumn="0" w:lastColumn="0" w:oddVBand="0" w:evenVBand="0" w:oddHBand="1" w:evenHBand="0" w:firstRowFirstColumn="0" w:firstRowLastColumn="0" w:lastRowFirstColumn="0" w:lastRowLastColumn="0"/>
+            </w:pPr>
+            <w:r>
+              <w:t>36.698413</w:t>
+            </w:r>
+          </w:p>
+        </w:tc>
+        <w:tc>
+          <w:tcPr>
+            <w:tcW w:w="1808" w:type="dxa"/>
+          </w:tcPr>
+          <w:p>
+            <w:pPr>
+              <w:spacing w:line="276" w:lineRule="auto"/>
+              <w:jc w:val="center"/>
+              <w:cnfStyle w:val="000000100000" w:firstRow="0" w:lastRow="0" w:firstColumn="0" w:lastColumn="0" w:oddVBand="0" w:evenVBand="0" w:oddHBand="1" w:evenHBand="0" w:firstRowFirstColumn="0" w:firstRowLastColumn="0" w:lastRowFirstColumn="0" w:lastRowLastColumn="0"/>
+            </w:pPr>
+            <w:r>
+              <w:t>22.511905</w:t>
+            </w:r>
+          </w:p>
+        </w:tc>
+        <w:tc>
+          <w:tcPr>
+            <w:tcW w:w="1836" w:type="dxa"/>
+          </w:tcPr>
+          <w:p>
+            <w:pPr>
+              <w:spacing w:line="276" w:lineRule="auto"/>
+              <w:jc w:val="center"/>
+              <w:cnfStyle w:val="000000100000" w:firstRow="0" w:lastRow="0" w:firstColumn="0" w:lastColumn="0" w:oddVBand="0" w:evenVBand="0" w:oddHBand="1" w:evenHBand="0" w:firstRowFirstColumn="0" w:firstRowLastColumn="0" w:lastRowFirstColumn="0" w:lastRowLastColumn="0"/>
+            </w:pPr>
+            <w:r>
+              <w:t>31.952381</w:t>
+            </w:r>
+          </w:p>
+        </w:tc>
+        <w:tc>
+          <w:tcPr>
+            <w:tcW w:w="1802" w:type="dxa"/>
+          </w:tcPr>
+          <w:p>
+            <w:pPr>
+              <w:spacing w:line="276" w:lineRule="auto"/>
+              <w:jc w:val="center"/>
+              <w:cnfStyle w:val="000000100000" w:firstRow="0" w:lastRow="0" w:firstColumn="0" w:lastColumn="0" w:oddVBand="0" w:evenVBand="0" w:oddHBand="1" w:evenHBand="0" w:firstRowFirstColumn="0" w:firstRowLastColumn="0" w:lastRowFirstColumn="0" w:lastRowLastColumn="0"/>
+            </w:pPr>
+            <w:r>
+              <w:t>28.952381</w:t>
+            </w:r>
+          </w:p>
+        </w:tc>
+      </w:tr>
+      <w:tr>
+        <w:trPr>
+          <w:trHeight w:val="127"/>
+        </w:trPr>
+        <w:tc>
+          <w:tcPr>
+            <w:cnfStyle w:val="001000000000" w:firstRow="0" w:lastRow="0" w:firstColumn="1" w:lastColumn="0" w:oddVBand="0" w:evenVBand="0" w:oddHBand="0" w:evenHBand="0" w:firstRowFirstColumn="0" w:firstRowLastColumn="0" w:lastRowFirstColumn="0" w:lastRowLastColumn="0"/>
+            <w:tcW w:w="2347" w:type="dxa"/>
+            <w:vAlign w:val="center"/>
+          </w:tcPr>
+          <w:p>
+            <w:pPr>
+              <w:spacing w:line="276" w:lineRule="auto"/>
+              <w:jc w:val="left"/>
+              <w:rPr>
+                <w:b/>
+                <w:bCs/>
+              </w:rPr>
+            </w:pPr>
+            <w:r>
+              <w:rPr>
+                <w:b/>
+                <w:bCs/>
+              </w:rPr>
+              <w:t>SVM</w:t>
+            </w:r>
+          </w:p>
+        </w:tc>
+        <w:tc>
+          <w:tcPr>
+            <w:tcW w:w="1439" w:type="dxa"/>
+          </w:tcPr>
+          <w:p>
+            <w:pPr>
+              <w:spacing w:line="276" w:lineRule="auto"/>
+              <w:jc w:val="center"/>
+              <w:cnfStyle w:val="000000000000" w:firstRow="0" w:lastRow="0" w:firstColumn="0" w:lastColumn="0" w:oddVBand="0" w:evenVBand="0" w:oddHBand="0" w:evenHBand="0" w:firstRowFirstColumn="0" w:firstRowLastColumn="0" w:lastRowFirstColumn="0" w:lastRowLastColumn="0"/>
+            </w:pPr>
+            <w:r>
+              <w:t>101.454545</w:t>
+            </w:r>
+          </w:p>
+        </w:tc>
+        <w:tc>
+          <w:tcPr>
+            <w:tcW w:w="1808" w:type="dxa"/>
+          </w:tcPr>
+          <w:p>
+            <w:pPr>
+              <w:spacing w:line="276" w:lineRule="auto"/>
+              <w:jc w:val="center"/>
+              <w:cnfStyle w:val="000000000000" w:firstRow="0" w:lastRow="0" w:firstColumn="0" w:lastColumn="0" w:oddVBand="0" w:evenVBand="0" w:oddHBand="0" w:evenHBand="0" w:firstRowFirstColumn="0" w:firstRowLastColumn="0" w:lastRowFirstColumn="0" w:lastRowLastColumn="0"/>
+            </w:pPr>
+            <w:r>
+              <w:t>96.0</w:t>
+            </w:r>
+          </w:p>
+        </w:tc>
+        <w:tc>
+          <w:tcPr>
+            <w:tcW w:w="1836" w:type="dxa"/>
+          </w:tcPr>
+          <w:p>
+            <w:pPr>
+              <w:spacing w:line="276" w:lineRule="auto"/>
+              <w:jc w:val="center"/>
+              <w:cnfStyle w:val="000000000000" w:firstRow="0" w:lastRow="0" w:firstColumn="0" w:lastColumn="0" w:oddVBand="0" w:evenVBand="0" w:oddHBand="0" w:evenHBand="0" w:firstRowFirstColumn="0" w:firstRowLastColumn="0" w:lastRowFirstColumn="0" w:lastRowLastColumn="0"/>
+            </w:pPr>
+            <w:r>
+              <w:t>60.330827</w:t>
+            </w:r>
+          </w:p>
+        </w:tc>
+        <w:tc>
+          <w:tcPr>
+            <w:tcW w:w="1802" w:type="dxa"/>
+          </w:tcPr>
+          <w:p>
+            <w:pPr>
+              <w:spacing w:line="276" w:lineRule="auto"/>
+              <w:jc w:val="center"/>
+              <w:cnfStyle w:val="000000000000" w:firstRow="0" w:lastRow="0" w:firstColumn="0" w:lastColumn="0" w:oddVBand="0" w:evenVBand="0" w:oddHBand="0" w:evenHBand="0" w:firstRowFirstColumn="0" w:firstRowLastColumn="0" w:lastRowFirstColumn="0" w:lastRowLastColumn="0"/>
+            </w:pPr>
+            <w:r>
+              <w:t>33.066667</w:t>
+            </w:r>
+          </w:p>
+        </w:tc>
+      </w:tr>
+    </w:tbl>
+    <w:p>
+      <w:pPr>
+        <w:spacing w:before="240"/>
+        <w:jc w:val="both"/>
+      </w:pPr>
+      <w:r>
+        <w:t xml:space="preserve">According to DOR, the best model would be a </w:t>
+      </w:r>
+      <w:r>
+        <w:rPr>
+          <w:i/>
+          <w:iCs/>
+        </w:rPr>
+        <w:t>Regular (without weighting or under-/oversampling) Random Forest</w:t>
+      </w:r>
+      <w:r>
+        <w:t>, for which the metrics are as follow:</w:t>
+      </w:r>
+    </w:p>
+    <w:p>
+      <w:pPr>
+        <w:pStyle w:val="ListParagraph"/>
+        <w:numPr>
+          <w:ilvl w:val="0"/>
+          <w:numId w:val="9"/>
+        </w:numPr>
+        <w:spacing w:before="240"/>
+        <w:jc w:val="both"/>
+      </w:pPr>
+      <w:r>
+        <w:rPr>
+          <w:b/>
+          <w:bCs/>
+        </w:rPr>
+        <w:t>Accuracy:</w:t>
+      </w:r>
+      <w:r>
+        <w:t xml:space="preserve"> 0.8</w:t>
+      </w:r>
+      <w:r>
+        <w:t>9,</w:t>
+      </w:r>
+    </w:p>
+    <w:p>
+      <w:pPr>
+        <w:pStyle w:val="ListParagraph"/>
+        <w:numPr>
+          <w:ilvl w:val="0"/>
+          <w:numId w:val="9"/>
+        </w:numPr>
+        <w:spacing w:before="240"/>
+        <w:jc w:val="both"/>
+      </w:pPr>
+      <w:r>
+        <w:rPr>
+          <w:b/>
+          <w:bCs/>
+        </w:rPr>
+        <w:t>Sensitivity:</w:t>
+      </w:r>
+      <w:r>
+        <w:t xml:space="preserve"> 0.91</w:t>
+      </w:r>
+      <w:r>
+        <w:t>,</w:t>
+      </w:r>
+    </w:p>
+    <w:p>
+      <w:pPr>
+        <w:pStyle w:val="ListParagraph"/>
+        <w:numPr>
+          <w:ilvl w:val="0"/>
+          <w:numId w:val="9"/>
+        </w:numPr>
+        <w:spacing w:before="240"/>
+        <w:jc w:val="both"/>
+      </w:pPr>
+      <w:r>
+        <w:rPr>
+          <w:b/>
+          <w:bCs/>
+        </w:rPr>
+        <w:t>Specificity:</w:t>
+      </w:r>
+      <w:r>
+        <w:t xml:space="preserve"> 0.8</w:t>
+      </w:r>
+      <w:r>
+        <w:t>9,</w:t>
+      </w:r>
+    </w:p>
+    <w:p>
+      <w:pPr>
+        <w:pStyle w:val="ListParagraph"/>
+        <w:numPr>
+          <w:ilvl w:val="0"/>
+          <w:numId w:val="9"/>
+        </w:numPr>
+        <w:spacing w:before="240"/>
+        <w:jc w:val="both"/>
+      </w:pPr>
+      <w:r>
+        <w:rPr>
+          <w:b/>
+          <w:bCs/>
+        </w:rPr>
+        <w:t>Precision:</w:t>
+      </w:r>
+      <w:r>
+        <w:t xml:space="preserve"> 0.6</w:t>
+      </w:r>
+      <w:r>
+        <w:t>9.</w:t>
+      </w:r>
+    </w:p>
+    <w:p>
+      <w:pPr>
+        <w:spacing w:before="240"/>
+        <w:jc w:val="both"/>
+      </w:pPr>
+      <w:r>
+        <w:t>Compared to</w:t>
+      </w:r>
+      <w:r>
+        <w:t xml:space="preserve">, for example, </w:t>
+      </w:r>
+      <w:r>
+        <w:t xml:space="preserve">Logistic Regression, Random Forest has no easily interpretable parameters, and thus various tools need to be employed to understand the model’s </w:t>
+      </w:r>
+      <w:r>
+        <w:t>results</w:t>
+      </w:r>
+      <w:r>
+        <w:t xml:space="preserve">. Firstly, </w:t>
+      </w:r>
+      <w:r>
+        <w:t xml:space="preserve">an </w:t>
+      </w:r>
+      <w:r>
+        <w:rPr>
+          <w:i/>
+          <w:iCs/>
+        </w:rPr>
+        <w:t>MDI (Mean Decrease in Impurity – Figure 2)</w:t>
+      </w:r>
+      <w:r>
+        <w:t xml:space="preserve"> method has been </w:t>
+      </w:r>
+      <w:r>
+        <w:lastRenderedPageBreak/>
+        <w:t xml:space="preserve">applied, where y-axis shows the mean decrease in impurity, which indicates how much each feature contributes to reducing impurity (or increasing homogeneity) during model training. Here, </w:t>
+      </w:r>
+      <w:proofErr w:type="spellStart"/>
+      <w:r>
+        <w:rPr>
+          <w:i/>
+          <w:iCs/>
+        </w:rPr>
+        <w:t>ST_Slope</w:t>
+      </w:r>
+      <w:proofErr w:type="spellEnd"/>
+      <w:r>
+        <w:t xml:space="preserve"> seems to contribute most to decreasing impurity, however, t</w:t>
+      </w:r>
+      <w:r>
+        <w:t>he larger bar and wider confidence interval suggest variability in the importance of this feature across different trees.</w:t>
+      </w:r>
+      <w:r>
+        <w:t xml:space="preserve"> Values below zero suggest adding heterogeneity, or simply, noise rather than </w:t>
+      </w:r>
+      <w:r>
+        <w:rPr>
+          <w:noProof/>
+        </w:rPr>
+        <mc:AlternateContent>
+          <mc:Choice Requires="wps">
+            <w:drawing>
+              <wp:anchor distT="0" distB="0" distL="114300" distR="114300" simplePos="0" relativeHeight="251664384" behindDoc="0" locked="0" layoutInCell="1" allowOverlap="1" wp14:anchorId="466C1D4C" wp14:editId="45C1A4A5">
+                <wp:simplePos x="0" y="0"/>
+                <wp:positionH relativeFrom="column">
+                  <wp:posOffset>1221105</wp:posOffset>
+                </wp:positionH>
+                <wp:positionV relativeFrom="paragraph">
+                  <wp:posOffset>3856355</wp:posOffset>
+                </wp:positionV>
+                <wp:extent cx="3410585" cy="635"/>
+                <wp:effectExtent l="0" t="0" r="0" b="0"/>
+                <wp:wrapTopAndBottom/>
+                <wp:docPr id="1258380145" name="Text Box 1"/>
+                <wp:cNvGraphicFramePr/>
+                <a:graphic xmlns:a="http://schemas.openxmlformats.org/drawingml/2006/main">
+                  <a:graphicData uri="http://schemas.microsoft.com/office/word/2010/wordprocessingShape">
+                    <wps:wsp>
+                      <wps:cNvSpPr txBox="1"/>
+                      <wps:spPr>
+                        <a:xfrm>
+                          <a:off x="0" y="0"/>
+                          <a:ext cx="3410585" cy="635"/>
+                        </a:xfrm>
+                        <a:prstGeom prst="rect">
+                          <a:avLst/>
+                        </a:prstGeom>
+                        <a:solidFill>
+                          <a:prstClr val="white"/>
+                        </a:solidFill>
+                        <a:ln>
+                          <a:noFill/>
+                        </a:ln>
+                      </wps:spPr>
+                      <wps:txbx>
+                        <w:txbxContent>
+                          <w:p>
+                            <w:pPr>
+                              <w:pStyle w:val="Caption"/>
+                              <w:jc w:val="center"/>
+                            </w:pPr>
+                            <w:r>
+                              <w:t xml:space="preserve">Figure </w:t>
+                            </w:r>
+                            <w:fldSimple w:instr=" SEQ Figure \* ARABIC ">
+                              <w:r>
+                                <w:rPr>
+                                  <w:noProof/>
+                                </w:rPr>
+                                <w:t>2</w:t>
+                              </w:r>
+                            </w:fldSimple>
+                            <w:r>
+                              <w:t xml:space="preserve"> MDI plot for Regular Random Forest</w:t>
+                            </w:r>
+                          </w:p>
+                        </w:txbxContent>
+                      </wps:txbx>
+                      <wps:bodyPr rot="0" spcFirstLastPara="0" vertOverflow="overflow" horzOverflow="overflow" vert="horz" wrap="square" lIns="0" tIns="0" rIns="0" bIns="0" numCol="1" spcCol="0" rtlCol="0" fromWordArt="0" anchor="t" anchorCtr="0" forceAA="0" compatLnSpc="1">
+                        <a:prstTxWarp prst="textNoShape">
+                          <a:avLst/>
+                        </a:prstTxWarp>
+                        <a:spAutoFit/>
+                      </wps:bodyPr>
+                    </wps:wsp>
+                  </a:graphicData>
+                </a:graphic>
+              </wp:anchor>
+            </w:drawing>
+          </mc:Choice>
+          <mc:Fallback>
+            <w:pict>
+              <v:shape w14:anchorId="466C1D4C" id="_x0000_s1027" type="#_x0000_t202" style="position:absolute;left:0;text-align:left;margin-left:96.15pt;margin-top:303.65pt;width:268.55pt;height:.05pt;z-index:251664384;visibility:visible;mso-wrap-style:square;mso-wrap-distance-left:9pt;mso-wrap-distance-top:0;mso-wrap-distance-right:9pt;mso-wrap-distance-bottom:0;mso-position-horizontal:absolute;mso-position-horizontal-relative:text;mso-position-vertical:absolute;mso-position-vertical-relative:text;v-text-anchor:top" o:gfxdata="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" stroked="f">
+                <v:textbox style="mso-fit-shape-to-text:t" inset="0,0,0,0">
+                  <w:txbxContent>
+                    <w:p>
+                      <w:pPr>
+                        <w:pStyle w:val="Caption"/>
+                        <w:jc w:val="center"/>
+                      </w:pPr>
+                      <w:r>
+                        <w:t xml:space="preserve">Figure </w:t>
+                      </w:r>
+                      <w:fldSimple w:instr=" SEQ Figure \* ARABIC ">
+                        <w:r>
+                          <w:rPr>
+                            <w:noProof/>
+                          </w:rPr>
+                          <w:t>2</w:t>
+                        </w:r>
+                      </w:fldSimple>
+                      <w:r>
+                        <w:t xml:space="preserve"> MDI plot for Regular Random Forest</w:t>
+                      </w:r>
+                    </w:p>
+                  </w:txbxContent>
+                </v:textbox>
+                <w10:wrap type="topAndBottom"/>
+              </v:shape>
+            </w:pict>
+          </mc:Fallback>
+        </mc:AlternateContent>
+      </w:r>
+      <w:r>
+        <w:drawing>
+          <wp:anchor distT="0" distB="0" distL="114300" distR="114300" simplePos="0" relativeHeight="251662336" behindDoc="0" locked="0" layoutInCell="1" allowOverlap="1" wp14:anchorId="48CAEE8D" wp14:editId="449E2F8A">
+            <wp:simplePos x="0" y="0"/>
+            <wp:positionH relativeFrom="column">
+              <wp:posOffset>1221105</wp:posOffset>
+            </wp:positionH>
+            <wp:positionV relativeFrom="paragraph">
+              <wp:posOffset>1341755</wp:posOffset>
+            </wp:positionV>
+            <wp:extent cx="3410585" cy="2514600"/>
+            <wp:effectExtent l="0" t="0" r="0" b="0"/>
+            <wp:wrapTopAndBottom/>
+            <wp:docPr id="1369509456" name="Picture 1" descr="A graph with blue and black lines&#10;&#10;Description automatically generated"/>
+            <wp:cNvGraphicFramePr>
+              <a:graphicFrameLocks xmlns:a="http://schemas.openxmlformats.org/drawingml/2006/main" noChangeAspect="1"/>
+            </wp:cNvGraphicFramePr>
+            <a:graphic xmlns:a="http://schemas.openxmlformats.org/drawingml/2006/main">
+              <a:graphicData uri="http://schemas.openxmlformats.org/drawingml/2006/picture">
+                <pic:pic xmlns:pic="http://schemas.openxmlformats.org/drawingml/2006/picture">
+                  <pic:nvPicPr>
+                    <pic:cNvPr id="1369509456" name="Picture 1" descr="A graph with blue and black lines&#10;&#10;Description automatically generated"/>
+                    <pic:cNvPicPr/>
+                  </pic:nvPicPr>
+                  <pic:blipFill rotWithShape="1">
+                    <a:blip r:embed="rId13" cstate="print">
+                      <a:extLst>
+                        <a:ext uri="{28A0092B-C50C-407E-A947-70E740481C1C}">
+                          <a14:useLocalDpi xmlns:a14="http://schemas.microsoft.com/office/drawing/2010/main" val="0"/>
+                        </a:ext>
+                      </a:extLst>
+                    </a:blip>
+                    <a:srcRect t="1182"/>
+                    <a:stretch/>
+                  </pic:blipFill>
+                  <pic:spPr bwMode="auto">
+                    <a:xfrm>
+                      <a:off x="0" y="0"/>
+                      <a:ext cx="3410585" cy="2514600"/>
+                    </a:xfrm>
+                    <a:prstGeom prst="rect">
+                      <a:avLst/>
+                    </a:prstGeom>
+                    <a:ln>
+                      <a:noFill/>
+                    </a:ln>
+                    <a:extLst>
+                      <a:ext uri="{53640926-AAD7-44D8-BBD7-CCE9431645EC}">
+                        <a14:shadowObscured xmlns:a14="http://schemas.microsoft.com/office/drawing/2010/main"/>
+                      </a:ext>
+                    </a:extLst>
+                  </pic:spPr>
+                </pic:pic>
+              </a:graphicData>
+            </a:graphic>
+          </wp:anchor>
+        </w:drawing>
+      </w:r>
+      <w:r>
+        <w:t>predictive power.</w:t>
+      </w:r>
+    </w:p>
+    <w:p>
+      <w:r>
+        <w:br w:type="page"/>
+      </w:r>
+    </w:p>
+    <w:p>
+      <w:pPr>
+        <w:spacing w:before="240"/>
+        <w:jc w:val="both"/>
+        <w:sectPr>
+          <w:headerReference w:type="default" r:id="rId14"/>
+          <w:pgSz w:w="11906" w:h="16838"/>
+          <w:pgMar w:top="1417" w:right="1417" w:bottom="1417" w:left="1417" w:header="708" w:footer="708" w:gutter="0"/>
+          <w:cols w:space="708"/>
+          <w:docGrid w:linePitch="360"/>
+        </w:sectPr>
+      </w:pPr>
+    </w:p>
+    <w:p>
+      <w:pPr>
+        <w:spacing w:before="240"/>
+        <w:jc w:val="both"/>
+        <w:sectPr>
+          <w:pgSz w:w="16838" w:h="11906" w:orient="landscape"/>
+          <w:pgMar w:top="1418" w:right="1418" w:bottom="1418" w:left="1418" w:header="709" w:footer="709" w:gutter="0"/>
+          <w:cols w:space="708"/>
+          <w:docGrid w:linePitch="360"/>
+        </w:sectPr>
+      </w:pPr>
+      <w:r>
+        <w:rPr>
+          <w:noProof/>
+        </w:rPr>
+        <w:lastRenderedPageBreak/>
+        <mc:AlternateContent>
+          <mc:Choice Requires="wps">
+            <w:drawing>
+              <wp:anchor distT="0" distB="0" distL="114300" distR="114300" simplePos="0" relativeHeight="251668480" behindDoc="0" locked="0" layoutInCell="1" allowOverlap="1" wp14:anchorId="44F2CF07" wp14:editId="4EB4837A">
+                <wp:simplePos x="0" y="0"/>
+                <wp:positionH relativeFrom="column">
+                  <wp:posOffset>39370</wp:posOffset>
+                </wp:positionH>
+                <wp:positionV relativeFrom="paragraph">
+                  <wp:posOffset>5489575</wp:posOffset>
+                </wp:positionV>
+                <wp:extent cx="4229100" cy="635"/>
+                <wp:effectExtent l="0" t="0" r="0" b="0"/>
+                <wp:wrapTopAndBottom/>
+                <wp:docPr id="1372487900" name="Text Box 1"/>
+                <wp:cNvGraphicFramePr/>
+                <a:graphic xmlns:a="http://schemas.openxmlformats.org/drawingml/2006/main">
+                  <a:graphicData uri="http://schemas.microsoft.com/office/word/2010/wordprocessingShape">
+                    <wps:wsp>
+                      <wps:cNvSpPr txBox="1"/>
+                      <wps:spPr>
+                        <a:xfrm>
+                          <a:off x="0" y="0"/>
+                          <a:ext cx="4229100" cy="635"/>
+                        </a:xfrm>
+                        <a:prstGeom prst="rect">
+                          <a:avLst/>
+                        </a:prstGeom>
+                        <a:solidFill>
+                          <a:prstClr val="white"/>
+                        </a:solidFill>
+                        <a:ln>
+                          <a:noFill/>
+                        </a:ln>
+                      </wps:spPr>
+                      <wps:txbx>
+                        <w:txbxContent>
+                          <w:p>
+                            <w:pPr>
+                              <w:pStyle w:val="Caption"/>
+                              <w:jc w:val="center"/>
+                              <w:rPr>
+                                <w:noProof/>
+                              </w:rPr>
+                            </w:pPr>
+                            <w:r>
+                              <w:t xml:space="preserve">Figure </w:t>
+                            </w:r>
+                            <w:fldSimple w:instr=" SEQ Figure \* ARABIC ">
+                              <w:r>
+                                <w:rPr>
+                                  <w:noProof/>
+                                </w:rPr>
+                                <w:t>3</w:t>
+                              </w:r>
+                            </w:fldSimple>
+                            <w:r>
+                              <w:t xml:space="preserve"> CP Profiles for continuous variables</w:t>
+                            </w:r>
+                          </w:p>
+                        </w:txbxContent>
+                      </wps:txbx>
+                      <wps:bodyPr rot="0" spcFirstLastPara="0" vertOverflow="overflow" horzOverflow="overflow" vert="horz" wrap="square" lIns="0" tIns="0" rIns="0" bIns="0" numCol="1" spcCol="0" rtlCol="0" fromWordArt="0" anchor="t" anchorCtr="0" forceAA="0" compatLnSpc="1">
+                        <a:prstTxWarp prst="textNoShape">
+                          <a:avLst/>
+                        </a:prstTxWarp>
+                        <a:spAutoFit/>
+                      </wps:bodyPr>
+                    </wps:wsp>
+                  </a:graphicData>
+                </a:graphic>
+              </wp:anchor>
+            </w:drawing>
+          </mc:Choice>
+          <mc:Fallback>
+            <w:pict>
+              <v:shape w14:anchorId="44F2CF07" id="_x0000_s1028" type="#_x0000_t202" style="position:absolute;left:0;text-align:left;margin-left:3.1pt;margin-top:432.25pt;width:333pt;height:.05pt;z-index:251668480;visibility:visible;mso-wrap-style:square;mso-wrap-distance-left:9pt;mso-wrap-distance-top:0;mso-wrap-distance-right:9pt;mso-wrap-distance-bottom:0;mso-position-horizontal:absolute;mso-position-horizontal-relative:text;mso-position-vertical:absolute;mso-position-vertical-relative:text;v-text-anchor:top" o:gfxdata="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" stroked="f">
+                <v:textbox style="mso-fit-shape-to-text:t" inset="0,0,0,0">
+                  <w:txbxContent>
+                    <w:p>
+                      <w:pPr>
+                        <w:pStyle w:val="Caption"/>
+                        <w:jc w:val="center"/>
+                        <w:rPr>
+                          <w:noProof/>
+                        </w:rPr>
+                      </w:pPr>
+                      <w:r>
+                        <w:t xml:space="preserve">Figure </w:t>
+                      </w:r>
+                      <w:fldSimple w:instr=" SEQ Figure \* ARABIC ">
+                        <w:r>
+                          <w:rPr>
+                            <w:noProof/>
+                          </w:rPr>
+                          <w:t>3</w:t>
+                        </w:r>
+                      </w:fldSimple>
+                      <w:r>
+                        <w:t xml:space="preserve"> CP Profiles for continuous variables</w:t>
+                      </w:r>
+                    </w:p>
+                  </w:txbxContent>
+                </v:textbox>
+                <w10:wrap type="topAndBottom"/>
+              </v:shape>
+            </w:pict>
+          </mc:Fallback>
+        </mc:AlternateContent>
+      </w:r>
+      <w:r>
+        <w:rPr>
+          <w:noProof/>
+        </w:rPr>
+        <mc:AlternateContent>
+          <mc:Choice Requires="wps">
+            <w:drawing>
+              <wp:anchor distT="0" distB="0" distL="114300" distR="114300" simplePos="0" relativeHeight="251670528" behindDoc="0" locked="0" layoutInCell="1" allowOverlap="1" wp14:anchorId="5314DA98" wp14:editId="01C6263D">
+                <wp:simplePos x="0" y="0"/>
+                <wp:positionH relativeFrom="column">
+                  <wp:posOffset>4681220</wp:posOffset>
+                </wp:positionH>
+                <wp:positionV relativeFrom="paragraph">
+                  <wp:posOffset>5489575</wp:posOffset>
+                </wp:positionV>
+                <wp:extent cx="4204335" cy="635"/>
+                <wp:effectExtent l="0" t="0" r="0" b="0"/>
+                <wp:wrapTopAndBottom/>
+                <wp:docPr id="1927126270" name="Text Box 1"/>
+                <wp:cNvGraphicFramePr/>
+                <a:graphic xmlns:a="http://schemas.openxmlformats.org/drawingml/2006/main">
+                  <a:graphicData uri="http://schemas.microsoft.com/office/word/2010/wordprocessingShape">
+                    <wps:wsp>
+                      <wps:cNvSpPr txBox="1"/>
+                      <wps:spPr>
+                        <a:xfrm>
+                          <a:off x="0" y="0"/>
+                          <a:ext cx="4204335" cy="635"/>
+                        </a:xfrm>
+                        <a:prstGeom prst="rect">
+                          <a:avLst/>
+                        </a:prstGeom>
+                        <a:solidFill>
+                          <a:prstClr val="white"/>
+                        </a:solidFill>
+                        <a:ln>
+                          <a:noFill/>
+                        </a:ln>
+                      </wps:spPr>
+                      <wps:txbx>
+                        <w:txbxContent>
+                          <w:p>
+                            <w:pPr>
+                              <w:pStyle w:val="Caption"/>
+                              <w:jc w:val="center"/>
+                              <w:rPr>
+                                <w:noProof/>
+                              </w:rPr>
+                            </w:pPr>
+                            <w:r>
+                              <w:t xml:space="preserve">Figure </w:t>
+                            </w:r>
+                            <w:fldSimple w:instr=" SEQ Figure \* ARABIC ">
+                              <w:r>
+                                <w:rPr>
+                                  <w:noProof/>
+                                </w:rPr>
+                                <w:t>4</w:t>
+                              </w:r>
+                            </w:fldSimple>
+                            <w:r>
+                              <w:t xml:space="preserve"> CP Profiles for categorical variables</w:t>
+                            </w:r>
+                          </w:p>
+                        </w:txbxContent>
+                      </wps:txbx>
+                      <wps:bodyPr rot="0" spcFirstLastPara="0" vertOverflow="overflow" horzOverflow="overflow" vert="horz" wrap="square" lIns="0" tIns="0" rIns="0" bIns="0" numCol="1" spcCol="0" rtlCol="0" fromWordArt="0" anchor="t" anchorCtr="0" forceAA="0" compatLnSpc="1">
+                        <a:prstTxWarp prst="textNoShape">
+                          <a:avLst/>
+                        </a:prstTxWarp>
+                        <a:spAutoFit/>
+                      </wps:bodyPr>
+                    </wps:wsp>
+                  </a:graphicData>
+                </a:graphic>
+              </wp:anchor>
+            </w:drawing>
+          </mc:Choice>
+          <mc:Fallback>
+            <w:pict>
+              <v:shape w14:anchorId="5314DA98" id="_x0000_s1029" type="#_x0000_t202" style="position:absolute;left:0;text-align:left;margin-left:368.6pt;margin-top:432.25pt;width:331.05pt;height:.05pt;z-index:251670528;visibility:visible;mso-wrap-style:square;mso-wrap-distance-left:9pt;mso-wrap-distance-top:0;mso-wrap-distance-right:9pt;mso-wrap-distance-bottom:0;mso-position-horizontal:absolute;mso-position-horizontal-relative:text;mso-position-vertical:absolute;mso-position-vertical-relative:text;v-text-anchor:top" o:gfxdata="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" stroked="f">
+                <v:textbox style="mso-fit-shape-to-text:t" inset="0,0,0,0">
+                  <w:txbxContent>
+                    <w:p>
+                      <w:pPr>
+                        <w:pStyle w:val="Caption"/>
+                        <w:jc w:val="center"/>
+                        <w:rPr>
+                          <w:noProof/>
+                        </w:rPr>
+                      </w:pPr>
+                      <w:r>
+                        <w:t xml:space="preserve">Figure </w:t>
+                      </w:r>
+                      <w:fldSimple w:instr=" SEQ Figure \* ARABIC ">
+                        <w:r>
+                          <w:rPr>
+                            <w:noProof/>
+                          </w:rPr>
+                          <w:t>4</w:t>
+                        </w:r>
+                      </w:fldSimple>
+                      <w:r>
+                        <w:t xml:space="preserve"> CP Profiles for categorical variables</w:t>
+                      </w:r>
+                    </w:p>
+                  </w:txbxContent>
+                </v:textbox>
+                <w10:wrap type="topAndBottom"/>
+              </v:shape>
+            </w:pict>
+          </mc:Fallback>
+        </mc:AlternateContent>
+      </w:r>
+      <w:r>
+        <w:rPr>
+          <w:noProof/>
+        </w:rPr>
+        <w:drawing>
+          <wp:anchor distT="0" distB="0" distL="114300" distR="114300" simplePos="0" relativeHeight="251666432" behindDoc="0" locked="0" layoutInCell="1" allowOverlap="1" wp14:anchorId="362331FB" wp14:editId="0197B5FD">
+            <wp:simplePos x="0" y="0"/>
+            <wp:positionH relativeFrom="column">
+              <wp:posOffset>4611370</wp:posOffset>
+            </wp:positionH>
+            <wp:positionV relativeFrom="paragraph">
+              <wp:posOffset>963295</wp:posOffset>
+            </wp:positionV>
+            <wp:extent cx="4204335" cy="4538345"/>
+            <wp:effectExtent l="0" t="0" r="5715" b="0"/>
+            <wp:wrapTopAndBottom/>
+            <wp:docPr id="668633713" name="Picture 3"/>
+            <wp:cNvGraphicFramePr>
+              <a:graphicFrameLocks xmlns:a="http://schemas.openxmlformats.org/drawingml/2006/main" noChangeAspect="1"/>
+            </wp:cNvGraphicFramePr>
+            <a:graphic xmlns:a="http://schemas.openxmlformats.org/drawingml/2006/main">
+              <a:graphicData uri="http://schemas.openxmlformats.org/drawingml/2006/picture">
+                <pic:pic xmlns:pic="http://schemas.openxmlformats.org/drawingml/2006/picture">
+                  <pic:nvPicPr>
+                    <pic:cNvPr id="0" name="Picture 2"/>
+                    <pic:cNvPicPr>
+                      <a:picLocks noChangeAspect="1" noChangeArrowheads="1"/>
+                    </pic:cNvPicPr>
+                  </pic:nvPicPr>
+                  <pic:blipFill>
+                    <a:blip r:embed="rId15" cstate="print">
+                      <a:extLst>
+                        <a:ext uri="{28A0092B-C50C-407E-A947-70E740481C1C}">
+                          <a14:useLocalDpi xmlns:a14="http://schemas.microsoft.com/office/drawing/2010/main" val="0"/>
+                        </a:ext>
+                      </a:extLst>
+                    </a:blip>
+                    <a:srcRect/>
+                    <a:stretch>
+                      <a:fillRect/>
+                    </a:stretch>
+                  </pic:blipFill>
+                  <pic:spPr bwMode="auto">
+                    <a:xfrm>
+                      <a:off x="0" y="0"/>
+                      <a:ext cx="4204335" cy="4538345"/>
+                    </a:xfrm>
+                    <a:prstGeom prst="rect">
+                      <a:avLst/>
+                    </a:prstGeom>
+                    <a:noFill/>
+                    <a:ln>
+                      <a:noFill/>
+                    </a:ln>
+                  </pic:spPr>
+                </pic:pic>
+              </a:graphicData>
+            </a:graphic>
+            <wp14:sizeRelH relativeFrom="margin">
+              <wp14:pctWidth>0</wp14:pctWidth>
+            </wp14:sizeRelH>
+            <wp14:sizeRelV relativeFrom="margin">
+              <wp14:pctHeight>0</wp14:pctHeight>
+            </wp14:sizeRelV>
+          </wp:anchor>
+        </w:drawing>
+      </w:r>
+      <w:r>
+        <w:rPr>
+          <w:noProof/>
+        </w:rPr>
+        <w:drawing>
+          <wp:anchor distT="0" distB="0" distL="114300" distR="114300" simplePos="0" relativeHeight="251665408" behindDoc="0" locked="0" layoutInCell="1" allowOverlap="1" wp14:anchorId="64AF192E" wp14:editId="13B4290E">
+            <wp:simplePos x="0" y="0"/>
+            <wp:positionH relativeFrom="column">
+              <wp:posOffset>39370</wp:posOffset>
+            </wp:positionH>
+            <wp:positionV relativeFrom="paragraph">
+              <wp:posOffset>965835</wp:posOffset>
+            </wp:positionV>
+            <wp:extent cx="4229100" cy="4565650"/>
+            <wp:effectExtent l="0" t="0" r="0" b="6350"/>
+            <wp:wrapTopAndBottom/>
+            <wp:docPr id="1426357900" name="Picture 2"/>
+            <wp:cNvGraphicFramePr>
+              <a:graphicFrameLocks xmlns:a="http://schemas.openxmlformats.org/drawingml/2006/main" noChangeAspect="1"/>
+            </wp:cNvGraphicFramePr>
+            <a:graphic xmlns:a="http://schemas.openxmlformats.org/drawingml/2006/main">
+              <a:graphicData uri="http://schemas.openxmlformats.org/drawingml/2006/picture">
+                <pic:pic xmlns:pic="http://schemas.openxmlformats.org/drawingml/2006/picture">
+                  <pic:nvPicPr>
+                    <pic:cNvPr id="0" name="Picture 1"/>
+                    <pic:cNvPicPr>
+                      <a:picLocks noChangeAspect="1" noChangeArrowheads="1"/>
+                    </pic:cNvPicPr>
+                  </pic:nvPicPr>
+                  <pic:blipFill>
+                    <a:blip r:embed="rId16" cstate="print">
+                      <a:extLst>
+                        <a:ext uri="{28A0092B-C50C-407E-A947-70E740481C1C}">
+                          <a14:useLocalDpi xmlns:a14="http://schemas.microsoft.com/office/drawing/2010/main" val="0"/>
+                        </a:ext>
+                      </a:extLst>
+                    </a:blip>
+                    <a:srcRect/>
+                    <a:stretch>
+                      <a:fillRect/>
+                    </a:stretch>
+                  </pic:blipFill>
+                  <pic:spPr bwMode="auto">
+                    <a:xfrm>
+                      <a:off x="0" y="0"/>
+                      <a:ext cx="4229100" cy="4565650"/>
+                    </a:xfrm>
+                    <a:prstGeom prst="rect">
+                      <a:avLst/>
+                    </a:prstGeom>
+                    <a:noFill/>
+                    <a:ln>
+                      <a:noFill/>
+                    </a:ln>
+                  </pic:spPr>
+                </pic:pic>
+              </a:graphicData>
+            </a:graphic>
+            <wp14:sizeRelH relativeFrom="margin">
+              <wp14:pctWidth>0</wp14:pctWidth>
+            </wp14:sizeRelH>
+            <wp14:sizeRelV relativeFrom="margin">
+              <wp14:pctHeight>0</wp14:pctHeight>
+            </wp14:sizeRelV>
+          </wp:anchor>
+        </w:drawing>
+      </w:r>
+      <w:r>
+        <w:t xml:space="preserve">Later, </w:t>
+      </w:r>
+      <w:r>
+        <w:rPr>
+          <w:i/>
+          <w:iCs/>
+        </w:rPr>
+        <w:t>Ceteris-Paribus (CP) Profiles</w:t>
+      </w:r>
+      <w:r>
+        <w:t xml:space="preserve"> have been created with a random “average” observation used as a default. </w:t>
+      </w:r>
+      <w:r>
+        <w:t>Ceteris-Paribus (CP) Profiles plot how a model's predictions change as a single feature varies, while keeping all other features constant (hence "ceteris paribus" – Latin for "all else equal").</w:t>
+      </w:r>
+      <w:r>
+        <w:t xml:space="preserve">  It can be noticed that, for example, higher heart rate decreases the probability of having a heart disease</w:t>
+      </w:r>
+      <w:r>
+        <w:t xml:space="preserve"> </w:t>
+      </w:r>
+      <w:r>
+        <w:rPr>
+          <w:b/>
+          <w:bCs/>
+        </w:rPr>
+        <w:t>for the chosen patient</w:t>
+      </w:r>
+      <w:r>
+        <w:t xml:space="preserve"> (Figure 3)</w:t>
+      </w:r>
+      <w:r>
+        <w:t>.</w:t>
+      </w:r>
+      <w:r>
+        <w:br w:type="page"/>
+      </w:r>
+    </w:p>
+    <w:p>
+      <w:pPr>
+        <w:spacing w:before="240"/>
+        <w:jc w:val="both"/>
+      </w:pPr>
+      <w:r>
+        <w:rPr>
+          <w:noProof/>
+        </w:rPr>
+        <w:lastRenderedPageBreak/>
+        <mc:AlternateContent>
+          <mc:Choice Requires="wps">
+            <w:drawing>
+              <wp:anchor distT="0" distB="0" distL="114300" distR="114300" simplePos="0" relativeHeight="251676672" behindDoc="0" locked="0" layoutInCell="1" allowOverlap="1" wp14:anchorId="12B8AD9F" wp14:editId="7C1660C4">
+                <wp:simplePos x="0" y="0"/>
+                <wp:positionH relativeFrom="column">
+                  <wp:posOffset>4433570</wp:posOffset>
+                </wp:positionH>
+                <wp:positionV relativeFrom="paragraph">
+                  <wp:posOffset>5603875</wp:posOffset>
+                </wp:positionV>
+                <wp:extent cx="4478655" cy="146050"/>
+                <wp:effectExtent l="0" t="0" r="0" b="6350"/>
+                <wp:wrapTopAndBottom/>
+                <wp:docPr id="909070149" name="Text Box 1"/>
+                <wp:cNvGraphicFramePr/>
+                <a:graphic xmlns:a="http://schemas.openxmlformats.org/drawingml/2006/main">
+                  <a:graphicData uri="http://schemas.microsoft.com/office/word/2010/wordprocessingShape">
+                    <wps:wsp>
+                      <wps:cNvSpPr txBox="1"/>
+                      <wps:spPr>
+                        <a:xfrm>
+                          <a:off x="0" y="0"/>
+                          <a:ext cx="4478655" cy="146050"/>
+                        </a:xfrm>
+                        <a:prstGeom prst="rect">
+                          <a:avLst/>
+                        </a:prstGeom>
+                        <a:solidFill>
+                          <a:prstClr val="white"/>
+                        </a:solidFill>
+                        <a:ln>
+                          <a:noFill/>
+                        </a:ln>
+                      </wps:spPr>
+                      <wps:txbx>
+                        <w:txbxContent>
+                          <w:p>
+                            <w:pPr>
+                              <w:pStyle w:val="Caption"/>
+                              <w:jc w:val="center"/>
+                              <w:rPr>
+                                <w:noProof/>
+                              </w:rPr>
+                            </w:pPr>
+                            <w:r>
+                              <w:t xml:space="preserve">Figure </w:t>
+                            </w:r>
+                            <w:fldSimple w:instr=" SEQ Figure \* ARABIC ">
+                              <w:r>
+                                <w:rPr>
+                                  <w:noProof/>
+                                </w:rPr>
+                                <w:t>5</w:t>
+                              </w:r>
+                            </w:fldSimple>
+                            <w:r>
+                              <w:t xml:space="preserve"> PD Profiles for categorical variables</w:t>
+                            </w:r>
+                          </w:p>
+                        </w:txbxContent>
+                      </wps:txbx>
+                      <wps:bodyPr rot="0" spcFirstLastPara="0" vertOverflow="overflow" horzOverflow="overflow" vert="horz" wrap="square" lIns="0" tIns="0" rIns="0" bIns="0" numCol="1" spcCol="0" rtlCol="0" fromWordArt="0" anchor="t" anchorCtr="0" forceAA="0" compatLnSpc="1">
+                        <a:prstTxWarp prst="textNoShape">
+                          <a:avLst/>
+                        </a:prstTxWarp>
+                        <a:noAutofit/>
+                      </wps:bodyPr>
+                    </wps:wsp>
+                  </a:graphicData>
+                </a:graphic>
+                <wp14:sizeRelV relativeFrom="margin">
+                  <wp14:pctHeight>0</wp14:pctHeight>
+                </wp14:sizeRelV>
+              </wp:anchor>
+            </w:drawing>
+          </mc:Choice>
+          <mc:Fallback>
+            <w:pict>
+              <v:shape w14:anchorId="12B8AD9F" id="_x0000_s1030" type="#_x0000_t202" style="position:absolute;left:0;text-align:left;margin-left:349.1pt;margin-top:441.25pt;width:352.65pt;height:11.5pt;z-index:251676672;visibility:visible;mso-wrap-style:square;mso-height-percent:0;mso-wrap-distance-left:9pt;mso-wrap-distance-top:0;mso-wrap-distance-right:9pt;mso-wrap-distance-bottom:0;mso-position-horizontal:absolute;mso-position-horizontal-relative:text;mso-position-vertical:absolute;mso-position-vertical-relative:text;mso-height-percent:0;mso-height-relative:margin;v-text-anchor:top" o:gfxdata="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" stroked="f">
+                <v:textbox inset="0,0,0,0">
+                  <w:txbxContent>
+                    <w:p>
+                      <w:pPr>
+                        <w:pStyle w:val="Caption"/>
+                        <w:jc w:val="center"/>
+                        <w:rPr>
+                          <w:noProof/>
+                        </w:rPr>
+                      </w:pPr>
+                      <w:r>
+                        <w:t xml:space="preserve">Figure </w:t>
+                      </w:r>
+                      <w:fldSimple w:instr=" SEQ Figure \* ARABIC ">
+                        <w:r>
+                          <w:rPr>
+                            <w:noProof/>
+                          </w:rPr>
+                          <w:t>5</w:t>
+                        </w:r>
+                      </w:fldSimple>
+                      <w:r>
+                        <w:t xml:space="preserve"> PD Profiles for categorical variables</w:t>
+                      </w:r>
+                    </w:p>
+                  </w:txbxContent>
+                </v:textbox>
+                <w10:wrap type="topAndBottom"/>
+              </v:shape>
+            </w:pict>
+          </mc:Fallback>
+        </mc:AlternateContent>
+      </w:r>
+      <w:r>
+        <w:rPr>
+          <w:noProof/>
+        </w:rPr>
+        <mc:AlternateContent>
+          <mc:Choice Requires="wps">
+            <w:drawing>
+              <wp:anchor distT="0" distB="0" distL="114300" distR="114300" simplePos="0" relativeHeight="251674624" behindDoc="0" locked="0" layoutInCell="1" allowOverlap="1" wp14:anchorId="557BA35B" wp14:editId="108F2E6A">
+                <wp:simplePos x="0" y="0"/>
+                <wp:positionH relativeFrom="column">
+                  <wp:posOffset>1270</wp:posOffset>
+                </wp:positionH>
+                <wp:positionV relativeFrom="paragraph">
+                  <wp:posOffset>5584825</wp:posOffset>
+                </wp:positionV>
+                <wp:extent cx="4476750" cy="165100"/>
+                <wp:effectExtent l="0" t="0" r="0" b="6350"/>
+                <wp:wrapTopAndBottom/>
+                <wp:docPr id="2124886472" name="Text Box 1"/>
+                <wp:cNvGraphicFramePr/>
+                <a:graphic xmlns:a="http://schemas.openxmlformats.org/drawingml/2006/main">
+                  <a:graphicData uri="http://schemas.microsoft.com/office/word/2010/wordprocessingShape">
+                    <wps:wsp>
+                      <wps:cNvSpPr txBox="1"/>
+                      <wps:spPr>
+                        <a:xfrm>
+                          <a:off x="0" y="0"/>
+                          <a:ext cx="4476750" cy="165100"/>
+                        </a:xfrm>
+                        <a:prstGeom prst="rect">
+                          <a:avLst/>
+                        </a:prstGeom>
+                        <a:solidFill>
+                          <a:prstClr val="white"/>
+                        </a:solidFill>
+                        <a:ln>
+                          <a:noFill/>
+                        </a:ln>
+                      </wps:spPr>
+                      <wps:txbx>
+                        <w:txbxContent>
+                          <w:p>
+                            <w:pPr>
+                              <w:pStyle w:val="Caption"/>
+                              <w:jc w:val="center"/>
+                              <w:rPr>
+                                <w:noProof/>
+                              </w:rPr>
+                            </w:pPr>
+                            <w:r>
+                              <w:t xml:space="preserve">Figure </w:t>
+                            </w:r>
+                            <w:fldSimple w:instr=" SEQ Figure \* ARABIC ">
+                              <w:r>
+                                <w:rPr>
+                                  <w:noProof/>
+                                </w:rPr>
+                                <w:t>6</w:t>
+                              </w:r>
+                            </w:fldSimple>
+                            <w:r>
+                              <w:t xml:space="preserve"> PD Profiles for continuous variables</w:t>
+                            </w:r>
+                          </w:p>
+                        </w:txbxContent>
+                      </wps:txbx>
+                      <wps:bodyPr rot="0" spcFirstLastPara="0" vertOverflow="overflow" horzOverflow="overflow" vert="horz" wrap="square" lIns="0" tIns="0" rIns="0" bIns="0" numCol="1" spcCol="0" rtlCol="0" fromWordArt="0" anchor="t" anchorCtr="0" forceAA="0" compatLnSpc="1">
+                        <a:prstTxWarp prst="textNoShape">
+                          <a:avLst/>
+                        </a:prstTxWarp>
+                        <a:noAutofit/>
+                      </wps:bodyPr>
+                    </wps:wsp>
+                  </a:graphicData>
+                </a:graphic>
+                <wp14:sizeRelV relativeFrom="margin">
+                  <wp14:pctHeight>0</wp14:pctHeight>
+                </wp14:sizeRelV>
+              </wp:anchor>
+            </w:drawing>
+          </mc:Choice>
+          <mc:Fallback>
+            <w:pict>
+              <v:shape w14:anchorId="557BA35B" id="_x0000_s1031" type="#_x0000_t202" style="position:absolute;left:0;text-align:left;margin-left:.1pt;margin-top:439.75pt;width:352.5pt;height:13pt;z-index:251674624;visibility:visible;mso-wrap-style:square;mso-height-percent:0;mso-wrap-distance-left:9pt;mso-wrap-distance-top:0;mso-wrap-distance-right:9pt;mso-wrap-distance-bottom:0;mso-position-horizontal:absolute;mso-position-horizontal-relative:text;mso-position-vertical:absolute;mso-position-vertical-relative:text;mso-height-percent:0;mso-height-relative:margin;v-text-anchor:top" o:gfxdata="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" stroked="f">
+                <v:textbox inset="0,0,0,0">
+                  <w:txbxContent>
+                    <w:p>
+                      <w:pPr>
+                        <w:pStyle w:val="Caption"/>
+                        <w:jc w:val="center"/>
+                        <w:rPr>
+                          <w:noProof/>
+                        </w:rPr>
+                      </w:pPr>
+                      <w:r>
+                        <w:t xml:space="preserve">Figure </w:t>
+                      </w:r>
+                      <w:fldSimple w:instr=" SEQ Figure \* ARABIC ">
+                        <w:r>
+                          <w:rPr>
+                            <w:noProof/>
+                          </w:rPr>
+                          <w:t>6</w:t>
+                        </w:r>
+                      </w:fldSimple>
+                      <w:r>
+                        <w:t xml:space="preserve"> PD Profiles for continuous variables</w:t>
+                      </w:r>
+                    </w:p>
+                  </w:txbxContent>
+                </v:textbox>
+                <w10:wrap type="topAndBottom"/>
+              </v:shape>
+            </w:pict>
+          </mc:Fallback>
+        </mc:AlternateContent>
+      </w:r>
+      <w:r>
+        <w:rPr>
+          <w:noProof/>
+        </w:rPr>
+        <w:drawing>
+          <wp:anchor distT="0" distB="0" distL="114300" distR="114300" simplePos="0" relativeHeight="251671552" behindDoc="0" locked="0" layoutInCell="1" allowOverlap="1" wp14:anchorId="60426338" wp14:editId="735EA1E9">
+            <wp:simplePos x="0" y="0"/>
+            <wp:positionH relativeFrom="column">
+              <wp:posOffset>4431665</wp:posOffset>
+            </wp:positionH>
+            <wp:positionV relativeFrom="paragraph">
+              <wp:posOffset>991870</wp:posOffset>
+            </wp:positionV>
+            <wp:extent cx="4478655" cy="4761865"/>
+            <wp:effectExtent l="0" t="0" r="0" b="635"/>
+            <wp:wrapTopAndBottom/>
+            <wp:docPr id="392386376" name="Picture 4"/>
+            <wp:cNvGraphicFramePr>
+              <a:graphicFrameLocks xmlns:a="http://schemas.openxmlformats.org/drawingml/2006/main" noChangeAspect="1"/>
+            </wp:cNvGraphicFramePr>
+            <a:graphic xmlns:a="http://schemas.openxmlformats.org/drawingml/2006/main">
+              <a:graphicData uri="http://schemas.openxmlformats.org/drawingml/2006/picture">
+                <pic:pic xmlns:pic="http://schemas.openxmlformats.org/drawingml/2006/picture">
+                  <pic:nvPicPr>
+                    <pic:cNvPr id="0" name="Picture 3"/>
+                    <pic:cNvPicPr>
+                      <a:picLocks noChangeAspect="1" noChangeArrowheads="1"/>
+                    </pic:cNvPicPr>
+                  </pic:nvPicPr>
+                  <pic:blipFill>
+                    <a:blip r:embed="rId17" cstate="print">
+                      <a:extLst>
+                        <a:ext uri="{28A0092B-C50C-407E-A947-70E740481C1C}">
+                          <a14:useLocalDpi xmlns:a14="http://schemas.microsoft.com/office/drawing/2010/main" val="0"/>
+                        </a:ext>
+                      </a:extLst>
+                    </a:blip>
+                    <a:srcRect/>
+                    <a:stretch>
+                      <a:fillRect/>
+                    </a:stretch>
+                  </pic:blipFill>
+                  <pic:spPr bwMode="auto">
+                    <a:xfrm>
+                      <a:off x="0" y="0"/>
+                      <a:ext cx="4478655" cy="4761865"/>
+                    </a:xfrm>
+                    <a:prstGeom prst="rect">
+                      <a:avLst/>
+                    </a:prstGeom>
+                    <a:noFill/>
+                    <a:ln>
+                      <a:noFill/>
+                    </a:ln>
+                  </pic:spPr>
+                </pic:pic>
+              </a:graphicData>
+            </a:graphic>
+            <wp14:sizeRelH relativeFrom="margin">
+              <wp14:pctWidth>0</wp14:pctWidth>
+            </wp14:sizeRelH>
+            <wp14:sizeRelV relativeFrom="margin">
+              <wp14:pctHeight>0</wp14:pctHeight>
+            </wp14:sizeRelV>
+          </wp:anchor>
+        </w:drawing>
+      </w:r>
+      <w:r>
+        <w:rPr>
+          <w:noProof/>
+        </w:rPr>
+        <w:drawing>
+          <wp:anchor distT="0" distB="0" distL="114300" distR="114300" simplePos="0" relativeHeight="251672576" behindDoc="0" locked="0" layoutInCell="1" allowOverlap="1" wp14:anchorId="6BA8CEC5" wp14:editId="5A2A8EA6">
+            <wp:simplePos x="0" y="0"/>
+            <wp:positionH relativeFrom="column">
+              <wp:posOffset>1270</wp:posOffset>
+            </wp:positionH>
+            <wp:positionV relativeFrom="paragraph">
+              <wp:posOffset>988695</wp:posOffset>
+            </wp:positionV>
+            <wp:extent cx="4476750" cy="4759960"/>
+            <wp:effectExtent l="0" t="0" r="0" b="2540"/>
+            <wp:wrapTopAndBottom/>
+            <wp:docPr id="1743272821" name="Picture 5"/>
+            <wp:cNvGraphicFramePr>
+              <a:graphicFrameLocks xmlns:a="http://schemas.openxmlformats.org/drawingml/2006/main" noChangeAspect="1"/>
+            </wp:cNvGraphicFramePr>
+            <a:graphic xmlns:a="http://schemas.openxmlformats.org/drawingml/2006/main">
+              <a:graphicData uri="http://schemas.openxmlformats.org/drawingml/2006/picture">
+                <pic:pic xmlns:pic="http://schemas.openxmlformats.org/drawingml/2006/picture">
+                  <pic:nvPicPr>
+                    <pic:cNvPr id="0" name="Picture 4"/>
+                    <pic:cNvPicPr>
+                      <a:picLocks noChangeAspect="1" noChangeArrowheads="1"/>
+                    </pic:cNvPicPr>
+                  </pic:nvPicPr>
+                  <pic:blipFill>
+                    <a:blip r:embed="rId18" cstate="print">
+                      <a:extLst>
+                        <a:ext uri="{28A0092B-C50C-407E-A947-70E740481C1C}">
+                          <a14:useLocalDpi xmlns:a14="http://schemas.microsoft.com/office/drawing/2010/main" val="0"/>
+                        </a:ext>
+                      </a:extLst>
+                    </a:blip>
+                    <a:srcRect/>
+                    <a:stretch>
+                      <a:fillRect/>
+                    </a:stretch>
+                  </pic:blipFill>
+                  <pic:spPr bwMode="auto">
+                    <a:xfrm>
+                      <a:off x="0" y="0"/>
+                      <a:ext cx="4476750" cy="4759960"/>
+                    </a:xfrm>
+                    <a:prstGeom prst="rect">
+                      <a:avLst/>
+                    </a:prstGeom>
+                    <a:noFill/>
+                    <a:ln>
+                      <a:noFill/>
+                    </a:ln>
+                  </pic:spPr>
+                </pic:pic>
+              </a:graphicData>
+            </a:graphic>
+            <wp14:sizeRelH relativeFrom="margin">
+              <wp14:pctWidth>0</wp14:pctWidth>
+            </wp14:sizeRelH>
+            <wp14:sizeRelV relativeFrom="margin">
+              <wp14:pctHeight>0</wp14:pctHeight>
+            </wp14:sizeRelV>
+          </wp:anchor>
+        </w:drawing>
+      </w:r>
+      <w:r>
+        <w:t xml:space="preserve">Besides CP Profiles, </w:t>
+      </w:r>
+      <w:r>
+        <w:rPr>
+          <w:i/>
+          <w:iCs/>
+        </w:rPr>
+        <w:t xml:space="preserve">Partial Dependence (PD) </w:t>
+      </w:r>
+      <w:r>
+        <w:rPr>
+          <w:i/>
+          <w:iCs/>
+        </w:rPr>
+        <w:t>Profiles</w:t>
+      </w:r>
+      <w:r>
+        <w:t xml:space="preserve"> have also been created, which show </w:t>
+      </w:r>
+      <w:r>
+        <w:t xml:space="preserve">the average effect of one or more features on a model’s predictions by </w:t>
+      </w:r>
+      <w:r>
+        <w:t>marginalizing them</w:t>
+      </w:r>
+      <w:r>
+        <w:t xml:space="preserve"> over all other features.</w:t>
+      </w:r>
+      <w:r>
+        <w:t xml:space="preserve"> To explain it easily, we use the average of a set of individual CP profiles – because we have a bigger number of observations, only average line is shown on the figures. </w:t>
+      </w:r>
+      <w:r>
+        <w:t xml:space="preserve">It can be noticed that, for example, higher heart rate decreases the probability of having a heart disease </w:t>
+      </w:r>
+      <w:r>
+        <w:rPr>
+          <w:b/>
+          <w:bCs/>
+        </w:rPr>
+        <w:t xml:space="preserve">on </w:t>
+      </w:r>
+      <w:r>
+        <w:rPr>
+          <w:b/>
+          <w:bCs/>
+        </w:rPr>
+        <w:t>average</w:t>
+      </w:r>
+      <w:r>
+        <w:t xml:space="preserve"> (Figure </w:t>
+      </w:r>
+      <w:r>
+        <w:t>5</w:t>
+      </w:r>
+      <w:r>
+        <w:t>).</w:t>
+      </w:r>
+    </w:p>
+    <w:p>
+      <w:pPr>
+        <w:spacing w:before="240"/>
+        <w:jc w:val="both"/>
+      </w:pPr>
+      <w:r>
+        <w:rPr>
+          <w:noProof/>
+        </w:rPr>
+        <w:lastRenderedPageBreak/>
+        <mc:AlternateContent>
+          <mc:Choice Requires="wps">
+            <w:drawing>
+              <wp:anchor distT="0" distB="0" distL="114300" distR="114300" simplePos="0" relativeHeight="251682816" behindDoc="0" locked="0" layoutInCell="1" allowOverlap="1" wp14:anchorId="442123B0" wp14:editId="07F17FE9">
+                <wp:simplePos x="0" y="0"/>
+                <wp:positionH relativeFrom="column">
+                  <wp:posOffset>1270</wp:posOffset>
+                </wp:positionH>
+                <wp:positionV relativeFrom="paragraph">
+                  <wp:posOffset>5576570</wp:posOffset>
+                </wp:positionV>
+                <wp:extent cx="8883650" cy="177800"/>
+                <wp:effectExtent l="0" t="0" r="0" b="0"/>
+                <wp:wrapTopAndBottom/>
+                <wp:docPr id="1176006026" name="Text Box 1"/>
+                <wp:cNvGraphicFramePr/>
+                <a:graphic xmlns:a="http://schemas.openxmlformats.org/drawingml/2006/main">
+                  <a:graphicData uri="http://schemas.microsoft.com/office/word/2010/wordprocessingShape">
+                    <wps:wsp>
+                      <wps:cNvSpPr txBox="1"/>
+                      <wps:spPr>
+                        <a:xfrm>
+                          <a:off x="0" y="0"/>
+                          <a:ext cx="8883650" cy="177800"/>
+                        </a:xfrm>
+                        <a:prstGeom prst="rect">
+                          <a:avLst/>
+                        </a:prstGeom>
+                        <a:solidFill>
+                          <a:prstClr val="white"/>
+                        </a:solidFill>
+                        <a:ln>
+                          <a:noFill/>
+                        </a:ln>
+                      </wps:spPr>
+                      <wps:txbx>
+                        <w:txbxContent>
+                          <w:p>
+                            <w:pPr>
+                              <w:pStyle w:val="Caption"/>
+                              <w:jc w:val="center"/>
+                              <w:rPr>
+                                <w:noProof/>
+                              </w:rPr>
+                            </w:pPr>
+                            <w:r>
+                              <w:t xml:space="preserve">Figure </w:t>
+                            </w:r>
+                            <w:fldSimple w:instr=" SEQ Figure \* ARABIC ">
+                              <w:r>
+                                <w:rPr>
+                                  <w:noProof/>
+                                </w:rPr>
+                                <w:t>7</w:t>
+                              </w:r>
+                            </w:fldSimple>
+                            <w:r>
+                              <w:t xml:space="preserve"> Break-down plot (Order 2)</w:t>
+                            </w:r>
+                          </w:p>
+                        </w:txbxContent>
+                      </wps:txbx>
+                      <wps:bodyPr rot="0" spcFirstLastPara="0" vertOverflow="overflow" horzOverflow="overflow" vert="horz" wrap="square" lIns="0" tIns="0" rIns="0" bIns="0" numCol="1" spcCol="0" rtlCol="0" fromWordArt="0" anchor="t" anchorCtr="0" forceAA="0" compatLnSpc="1">
+                        <a:prstTxWarp prst="textNoShape">
+                          <a:avLst/>
+                        </a:prstTxWarp>
+                        <a:noAutofit/>
+                      </wps:bodyPr>
+                    </wps:wsp>
+                  </a:graphicData>
+                </a:graphic>
+                <wp14:sizeRelV relativeFrom="margin">
+                  <wp14:pctHeight>0</wp14:pctHeight>
+                </wp14:sizeRelV>
+              </wp:anchor>
+            </w:drawing>
+          </mc:Choice>
+          <mc:Fallback>
+            <w:pict>
+              <v:shape w14:anchorId="442123B0" id="_x0000_s1032" type="#_x0000_t202" style="position:absolute;left:0;text-align:left;margin-left:.1pt;margin-top:439.1pt;width:699.5pt;height:14pt;z-index:251682816;visibility:visible;mso-wrap-style:square;mso-height-percent:0;mso-wrap-distance-left:9pt;mso-wrap-distance-top:0;mso-wrap-distance-right:9pt;mso-wrap-distance-bottom:0;mso-position-horizontal:absolute;mso-position-horizontal-relative:text;mso-position-vertical:absolute;mso-position-vertical-relative:text;mso-height-percent:0;mso-height-relative:margin;v-text-anchor:top" o:gfxdata="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" stroked="f">
+                <v:textbox inset="0,0,0,0">
+                  <w:txbxContent>
+                    <w:p>
+                      <w:pPr>
+                        <w:pStyle w:val="Caption"/>
+                        <w:jc w:val="center"/>
+                        <w:rPr>
+                          <w:noProof/>
+                        </w:rPr>
+                      </w:pPr>
+                      <w:r>
+                        <w:t xml:space="preserve">Figure </w:t>
+                      </w:r>
+                      <w:fldSimple w:instr=" SEQ Figure \* ARABIC ">
+                        <w:r>
+                          <w:rPr>
+                            <w:noProof/>
+                          </w:rPr>
+                          <w:t>7</w:t>
+                        </w:r>
+                      </w:fldSimple>
+                      <w:r>
+                        <w:t xml:space="preserve"> Break-down plot (Order 2)</w:t>
+                      </w:r>
+                    </w:p>
+                  </w:txbxContent>
+                </v:textbox>
+                <w10:wrap type="topAndBottom"/>
+              </v:shape>
+            </w:pict>
+          </mc:Fallback>
+        </mc:AlternateContent>
+      </w:r>
+      <w:r>
+        <w:rPr>
+          <w:noProof/>
+        </w:rPr>
+        <w:drawing>
+          <wp:anchor distT="0" distB="0" distL="114300" distR="114300" simplePos="0" relativeHeight="251678720" behindDoc="0" locked="0" layoutInCell="1" allowOverlap="1" wp14:anchorId="32BF6B42" wp14:editId="6688B13B">
+            <wp:simplePos x="0" y="0"/>
+            <wp:positionH relativeFrom="column">
+              <wp:posOffset>1270</wp:posOffset>
+            </wp:positionH>
+            <wp:positionV relativeFrom="paragraph">
+              <wp:posOffset>3411220</wp:posOffset>
+            </wp:positionV>
+            <wp:extent cx="8883650" cy="2203450"/>
+            <wp:effectExtent l="0" t="0" r="0" b="6350"/>
+            <wp:wrapTopAndBottom/>
+            <wp:docPr id="1618006757" name="Picture 7"/>
+            <wp:cNvGraphicFramePr>
+              <a:graphicFrameLocks xmlns:a="http://schemas.openxmlformats.org/drawingml/2006/main" noChangeAspect="1"/>
+            </wp:cNvGraphicFramePr>
+            <a:graphic xmlns:a="http://schemas.openxmlformats.org/drawingml/2006/main">
+              <a:graphicData uri="http://schemas.openxmlformats.org/drawingml/2006/picture">
+                <pic:pic xmlns:pic="http://schemas.openxmlformats.org/drawingml/2006/picture">
+                  <pic:nvPicPr>
+                    <pic:cNvPr id="0" name="Picture 6"/>
+                    <pic:cNvPicPr>
+                      <a:picLocks noChangeAspect="1" noChangeArrowheads="1"/>
+                    </pic:cNvPicPr>
+                  </pic:nvPicPr>
+                  <pic:blipFill>
+                    <a:blip r:embed="rId19">
+                      <a:extLst>
+                        <a:ext uri="{28A0092B-C50C-407E-A947-70E740481C1C}">
+                          <a14:useLocalDpi xmlns:a14="http://schemas.microsoft.com/office/drawing/2010/main" val="0"/>
+                        </a:ext>
+                      </a:extLst>
+                    </a:blip>
+                    <a:srcRect/>
+                    <a:stretch>
+                      <a:fillRect/>
+                    </a:stretch>
+                  </pic:blipFill>
+                  <pic:spPr bwMode="auto">
+                    <a:xfrm>
+                      <a:off x="0" y="0"/>
+                      <a:ext cx="8883650" cy="2203450"/>
+                    </a:xfrm>
+                    <a:prstGeom prst="rect">
+                      <a:avLst/>
+                    </a:prstGeom>
+                    <a:noFill/>
+                    <a:ln>
+                      <a:noFill/>
+                    </a:ln>
+                  </pic:spPr>
+                </pic:pic>
+              </a:graphicData>
+            </a:graphic>
+          </wp:anchor>
+        </w:drawing>
+      </w:r>
+      <w:r>
+        <w:rPr>
+          <w:noProof/>
+        </w:rPr>
+        <mc:AlternateContent>
+          <mc:Choice Requires="wps">
+            <w:drawing>
+              <wp:anchor distT="0" distB="0" distL="114300" distR="114300" simplePos="0" relativeHeight="251680768" behindDoc="0" locked="0" layoutInCell="1" allowOverlap="1" wp14:anchorId="0AD988D8" wp14:editId="47A13D99">
+                <wp:simplePos x="0" y="0"/>
+                <wp:positionH relativeFrom="column">
+                  <wp:posOffset>1270</wp:posOffset>
+                </wp:positionH>
+                <wp:positionV relativeFrom="paragraph">
+                  <wp:posOffset>3208020</wp:posOffset>
+                </wp:positionV>
+                <wp:extent cx="8883650" cy="165100"/>
+                <wp:effectExtent l="0" t="0" r="0" b="6350"/>
+                <wp:wrapTopAndBottom/>
+                <wp:docPr id="215437804" name="Text Box 1"/>
+                <wp:cNvGraphicFramePr/>
+                <a:graphic xmlns:a="http://schemas.openxmlformats.org/drawingml/2006/main">
+                  <a:graphicData uri="http://schemas.microsoft.com/office/word/2010/wordprocessingShape">
+                    <wps:wsp>
+                      <wps:cNvSpPr txBox="1"/>
+                      <wps:spPr>
+                        <a:xfrm>
+                          <a:off x="0" y="0"/>
+                          <a:ext cx="8883650" cy="165100"/>
+                        </a:xfrm>
+                        <a:prstGeom prst="rect">
+                          <a:avLst/>
+                        </a:prstGeom>
+                        <a:solidFill>
+                          <a:prstClr val="white"/>
+                        </a:solidFill>
+                        <a:ln>
+                          <a:noFill/>
+                        </a:ln>
+                      </wps:spPr>
+                      <wps:txbx>
+                        <w:txbxContent>
+                          <w:p>
+                            <w:pPr>
+                              <w:pStyle w:val="Caption"/>
+                              <w:jc w:val="center"/>
+                              <w:rPr>
+                                <w:noProof/>
+                              </w:rPr>
+                            </w:pPr>
+                            <w:r>
+                              <w:t xml:space="preserve">Figure </w:t>
+                            </w:r>
+                            <w:fldSimple w:instr=" SEQ Figure \* ARABIC ">
+                              <w:r>
+                                <w:rPr>
+                                  <w:noProof/>
+                                </w:rPr>
+                                <w:t>8</w:t>
+                              </w:r>
+                            </w:fldSimple>
+                            <w:r>
+                              <w:t xml:space="preserve"> Break-down plot (Order 1)</w:t>
+                            </w:r>
+                          </w:p>
+                        </w:txbxContent>
+                      </wps:txbx>
+                      <wps:bodyPr rot="0" spcFirstLastPara="0" vertOverflow="overflow" horzOverflow="overflow" vert="horz" wrap="square" lIns="0" tIns="0" rIns="0" bIns="0" numCol="1" spcCol="0" rtlCol="0" fromWordArt="0" anchor="t" anchorCtr="0" forceAA="0" compatLnSpc="1">
+                        <a:prstTxWarp prst="textNoShape">
+                          <a:avLst/>
+                        </a:prstTxWarp>
+                        <a:noAutofit/>
+                      </wps:bodyPr>
+                    </wps:wsp>
+                  </a:graphicData>
+                </a:graphic>
+                <wp14:sizeRelV relativeFrom="margin">
+                  <wp14:pctHeight>0</wp14:pctHeight>
+                </wp14:sizeRelV>
+              </wp:anchor>
+            </w:drawing>
+          </mc:Choice>
+          <mc:Fallback>
+            <w:pict>
+              <v:shape w14:anchorId="0AD988D8" id="_x0000_s1033" type="#_x0000_t202" style="position:absolute;left:0;text-align:left;margin-left:.1pt;margin-top:252.6pt;width:699.5pt;height:13pt;z-index:251680768;visibility:visible;mso-wrap-style:square;mso-height-percent:0;mso-wrap-distance-left:9pt;mso-wrap-distance-top:0;mso-wrap-distance-right:9pt;mso-wrap-distance-bottom:0;mso-position-horizontal:absolute;mso-position-horizontal-relative:text;mso-position-vertical:absolute;mso-position-vertical-relative:text;mso-height-percent:0;mso-height-relative:margin;v-text-anchor:top" o:gfxdata="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" stroked="f">
+                <v:textbox inset="0,0,0,0">
+                  <w:txbxContent>
+                    <w:p>
+                      <w:pPr>
+                        <w:pStyle w:val="Caption"/>
+                        <w:jc w:val="center"/>
+                        <w:rPr>
+                          <w:noProof/>
+                        </w:rPr>
+                      </w:pPr>
+                      <w:r>
+                        <w:t xml:space="preserve">Figure </w:t>
+                      </w:r>
+                      <w:fldSimple w:instr=" SEQ Figure \* ARABIC ">
+                        <w:r>
+                          <w:rPr>
+                            <w:noProof/>
+                          </w:rPr>
+                          <w:t>8</w:t>
+                        </w:r>
+                      </w:fldSimple>
+                      <w:r>
+                        <w:t xml:space="preserve"> Break-down plot (Order 1)</w:t>
+                      </w:r>
+                    </w:p>
+                  </w:txbxContent>
+                </v:textbox>
+                <w10:wrap type="topAndBottom"/>
+              </v:shape>
+            </w:pict>
+          </mc:Fallback>
+        </mc:AlternateContent>
+      </w:r>
+      <w:r>
+        <w:rPr>
+          <w:noProof/>
+        </w:rPr>
+        <w:drawing>
+          <wp:anchor distT="0" distB="0" distL="114300" distR="114300" simplePos="0" relativeHeight="251677696" behindDoc="0" locked="0" layoutInCell="1" allowOverlap="1" wp14:anchorId="2ECC99CB" wp14:editId="47DDCC6F">
+            <wp:simplePos x="0" y="0"/>
+            <wp:positionH relativeFrom="column">
+              <wp:posOffset>39370</wp:posOffset>
+            </wp:positionH>
+            <wp:positionV relativeFrom="paragraph">
+              <wp:posOffset>1073150</wp:posOffset>
+            </wp:positionV>
+            <wp:extent cx="8883650" cy="2203450"/>
+            <wp:effectExtent l="0" t="0" r="0" b="6350"/>
+            <wp:wrapTopAndBottom/>
+            <wp:docPr id="740220650" name="Picture 6"/>
+            <wp:cNvGraphicFramePr>
+              <a:graphicFrameLocks xmlns:a="http://schemas.openxmlformats.org/drawingml/2006/main" noChangeAspect="1"/>
+            </wp:cNvGraphicFramePr>
+            <a:graphic xmlns:a="http://schemas.openxmlformats.org/drawingml/2006/main">
+              <a:graphicData uri="http://schemas.openxmlformats.org/drawingml/2006/picture">
+                <pic:pic xmlns:pic="http://schemas.openxmlformats.org/drawingml/2006/picture">
+                  <pic:nvPicPr>
+                    <pic:cNvPr id="0" name="Picture 5"/>
+                    <pic:cNvPicPr>
+                      <a:picLocks noChangeAspect="1" noChangeArrowheads="1"/>
+                    </pic:cNvPicPr>
+                  </pic:nvPicPr>
+                  <pic:blipFill>
+                    <a:blip r:embed="rId20">
+                      <a:extLst>
+                        <a:ext uri="{28A0092B-C50C-407E-A947-70E740481C1C}">
+                          <a14:useLocalDpi xmlns:a14="http://schemas.microsoft.com/office/drawing/2010/main" val="0"/>
+                        </a:ext>
+                      </a:extLst>
+                    </a:blip>
+                    <a:srcRect/>
+                    <a:stretch>
+                      <a:fillRect/>
+                    </a:stretch>
+                  </pic:blipFill>
+                  <pic:spPr bwMode="auto">
+                    <a:xfrm>
+                      <a:off x="0" y="0"/>
+                      <a:ext cx="8883650" cy="2203450"/>
+                    </a:xfrm>
+                    <a:prstGeom prst="rect">
+                      <a:avLst/>
+                    </a:prstGeom>
+                    <a:noFill/>
+                    <a:ln>
+                      <a:noFill/>
+                    </a:ln>
+                  </pic:spPr>
+                </pic:pic>
+              </a:graphicData>
+            </a:graphic>
+          </wp:anchor>
+        </w:drawing>
+      </w:r>
+      <w:r>
+        <w:t xml:space="preserve">Another useful tool that has been employed is a </w:t>
+      </w:r>
+      <w:r>
+        <w:rPr>
+          <w:i/>
+          <w:iCs/>
+        </w:rPr>
+        <w:t>Break-down Plot</w:t>
+      </w:r>
+      <w:r>
+        <w:t>, which is a</w:t>
+      </w:r>
+      <w:r>
+        <w:t xml:space="preserve"> visual tool used to explain individual model predictions by decomposing them into contributions from each feature. </w:t>
+      </w:r>
+      <w:r>
+        <w:rPr>
+          <w:b/>
+          <w:bCs/>
+        </w:rPr>
+        <w:t>They show how much each feature pushes the prediction higher or lower relative to the average prediction (or baseline).</w:t>
+      </w:r>
+      <w:r>
+        <w:rPr>
+          <w:b/>
+          <w:bCs/>
+        </w:rPr>
+        <w:t xml:space="preserve"> </w:t>
+      </w:r>
+      <w:r>
+        <w:t xml:space="preserve">Break-down plots are </w:t>
+      </w:r>
+      <w:proofErr w:type="gramStart"/>
+      <w:r>
+        <w:t>similar to</w:t>
+      </w:r>
+      <w:proofErr w:type="gramEnd"/>
+      <w:r>
+        <w:t xml:space="preserve"> </w:t>
+      </w:r>
+      <w:r>
+        <w:rPr>
+          <w:i/>
+          <w:iCs/>
+        </w:rPr>
+        <w:t>CP Profiles</w:t>
+      </w:r>
+      <w:r>
+        <w:t xml:space="preserve"> in a way that they are interpreted locally – we assume some basic value of a feature and look how it influences prediction. Additionally, it is worth noting that the order in which features are presented influences the interpretation of results, as each feature’s impact is calculated step-by-step.</w:t>
+      </w:r>
+    </w:p>
+    <w:p>
+      <w:pPr>
+        <w:jc w:val="both"/>
+        <w:sectPr>
+          <w:pgSz w:w="16838" w:h="11906" w:orient="landscape"/>
+          <w:pgMar w:top="1418" w:right="1418" w:bottom="1418" w:left="1418" w:header="709" w:footer="709" w:gutter="0"/>
+          <w:cols w:space="708"/>
+          <w:docGrid w:linePitch="360"/>
+        </w:sectPr>
+      </w:pPr>
+      <w:r>
+        <w:rPr>
+          <w:noProof/>
+        </w:rPr>
+        <w:lastRenderedPageBreak/>
+        <mc:AlternateContent>
+          <mc:Choice Requires="wps">
+            <w:drawing>
+              <wp:anchor distT="0" distB="0" distL="114300" distR="114300" simplePos="0" relativeHeight="251685888" behindDoc="0" locked="0" layoutInCell="1" allowOverlap="1" wp14:anchorId="5862527A" wp14:editId="2E71E95A">
+                <wp:simplePos x="0" y="0"/>
+                <wp:positionH relativeFrom="column">
+                  <wp:posOffset>-74930</wp:posOffset>
+                </wp:positionH>
+                <wp:positionV relativeFrom="paragraph">
+                  <wp:posOffset>4122420</wp:posOffset>
+                </wp:positionV>
+                <wp:extent cx="8883650" cy="222250"/>
+                <wp:effectExtent l="0" t="0" r="0" b="6350"/>
+                <wp:wrapTopAndBottom/>
+                <wp:docPr id="1721687188" name="Text Box 1"/>
+                <wp:cNvGraphicFramePr/>
+                <a:graphic xmlns:a="http://schemas.openxmlformats.org/drawingml/2006/main">
+                  <a:graphicData uri="http://schemas.microsoft.com/office/word/2010/wordprocessingShape">
+                    <wps:wsp>
+                      <wps:cNvSpPr txBox="1"/>
+                      <wps:spPr>
+                        <a:xfrm>
+                          <a:off x="0" y="0"/>
+                          <a:ext cx="8883650" cy="222250"/>
+                        </a:xfrm>
+                        <a:prstGeom prst="rect">
+                          <a:avLst/>
+                        </a:prstGeom>
+                        <a:solidFill>
+                          <a:prstClr val="white"/>
+                        </a:solidFill>
+                        <a:ln>
+                          <a:noFill/>
+                        </a:ln>
+                      </wps:spPr>
+                      <wps:txbx>
+                        <w:txbxContent>
+                          <w:p>
+                            <w:pPr>
+                              <w:pStyle w:val="Caption"/>
+                              <w:jc w:val="center"/>
+                              <w:rPr>
+                                <w:noProof/>
+                              </w:rPr>
+                            </w:pPr>
+                            <w:r>
+                              <w:t xml:space="preserve">Figure </w:t>
+                            </w:r>
+                            <w:fldSimple w:instr=" SEQ Figure \* ARABIC ">
+                              <w:r>
+                                <w:rPr>
+                                  <w:noProof/>
+                                </w:rPr>
+                                <w:t>9</w:t>
+                              </w:r>
+                            </w:fldSimple>
+                            <w:r>
+                              <w:t xml:space="preserve"> Shapley Values</w:t>
+                            </w:r>
+                          </w:p>
+                        </w:txbxContent>
+                      </wps:txbx>
+                      <wps:bodyPr rot="0" spcFirstLastPara="0" vertOverflow="overflow" horzOverflow="overflow" vert="horz" wrap="square" lIns="0" tIns="0" rIns="0" bIns="0" numCol="1" spcCol="0" rtlCol="0" fromWordArt="0" anchor="t" anchorCtr="0" forceAA="0" compatLnSpc="1">
+                        <a:prstTxWarp prst="textNoShape">
+                          <a:avLst/>
+                        </a:prstTxWarp>
+                        <a:noAutofit/>
+                      </wps:bodyPr>
+                    </wps:wsp>
+                  </a:graphicData>
+                </a:graphic>
+                <wp14:sizeRelV relativeFrom="margin">
+                  <wp14:pctHeight>0</wp14:pctHeight>
+                </wp14:sizeRelV>
+              </wp:anchor>
+            </w:drawing>
+          </mc:Choice>
+          <mc:Fallback>
+            <w:pict>
+              <v:shape w14:anchorId="5862527A" id="_x0000_s1034" type="#_x0000_t202" style="position:absolute;left:0;text-align:left;margin-left:-5.9pt;margin-top:324.6pt;width:699.5pt;height:17.5pt;z-index:251685888;visibility:visible;mso-wrap-style:square;mso-height-percent:0;mso-wrap-distance-left:9pt;mso-wrap-distance-top:0;mso-wrap-distance-right:9pt;mso-wrap-distance-bottom:0;mso-position-horizontal:absolute;mso-position-horizontal-relative:text;mso-position-vertical:absolute;mso-position-vertical-relative:text;mso-height-percent:0;mso-height-relative:margin;v-text-anchor:top" o:gfxdata="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" stroked="f">
+                <v:textbox inset="0,0,0,0">
+                  <w:txbxContent>
+                    <w:p>
+                      <w:pPr>
+                        <w:pStyle w:val="Caption"/>
+                        <w:jc w:val="center"/>
+                        <w:rPr>
+                          <w:noProof/>
+                        </w:rPr>
+                      </w:pPr>
+                      <w:r>
+                        <w:t xml:space="preserve">Figure </w:t>
+                      </w:r>
+                      <w:fldSimple w:instr=" SEQ Figure \* ARABIC ">
+                        <w:r>
+                          <w:rPr>
+                            <w:noProof/>
+                          </w:rPr>
+                          <w:t>9</w:t>
+                        </w:r>
+                      </w:fldSimple>
+                      <w:r>
+                        <w:t xml:space="preserve"> Shapley Values</w:t>
+                      </w:r>
+                    </w:p>
+                  </w:txbxContent>
+                </v:textbox>
+                <w10:wrap type="topAndBottom"/>
+              </v:shape>
+            </w:pict>
+          </mc:Fallback>
+        </mc:AlternateContent>
+      </w:r>
+      <w:r>
+        <w:rPr>
+          <w:i/>
+          <w:iCs/>
+          <w:noProof/>
+        </w:rPr>
+        <w:drawing>
+          <wp:anchor distT="0" distB="0" distL="114300" distR="114300" simplePos="0" relativeHeight="251683840" behindDoc="0" locked="0" layoutInCell="1" allowOverlap="1" wp14:anchorId="63543AF5" wp14:editId="74EBF68B">
+            <wp:simplePos x="0" y="0"/>
+            <wp:positionH relativeFrom="column">
+              <wp:posOffset>-74930</wp:posOffset>
+            </wp:positionH>
+            <wp:positionV relativeFrom="paragraph">
+              <wp:posOffset>1056005</wp:posOffset>
+            </wp:positionV>
+            <wp:extent cx="8883650" cy="3009900"/>
+            <wp:effectExtent l="0" t="0" r="0" b="0"/>
+            <wp:wrapTopAndBottom/>
+            <wp:docPr id="2007374768" name="Picture 8"/>
+            <wp:cNvGraphicFramePr>
+              <a:graphicFrameLocks xmlns:a="http://schemas.openxmlformats.org/drawingml/2006/main" noChangeAspect="1"/>
+            </wp:cNvGraphicFramePr>
+            <a:graphic xmlns:a="http://schemas.openxmlformats.org/drawingml/2006/main">
+              <a:graphicData uri="http://schemas.openxmlformats.org/drawingml/2006/picture">
+                <pic:pic xmlns:pic="http://schemas.openxmlformats.org/drawingml/2006/picture">
+                  <pic:nvPicPr>
+                    <pic:cNvPr id="0" name="Picture 7"/>
+                    <pic:cNvPicPr>
+                      <a:picLocks noChangeAspect="1" noChangeArrowheads="1"/>
+                    </pic:cNvPicPr>
+                  </pic:nvPicPr>
+                  <pic:blipFill>
+                    <a:blip r:embed="rId21">
+                      <a:extLst>
+                        <a:ext uri="{28A0092B-C50C-407E-A947-70E740481C1C}">
+                          <a14:useLocalDpi xmlns:a14="http://schemas.microsoft.com/office/drawing/2010/main" val="0"/>
+                        </a:ext>
+                      </a:extLst>
+                    </a:blip>
+                    <a:srcRect/>
+                    <a:stretch>
+                      <a:fillRect/>
+                    </a:stretch>
+                  </pic:blipFill>
+                  <pic:spPr bwMode="auto">
+                    <a:xfrm>
+                      <a:off x="0" y="0"/>
+                      <a:ext cx="8883650" cy="3009900"/>
+                    </a:xfrm>
+                    <a:prstGeom prst="rect">
+                      <a:avLst/>
+                    </a:prstGeom>
+                    <a:noFill/>
+                    <a:ln>
+                      <a:noFill/>
+                    </a:ln>
+                  </pic:spPr>
+                </pic:pic>
+              </a:graphicData>
+            </a:graphic>
+          </wp:anchor>
+        </w:drawing>
+      </w:r>
+      <w:r>
+        <w:rPr>
+          <w:i/>
+          <w:iCs/>
+        </w:rPr>
+        <w:t>Shapley Values</w:t>
+      </w:r>
+      <w:r>
+        <w:t xml:space="preserve"> are a natural consequence of </w:t>
+      </w:r>
+      <w:r>
+        <w:rPr>
+          <w:i/>
+          <w:iCs/>
+        </w:rPr>
+        <w:t>BD plots</w:t>
+      </w:r>
+      <w:r>
+        <w:t xml:space="preserve">, as their one significant problem is the sequential approach and different results based on ordering. To remove the influence of the ordering of the variables, a mean value of the attributions can be calculated – such things are called Shapley Values. </w:t>
+      </w:r>
+      <w:r>
+        <w:rPr>
+          <w:b/>
+          <w:bCs/>
+        </w:rPr>
+        <w:t xml:space="preserve">Thus, we can notice that on average </w:t>
+      </w:r>
+      <w:proofErr w:type="spellStart"/>
+      <w:r>
+        <w:rPr>
+          <w:b/>
+          <w:bCs/>
+          <w:i/>
+          <w:iCs/>
+        </w:rPr>
+        <w:t>ST_Slope</w:t>
+      </w:r>
+      <w:proofErr w:type="spellEnd"/>
+      <w:r>
+        <w:rPr>
+          <w:b/>
+          <w:bCs/>
+          <w:i/>
+          <w:iCs/>
+        </w:rPr>
+        <w:t xml:space="preserve"> (Flat)</w:t>
+      </w:r>
+      <w:r>
+        <w:rPr>
+          <w:b/>
+          <w:bCs/>
+        </w:rPr>
+        <w:t xml:space="preserve"> contributes the most to increasing the prediction value, and </w:t>
+      </w:r>
+      <w:r>
+        <w:rPr>
+          <w:b/>
+          <w:bCs/>
+          <w:i/>
+          <w:iCs/>
+        </w:rPr>
+        <w:t>Sex (Female)</w:t>
+      </w:r>
+      <w:r>
+        <w:rPr>
+          <w:b/>
+          <w:bCs/>
+        </w:rPr>
+        <w:t xml:space="preserve"> contributes the most to decreasing the prediction value.</w:t>
+      </w:r>
+      <w:r>
+        <w:t xml:space="preserve">  Such observation is in line with our previous findings.</w:t>
+      </w:r>
+    </w:p>
+    <w:p>
+      <w:pPr>
+        <w:pStyle w:val="Heading1"/>
+      </w:pPr>
+      <w:r>
+        <w:lastRenderedPageBreak/>
+        <w:t>Conclusions</w:t>
+      </w:r>
+    </w:p>
+    <w:p>
+      <w:pPr>
+        <w:jc w:val="both"/>
+      </w:pPr>
+      <w:r>
+        <w:rPr>
+          <w:b/>
+          <w:bCs/>
+        </w:rPr>
+        <w:t xml:space="preserve">After thorough evaluation, we selected </w:t>
+      </w:r>
+      <w:r>
+        <w:rPr>
+          <w:b/>
+          <w:bCs/>
+          <w:i/>
+          <w:iCs/>
+        </w:rPr>
+        <w:t>Regular Random Forest</w:t>
+      </w:r>
+      <w:r>
+        <w:rPr>
+          <w:b/>
+          <w:bCs/>
+        </w:rPr>
+        <w:t xml:space="preserve"> as the final model</w:t>
+      </w:r>
+      <w:r>
+        <w:t xml:space="preserve"> due to its superior </w:t>
+      </w:r>
+      <w:r>
+        <w:rPr>
+          <w:i/>
+          <w:iCs/>
+        </w:rPr>
+        <w:t>Diagnostic Odds Ratio (DOR)</w:t>
+      </w:r>
+      <w:r>
+        <w:t xml:space="preserve"> on both the training and testing sets. This result indicated that the model performed well without requiring correction for class imbalance through weighting, </w:t>
+      </w:r>
+      <w:proofErr w:type="spellStart"/>
+      <w:r>
+        <w:t>undersampling</w:t>
+      </w:r>
+      <w:proofErr w:type="spellEnd"/>
+      <w:r>
+        <w:t>, or oversampling. The data suggested that allowing the model to naturally handle the imbalance yielded better predictive performance.</w:t>
+      </w:r>
+    </w:p>
+    <w:p>
+      <w:pPr>
+        <w:jc w:val="both"/>
+      </w:pPr>
+      <w:r>
+        <w:rPr>
+          <w:b/>
+          <w:bCs/>
+        </w:rPr>
+        <w:t xml:space="preserve">A key factor in the Random Forest’s success was the feature </w:t>
+      </w:r>
+      <w:proofErr w:type="spellStart"/>
+      <w:r>
+        <w:rPr>
+          <w:b/>
+          <w:bCs/>
+          <w:i/>
+          <w:iCs/>
+        </w:rPr>
+        <w:t>ST_Slope</w:t>
+      </w:r>
+      <w:proofErr w:type="spellEnd"/>
+      <w:r>
+        <w:t xml:space="preserve">, which represents the slope of the ST segment in an electrocardiogram (ECG). This feature is clinically significant as it reflects ischemic changes in the heart, serving as a crucial indicator of cardiac conditions. Analysis through techniques like </w:t>
+      </w:r>
+      <w:r>
+        <w:rPr>
+          <w:i/>
+          <w:iCs/>
+        </w:rPr>
+        <w:t>Shapley Values</w:t>
+      </w:r>
+      <w:r>
+        <w:t xml:space="preserve"> revealed that </w:t>
+      </w:r>
+      <w:proofErr w:type="spellStart"/>
+      <w:r>
+        <w:rPr>
+          <w:i/>
+          <w:iCs/>
+        </w:rPr>
+        <w:t>ST_Slope</w:t>
+      </w:r>
+      <w:proofErr w:type="spellEnd"/>
+      <w:r>
+        <w:t xml:space="preserve"> had a strong influence on predictions and played a pivotal role in reducing variability across individual trees, as evidenced by its high </w:t>
+      </w:r>
+      <w:r>
+        <w:rPr>
+          <w:i/>
+          <w:iCs/>
+        </w:rPr>
+        <w:t>Mean Decrease in Impurity</w:t>
+      </w:r>
+      <w:r>
+        <w:t xml:space="preserve"> (MDI).</w:t>
+      </w:r>
+    </w:p>
+    <w:p>
+      <w:pPr>
+        <w:jc w:val="both"/>
+      </w:pPr>
+      <w:r>
+        <w:rPr>
+          <w:b/>
+          <w:bCs/>
+          <w:i/>
+          <w:iCs/>
+        </w:rPr>
+        <w:t xml:space="preserve">Sex </w:t>
+      </w:r>
+      <w:r>
+        <w:rPr>
+          <w:b/>
+          <w:bCs/>
+        </w:rPr>
+        <w:t>also emerged as a contributing factor to the model’s predictions</w:t>
+      </w:r>
+      <w:r>
+        <w:t>, highlighted by Shapley values. However, its impact on reducing impurity (</w:t>
+      </w:r>
+      <w:r>
+        <w:rPr>
+          <w:i/>
+          <w:iCs/>
+        </w:rPr>
+        <w:t>MDI</w:t>
+      </w:r>
+      <w:r>
+        <w:t xml:space="preserve">) was not as pronounced as </w:t>
+      </w:r>
+      <w:proofErr w:type="spellStart"/>
+      <w:r>
+        <w:rPr>
+          <w:i/>
+          <w:iCs/>
+        </w:rPr>
+        <w:t>ST_Slope</w:t>
+      </w:r>
+      <w:proofErr w:type="spellEnd"/>
+      <w:r>
+        <w:t xml:space="preserve">. This suggests that while sex influenced individual predictions, it was not as critical in overall model stability and performance as </w:t>
+      </w:r>
+      <w:proofErr w:type="spellStart"/>
+      <w:r>
+        <w:rPr>
+          <w:i/>
+          <w:iCs/>
+        </w:rPr>
+        <w:t>ST_Slope</w:t>
+      </w:r>
+      <w:proofErr w:type="spellEnd"/>
+      <w:r>
+        <w:t>.</w:t>
+      </w:r>
+    </w:p>
+    <w:p>
+      <w:pPr>
+        <w:jc w:val="both"/>
+      </w:pPr>
+      <w:r>
+        <w:rPr>
+          <w:b/>
+          <w:bCs/>
+        </w:rPr>
+        <w:t>In conclusion, the Random Forest model demonstrated that addressing class imbalance through complex resampling strategies was unnecessary.</w:t>
+      </w:r>
+      <w:r>
+        <w:t xml:space="preserve"> Instead, the model effectively leveraged key features like </w:t>
+      </w:r>
+      <w:proofErr w:type="spellStart"/>
+      <w:r>
+        <w:rPr>
+          <w:i/>
+          <w:iCs/>
+        </w:rPr>
+        <w:t>ST_Slope</w:t>
+      </w:r>
+      <w:proofErr w:type="spellEnd"/>
+      <w:r>
+        <w:t xml:space="preserve"> and </w:t>
+      </w:r>
+      <w:r>
+        <w:rPr>
+          <w:i/>
+          <w:iCs/>
+        </w:rPr>
+        <w:t>S</w:t>
+      </w:r>
+      <w:r>
+        <w:rPr>
+          <w:i/>
+          <w:iCs/>
+        </w:rPr>
+        <w:t>ex</w:t>
+      </w:r>
+      <w:r>
+        <w:t xml:space="preserve"> to drive accurate and reliable predictions, making it the optimal choice for this task.</w:t>
+      </w:r>
+    </w:p>
+    <w:p>
+      <w:pPr>
+        <w:jc w:val="both"/>
+      </w:pPr>
     </w:p>
     <w:sectPr>
-      <w:headerReference w:type="default" r:id="rId13"/>
       <w:pgSz w:w="11906" w:h="16838"/>
       <w:pgMar w:top="1417" w:right="1417" w:bottom="1417" w:left="1417" w:header="708" w:footer="708" w:gutter="0"/>
       <w:cols w:space="708"/>
@@ -6809,6 +9993,119 @@
     </w:lvl>
   </w:abstractNum>
   <w:abstractNum w:abstractNumId="7" w15:restartNumberingAfterBreak="0">
+    <w:nsid w:val="7B316BEB"/>
+    <w:multiLevelType w:val="hybridMultilevel"/>
+    <w:tmpl w:val="C13C955E"/>
+    <w:lvl w:ilvl="0" w:tplc="04090001">
+      <w:start w:val="1"/>
+      <w:numFmt w:val="bullet"/>
+      <w:lvlText w:val=""/>
+      <w:lvlJc w:val="left"/>
+      <w:pPr>
+        <w:ind w:left="720" w:hanging="360"/>
+      </w:pPr>
+      <w:rPr>
+        <w:rFonts w:ascii="Symbol" w:hAnsi="Symbol" w:hint="default"/>
+      </w:rPr>
+    </w:lvl>
+    <w:lvl w:ilvl="1" w:tplc="04090003" w:tentative="1">
+      <w:start w:val="1"/>
+      <w:numFmt w:val="bullet"/>
+      <w:lvlText w:val="o"/>
+      <w:lvlJc w:val="left"/>
+      <w:pPr>
+        <w:ind w:left="1440" w:hanging="360"/>
+      </w:pPr>
+      <w:rPr>
+        <w:rFonts w:ascii="Courier New" w:hAnsi="Courier New" w:cs="Courier New" w:hint="default"/>
+      </w:rPr>
+    </w:lvl>
+    <w:lvl w:ilvl="2" w:tplc="04090005" w:tentative="1">
+      <w:start w:val="1"/>
+      <w:numFmt w:val="bullet"/>
+      <w:lvlText w:val=""/>
+      <w:lvlJc w:val="left"/>
+      <w:pPr>
+        <w:ind w:left="2160" w:hanging="360"/>
+      </w:pPr>
+      <w:rPr>
+        <w:rFonts w:ascii="Wingdings" w:hAnsi="Wingdings" w:hint="default"/>
+      </w:rPr>
+    </w:lvl>
+    <w:lvl w:ilvl="3" w:tplc="04090001" w:tentative="1">
+      <w:start w:val="1"/>
+      <w:numFmt w:val="bullet"/>
+      <w:lvlText w:val=""/>
+      <w:lvlJc w:val="left"/>
+      <w:pPr>
+        <w:ind w:left="2880" w:hanging="360"/>
+      </w:pPr>
+      <w:rPr>
+        <w:rFonts w:ascii="Symbol" w:hAnsi="Symbol" w:hint="default"/>
+      </w:rPr>
+    </w:lvl>
+    <w:lvl w:ilvl="4" w:tplc="04090003" w:tentative="1">
+      <w:start w:val="1"/>
+      <w:numFmt w:val="bullet"/>
+      <w:lvlText w:val="o"/>
+      <w:lvlJc w:val="left"/>
+      <w:pPr>
+        <w:ind w:left="3600" w:hanging="360"/>
+      </w:pPr>
+      <w:rPr>
+        <w:rFonts w:ascii="Courier New" w:hAnsi="Courier New" w:cs="Courier New" w:hint="default"/>
+      </w:rPr>
+    </w:lvl>
+    <w:lvl w:ilvl="5" w:tplc="04090005" w:tentative="1">
+      <w:start w:val="1"/>
+      <w:numFmt w:val="bullet"/>
+      <w:lvlText w:val=""/>
+      <w:lvlJc w:val="left"/>
+      <w:pPr>
+        <w:ind w:left="4320" w:hanging="360"/>
+      </w:pPr>
+      <w:rPr>
+        <w:rFonts w:ascii="Wingdings" w:hAnsi="Wingdings" w:hint="default"/>
+      </w:rPr>
+    </w:lvl>
+    <w:lvl w:ilvl="6" w:tplc="04090001" w:tentative="1">
+      <w:start w:val="1"/>
+      <w:numFmt w:val="bullet"/>
+      <w:lvlText w:val=""/>
+      <w:lvlJc w:val="left"/>
+      <w:pPr>
+        <w:ind w:left="5040" w:hanging="360"/>
+      </w:pPr>
+      <w:rPr>
+        <w:rFonts w:ascii="Symbol" w:hAnsi="Symbol" w:hint="default"/>
+      </w:rPr>
+    </w:lvl>
+    <w:lvl w:ilvl="7" w:tplc="04090003" w:tentative="1">
+      <w:start w:val="1"/>
+      <w:numFmt w:val="bullet"/>
+      <w:lvlText w:val="o"/>
+      <w:lvlJc w:val="left"/>
+      <w:pPr>
+        <w:ind w:left="5760" w:hanging="360"/>
+      </w:pPr>
+      <w:rPr>
+        <w:rFonts w:ascii="Courier New" w:hAnsi="Courier New" w:cs="Courier New" w:hint="default"/>
+      </w:rPr>
+    </w:lvl>
+    <w:lvl w:ilvl="8" w:tplc="04090005" w:tentative="1">
+      <w:start w:val="1"/>
+      <w:numFmt w:val="bullet"/>
+      <w:lvlText w:val=""/>
+      <w:lvlJc w:val="left"/>
+      <w:pPr>
+        <w:ind w:left="6480" w:hanging="360"/>
+      </w:pPr>
+      <w:rPr>
+        <w:rFonts w:ascii="Wingdings" w:hAnsi="Wingdings" w:hint="default"/>
+      </w:rPr>
+    </w:lvl>
+  </w:abstractNum>
+  <w:abstractNum w:abstractNumId="8" w15:restartNumberingAfterBreak="0">
     <w:nsid w:val="7EA717C7"/>
     <w:multiLevelType w:val="hybridMultilevel"/>
     <w:tmpl w:val="A8124088"/>
@@ -6940,10 +10237,13 @@
     <w:abstractNumId w:val="3"/>
   </w:num>
   <w:num w:numId="7" w16cid:durableId="1874876217">
-    <w:abstractNumId w:val="7"/>
+    <w:abstractNumId w:val="8"/>
   </w:num>
   <w:num w:numId="8" w16cid:durableId="1738085191">
     <w:abstractNumId w:val="5"/>
+  </w:num>
+  <w:num w:numId="9" w16cid:durableId="391735128">
+    <w:abstractNumId w:val="7"/>
   </w:num>
 </w:numbering>
 </file>
@@ -7359,7 +10659,7 @@
   <w:style w:type="paragraph" w:default="1" w:styleId="Normal">
     <w:name w:val="Normal"/>
     <w:qFormat/>
-    <w:rsid w:val="000903B2"/>
+    <w:rsid w:val="000D13EC"/>
   </w:style>
   <w:style w:type="paragraph" w:styleId="Heading1">
     <w:name w:val="heading 1"/>
@@ -8925,6 +12225,16 @@
       </w:tcPr>
     </w:tblStylePr>
   </w:style>
+  <w:style w:type="character" w:styleId="PlaceholderText">
+    <w:name w:val="Placeholder Text"/>
+    <w:basedOn w:val="DefaultParagraphFont"/>
+    <w:uiPriority w:val="99"/>
+    <w:semiHidden/>
+    <w:rsid w:val="00837715"/>
+    <w:rPr>
+      <w:color w:val="666666"/>
+    </w:rPr>
+  </w:style>
 </w:styles>
 </file>
 

</xml_diff>